<commit_message>
Fiz as medidas de sucesso; coloquei os topicos da BD
</commit_message>
<xml_diff>
--- a/Fase2/Relatorio/Fase2_LI4.docx
+++ b/Fase2/Relatorio/Fase2_LI4.docx
@@ -1921,6 +1921,10 @@
           </mc:Choice>
           <mc:Fallback>
             <w:pict>
+              <v:shapetype id="_x0000_t202" coordsize="21600,21600" o:spt="202" path="m,l,21600r21600,l21600,xe">
+                <v:stroke joinstyle="miter"/>
+                <v:path gradientshapeok="t" o:connecttype="rect"/>
+              </v:shapetype>
               <v:shape id="Text Box 4" o:spid="_x0000_s1030" type="#_x0000_t202" style="position:absolute;left:0;text-align:left;margin-left:210.75pt;margin-top:-17.55pt;width:3in;height:94.5pt;z-index:251656704;visibility:visible;mso-wrap-style:square;mso-width-percent:0;mso-height-percent:0;mso-wrap-distance-left:9pt;mso-wrap-distance-top:0;mso-wrap-distance-right:9pt;mso-wrap-distance-bottom:0;mso-position-horizontal:absolute;mso-position-horizontal-relative:text;mso-position-vertical:absolute;mso-position-vertical-relative:text;mso-width-percent:0;mso-height-percent:0;mso-width-relative:page;mso-height-relative:page;v-text-anchor:top" o:gfxdata="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" filled="f" stroked="f">
                 <v:path arrowok="t"/>
                 <v:textbox>
@@ -3285,12 +3289,10 @@
         <w:lastRenderedPageBreak/>
         <w:t>Índice</w:t>
       </w:r>
-      <w:bookmarkStart w:id="5" w:name="_GoBack"/>
       <w:bookmarkEnd w:id="1"/>
       <w:bookmarkEnd w:id="2"/>
       <w:bookmarkEnd w:id="3"/>
       <w:bookmarkEnd w:id="4"/>
-      <w:bookmarkEnd w:id="5"/>
     </w:p>
     <w:p>
       <w:pPr>
@@ -5843,7 +5845,7 @@
           <w:rFonts w:ascii="Calibri" w:hAnsi="Calibri"/>
         </w:rPr>
       </w:pPr>
-      <w:bookmarkStart w:id="6" w:name="_Toc511330930"/>
+      <w:bookmarkStart w:id="5" w:name="_Toc511330930"/>
       <w:r>
         <w:rPr>
           <w:rFonts w:ascii="Calibri" w:hAnsi="Calibri"/>
@@ -5851,7 +5853,7 @@
         <w:lastRenderedPageBreak/>
         <w:t>Índice de Figuras</w:t>
       </w:r>
-      <w:bookmarkEnd w:id="6"/>
+      <w:bookmarkEnd w:id="5"/>
     </w:p>
     <w:p>
       <w:pPr>
@@ -6052,7 +6054,7 @@
           <w:rFonts w:ascii="Calibri" w:hAnsi="Calibri"/>
         </w:rPr>
       </w:pPr>
-      <w:bookmarkStart w:id="7" w:name="_Toc511330931"/>
+      <w:bookmarkStart w:id="6" w:name="_Toc511330931"/>
       <w:r>
         <w:rPr>
           <w:rFonts w:ascii="Calibri" w:hAnsi="Calibri"/>
@@ -6060,7 +6062,7 @@
         <w:lastRenderedPageBreak/>
         <w:t>Índice de Tabelas</w:t>
       </w:r>
-      <w:bookmarkEnd w:id="7"/>
+      <w:bookmarkEnd w:id="6"/>
     </w:p>
     <w:p>
       <w:pPr>
@@ -6165,12 +6167,6 @@
         <w:lastRenderedPageBreak/>
         <w:t>Introdução</w:t>
       </w:r>
-      <w:r>
-        <w:rPr>
-          <w:rFonts w:ascii="Calibri" w:hAnsi="Calibri"/>
-        </w:rPr>
-        <w:t>/Fundamentação</w:t>
-      </w:r>
     </w:p>
     <w:p>
       <w:pPr>
@@ -6179,14 +6175,14 @@
           <w:rFonts w:ascii="Calibri" w:hAnsi="Calibri"/>
         </w:rPr>
       </w:pPr>
-      <w:bookmarkStart w:id="8" w:name="_Toc511330932"/>
+      <w:bookmarkStart w:id="7" w:name="_Toc511330932"/>
       <w:r>
         <w:rPr>
           <w:rFonts w:ascii="Calibri" w:hAnsi="Calibri"/>
         </w:rPr>
         <w:t>Contextualização</w:t>
       </w:r>
-      <w:bookmarkEnd w:id="8"/>
+      <w:bookmarkEnd w:id="7"/>
     </w:p>
     <w:p>
       <w:pPr>
@@ -6452,7 +6448,7 @@
           <w:rFonts w:ascii="Calibri" w:hAnsi="Calibri"/>
         </w:rPr>
       </w:pPr>
-      <w:bookmarkStart w:id="9" w:name="_Toc511330933"/>
+      <w:bookmarkStart w:id="8" w:name="_Toc511330933"/>
       <w:r>
         <w:rPr>
           <w:rFonts w:ascii="Calibri" w:hAnsi="Calibri"/>
@@ -6460,7 +6456,7 @@
         <w:lastRenderedPageBreak/>
         <w:t>Apresentação do Caso de Estudo</w:t>
       </w:r>
-      <w:bookmarkEnd w:id="9"/>
+      <w:bookmarkEnd w:id="8"/>
     </w:p>
     <w:p>
       <w:pPr>
@@ -7094,7 +7090,7 @@
           <w:rFonts w:ascii="Calibri" w:hAnsi="Calibri"/>
         </w:rPr>
       </w:pPr>
-      <w:bookmarkStart w:id="10" w:name="_Toc511330934"/>
+      <w:bookmarkStart w:id="9" w:name="_Toc511330934"/>
       <w:r>
         <w:rPr>
           <w:rFonts w:ascii="Calibri" w:hAnsi="Calibri"/>
@@ -7107,120 +7103,120 @@
         </w:rPr>
         <w:t>Objetivos</w:t>
       </w:r>
+      <w:bookmarkEnd w:id="9"/>
+    </w:p>
+    <w:p>
+      <w:pPr>
+        <w:pStyle w:val="Ttulo3"/>
+      </w:pPr>
+      <w:bookmarkStart w:id="10" w:name="_Toc511330935"/>
+      <w:r>
+        <w:t>Motivação</w:t>
+      </w:r>
       <w:bookmarkEnd w:id="10"/>
     </w:p>
     <w:p>
       <w:pPr>
+        <w:ind w:left="720"/>
+        <w:rPr>
+          <w:lang w:val="pt-PT"/>
+        </w:rPr>
+      </w:pPr>
+    </w:p>
+    <w:p>
+      <w:pPr>
+        <w:rPr>
+          <w:lang w:val="pt-PT"/>
+        </w:rPr>
+      </w:pPr>
+      <w:r>
+        <w:rPr>
+          <w:lang w:val="pt-PT"/>
+        </w:rPr>
+        <w:t xml:space="preserve">Como todos sabemos, para a realização de qualquer trabalho de pintura domiciliaria, o pintor tem de ir conhecer o que vai pintar, fazer as medições necessárias, informar-se acerca da cor que o cliente deseja, verificar se a parede apresenta danos, fazer o orçamento, etc. Todas estas situações retiram tempo quer ao cliente que tem de estar presente no momento da avaliação e ao trabalhador que tem de fazer a avaliação da parede. </w:t>
+      </w:r>
+    </w:p>
+    <w:p>
+      <w:pPr>
+        <w:rPr>
+          <w:lang w:val="pt-PT"/>
+        </w:rPr>
+      </w:pPr>
+    </w:p>
+    <w:p>
+      <w:pPr>
+        <w:rPr>
+          <w:lang w:val="pt-PT"/>
+        </w:rPr>
+      </w:pPr>
+      <w:r>
+        <w:rPr>
+          <w:lang w:val="pt-PT"/>
+        </w:rPr>
+        <w:t xml:space="preserve">O facto de o cliente conseguir explicar todos os problemas e tudo aquilo que deseja de uma forma simples, reduzindo assim o tempo desperdiçado em visitas do trabalhador só para reunir informação e se preparar para o trabalho a efetuar é uma das nossas motivações. </w:t>
+      </w:r>
+    </w:p>
+    <w:p>
+      <w:pPr>
+        <w:rPr>
+          <w:lang w:val="pt-PT"/>
+        </w:rPr>
+      </w:pPr>
+    </w:p>
+    <w:p>
+      <w:pPr>
+        <w:rPr>
+          <w:lang w:val="pt-PT"/>
+        </w:rPr>
+      </w:pPr>
+      <w:r>
+        <w:rPr>
+          <w:lang w:val="pt-PT"/>
+        </w:rPr>
+        <w:t>Durante este processo de pesquisa, reparamos que a única forma existente para contratar um pintor, era através de anúncios existentes em alguns sites ou pelos métodos tradicionais. Este facto motivou-nos a criar uma plataforma capaz de permitir contratar este tipo de trabalhador de forma fácil e simples para cada utilizador. Outro fator que também nos deparamos na nossa pesquisa, foi o do mercado imobiliário na cidade de Braga ter sofrido um grande crescimento ao longo dos últimos anos.</w:t>
+      </w:r>
+    </w:p>
+    <w:p>
+      <w:pPr>
+        <w:rPr>
+          <w:lang w:val="pt-PT"/>
+        </w:rPr>
+      </w:pPr>
+      <w:r>
+        <w:rPr>
+          <w:lang w:val="pt-PT"/>
+        </w:rPr>
+        <w:t xml:space="preserve"> </w:t>
+      </w:r>
+    </w:p>
+    <w:p>
+      <w:pPr>
+        <w:rPr>
+          <w:lang w:val="pt-PT"/>
+        </w:rPr>
+      </w:pPr>
+      <w:r>
+        <w:rPr>
+          <w:lang w:val="pt-PT"/>
+        </w:rPr>
+        <w:t>Este conjunto de factos motivou-nos a arranjar uma solução que acompanhasse o avanço tecnológico e imobiliário e assim apresentar uma alte</w:t>
+      </w:r>
+      <w:r>
+        <w:rPr>
+          <w:lang w:val="pt-PT"/>
+        </w:rPr>
+        <w:t>rnativa aos meios tradicionais.</w:t>
+      </w:r>
+    </w:p>
+    <w:p>
+      <w:pPr>
         <w:pStyle w:val="Ttulo3"/>
       </w:pPr>
-      <w:bookmarkStart w:id="11" w:name="_Toc511330935"/>
-      <w:r>
-        <w:t>Motivação</w:t>
+      <w:bookmarkStart w:id="11" w:name="_Toc511330936"/>
+      <w:r>
+        <w:t>Objetivos</w:t>
       </w:r>
       <w:bookmarkEnd w:id="11"/>
-    </w:p>
-    <w:p>
-      <w:pPr>
-        <w:ind w:left="720"/>
-        <w:rPr>
-          <w:lang w:val="pt-PT"/>
-        </w:rPr>
-      </w:pPr>
-    </w:p>
-    <w:p>
-      <w:pPr>
-        <w:rPr>
-          <w:lang w:val="pt-PT"/>
-        </w:rPr>
-      </w:pPr>
-      <w:r>
-        <w:rPr>
-          <w:lang w:val="pt-PT"/>
-        </w:rPr>
-        <w:t xml:space="preserve">Como todos sabemos, para a realização de qualquer trabalho de pintura domiciliaria, o pintor tem de ir conhecer o que vai pintar, fazer as medições necessárias, informar-se acerca da cor que o cliente deseja, verificar se a parede apresenta danos, fazer o orçamento, etc. Todas estas situações retiram tempo quer ao cliente que tem de estar presente no momento da avaliação e ao trabalhador que tem de fazer a avaliação da parede. </w:t>
-      </w:r>
-    </w:p>
-    <w:p>
-      <w:pPr>
-        <w:rPr>
-          <w:lang w:val="pt-PT"/>
-        </w:rPr>
-      </w:pPr>
-    </w:p>
-    <w:p>
-      <w:pPr>
-        <w:rPr>
-          <w:lang w:val="pt-PT"/>
-        </w:rPr>
-      </w:pPr>
-      <w:r>
-        <w:rPr>
-          <w:lang w:val="pt-PT"/>
-        </w:rPr>
-        <w:t xml:space="preserve">O facto de o cliente conseguir explicar todos os problemas e tudo aquilo que deseja de uma forma simples, reduzindo assim o tempo desperdiçado em visitas do trabalhador só para reunir informação e se preparar para o trabalho a efetuar é uma das nossas motivações. </w:t>
-      </w:r>
-    </w:p>
-    <w:p>
-      <w:pPr>
-        <w:rPr>
-          <w:lang w:val="pt-PT"/>
-        </w:rPr>
-      </w:pPr>
-    </w:p>
-    <w:p>
-      <w:pPr>
-        <w:rPr>
-          <w:lang w:val="pt-PT"/>
-        </w:rPr>
-      </w:pPr>
-      <w:r>
-        <w:rPr>
-          <w:lang w:val="pt-PT"/>
-        </w:rPr>
-        <w:t>Durante este processo de pesquisa, reparamos que a única forma existente para contratar um pintor, era através de anúncios existentes em alguns sites ou pelos métodos tradicionais. Este facto motivou-nos a criar uma plataforma capaz de permitir contratar este tipo de trabalhador de forma fácil e simples para cada utilizador. Outro fator que também nos deparamos na nossa pesquisa, foi o do mercado imobiliário na cidade de Braga ter sofrido um grande crescimento ao longo dos últimos anos.</w:t>
-      </w:r>
-    </w:p>
-    <w:p>
-      <w:pPr>
-        <w:rPr>
-          <w:lang w:val="pt-PT"/>
-        </w:rPr>
-      </w:pPr>
-      <w:r>
-        <w:rPr>
-          <w:lang w:val="pt-PT"/>
-        </w:rPr>
-        <w:t xml:space="preserve"> </w:t>
-      </w:r>
-    </w:p>
-    <w:p>
-      <w:pPr>
-        <w:rPr>
-          <w:lang w:val="pt-PT"/>
-        </w:rPr>
-      </w:pPr>
-      <w:r>
-        <w:rPr>
-          <w:lang w:val="pt-PT"/>
-        </w:rPr>
-        <w:t>Este conjunto de factos motivou-nos a arranjar uma solução que acompanhasse o avanço tecnológico e imobiliário e assim apresentar uma alte</w:t>
-      </w:r>
-      <w:r>
-        <w:rPr>
-          <w:lang w:val="pt-PT"/>
-        </w:rPr>
-        <w:t>rnativa aos meios tradicionais.</w:t>
-      </w:r>
-    </w:p>
-    <w:p>
-      <w:pPr>
-        <w:pStyle w:val="Ttulo3"/>
-      </w:pPr>
-      <w:bookmarkStart w:id="12" w:name="_Toc511330936"/>
-      <w:r>
-        <w:t>Objetivos</w:t>
-      </w:r>
-      <w:bookmarkEnd w:id="12"/>
     </w:p>
     <w:p>
       <w:pPr>
@@ -7315,13 +7311,94 @@
           <w:rFonts w:ascii="Calibri" w:hAnsi="Calibri"/>
         </w:rPr>
       </w:pPr>
-      <w:bookmarkStart w:id="13" w:name="_Toc511330937"/>
+      <w:bookmarkStart w:id="12" w:name="_Toc511330937"/>
       <w:r>
         <w:rPr>
           <w:rFonts w:ascii="Calibri" w:hAnsi="Calibri"/>
         </w:rPr>
         <w:t>Justificação do Sistema</w:t>
       </w:r>
+      <w:bookmarkEnd w:id="12"/>
+    </w:p>
+    <w:p>
+      <w:pPr>
+        <w:rPr>
+          <w:lang w:val="pt-PT"/>
+        </w:rPr>
+      </w:pPr>
+      <w:r>
+        <w:rPr>
+          <w:lang w:val="pt-PT"/>
+        </w:rPr>
+        <w:t>Após uma análise no vasto mercado de aplicações existente nos dias de hoje, deparamo-nos com a falta de uma aplicação que visasse fornecer um serviço de pintura mais rápido, cómodo e e</w:t>
+      </w:r>
+      <w:r>
+        <w:rPr>
+          <w:lang w:val="pt-PT"/>
+        </w:rPr>
+        <w:t>ficaz. Por exemplo,</w:t>
+      </w:r>
+      <w:r>
+        <w:rPr>
+          <w:lang w:val="pt-PT"/>
+        </w:rPr>
+        <w:t xml:space="preserve"> obriga a pessoa que requisitou o serviço a permanecer em sua casa, levando muitas à impossibilidade de comparência no seu emprego. Com este sistema, o cliente não precisa de abdicar de tanto tempo, visto que uma das etapas, o reconhecimento dos espaço e questões mais superficiais, são logo abordadas no pedido ao sistema.</w:t>
+      </w:r>
+    </w:p>
+    <w:p>
+      <w:pPr>
+        <w:rPr>
+          <w:lang w:val="pt-PT"/>
+        </w:rPr>
+      </w:pPr>
+    </w:p>
+    <w:p>
+      <w:pPr>
+        <w:rPr>
+          <w:lang w:val="pt-PT"/>
+        </w:rPr>
+      </w:pPr>
+      <w:r>
+        <w:rPr>
+          <w:lang w:val="pt-PT"/>
+        </w:rPr>
+        <w:t>Outra vantagem relação a lojas de pintura físicas, é que o cliente não tem de se deslocar à loja para escolher certos pormenores, como por exemplo a cor. Com este sistema, o cliente tem uma perceção imediata de como fica a cor que pretende através de um catálogo de cores, algo que agiliza o processo, economizando tempo e dinheiro.</w:t>
+      </w:r>
+    </w:p>
+    <w:p>
+      <w:pPr>
+        <w:rPr>
+          <w:lang w:val="pt-PT"/>
+        </w:rPr>
+      </w:pPr>
+    </w:p>
+    <w:p>
+      <w:pPr>
+        <w:rPr>
+          <w:lang w:val="pt-PT"/>
+        </w:rPr>
+      </w:pPr>
+      <w:r>
+        <w:rPr>
+          <w:lang w:val="pt-PT"/>
+        </w:rPr>
+        <w:t>Tendo em conta todas as dificuldades encontradas quando se pretende fazer remodelações a nível de pintura em casa, a nossa empresa desenvolveu um sistema, baseado numa aplicação e também num site, que pretende resolver todas as adversidades principalmente no início do processo.</w:t>
+      </w:r>
+    </w:p>
+    <w:p>
+      <w:pPr>
+        <w:pStyle w:val="Ttulo2"/>
+        <w:rPr>
+          <w:rFonts w:ascii="Calibri" w:hAnsi="Calibri"/>
+        </w:rPr>
+      </w:pPr>
+      <w:bookmarkStart w:id="13" w:name="_Toc511330938"/>
+      <w:r>
+        <w:rPr>
+          <w:rFonts w:ascii="Calibri" w:hAnsi="Calibri"/>
+        </w:rPr>
+        <w:t>Utilidade do Serviço</w:t>
+      </w:r>
       <w:bookmarkEnd w:id="13"/>
     </w:p>
     <w:p>
@@ -7334,59 +7411,39 @@
         <w:rPr>
           <w:lang w:val="pt-PT"/>
         </w:rPr>
-        <w:t>Após uma análise no vasto mercado de aplicações existente nos dias de hoje, deparamo-nos com a falta de uma aplicação que visasse fornecer um serviço de pintura mais rápido, cómodo e e</w:t>
-      </w:r>
-      <w:r>
-        <w:rPr>
-          <w:lang w:val="pt-PT"/>
-        </w:rPr>
-        <w:t>ficaz. Por exemplo,</w:t>
-      </w:r>
-      <w:r>
-        <w:rPr>
-          <w:lang w:val="pt-PT"/>
-        </w:rPr>
-        <w:t xml:space="preserve"> obriga a pessoa que requisitou o serviço a permanecer em sua casa, levando muitas à impossibilidade de comparência no seu emprego. Com este sistema, o cliente não precisa de abdicar de tanto tempo, visto que uma das etapas, o reconhecimento dos espaço e questões mais superficiais, são logo abordadas no pedido ao sistema.</w:t>
-      </w:r>
-    </w:p>
-    <w:p>
-      <w:pPr>
-        <w:rPr>
-          <w:lang w:val="pt-PT"/>
-        </w:rPr>
-      </w:pPr>
-    </w:p>
-    <w:p>
-      <w:pPr>
-        <w:rPr>
-          <w:lang w:val="pt-PT"/>
-        </w:rPr>
-      </w:pPr>
-      <w:r>
-        <w:rPr>
-          <w:lang w:val="pt-PT"/>
-        </w:rPr>
-        <w:t>Outra vantagem relação a lojas de pintura físicas, é que o cliente não tem de se deslocar à loja para escolher certos pormenores, como por exemplo a cor. Com este sistema, o cliente tem uma perceção imediata de como fica a cor que pretende através de um catálogo de cores, algo que agiliza o processo, economizando tempo e dinheiro.</w:t>
-      </w:r>
-    </w:p>
-    <w:p>
-      <w:pPr>
-        <w:rPr>
-          <w:lang w:val="pt-PT"/>
-        </w:rPr>
-      </w:pPr>
-    </w:p>
-    <w:p>
-      <w:pPr>
-        <w:rPr>
-          <w:lang w:val="pt-PT"/>
-        </w:rPr>
-      </w:pPr>
-      <w:r>
-        <w:rPr>
-          <w:lang w:val="pt-PT"/>
-        </w:rPr>
-        <w:t>Tendo em conta todas as dificuldades encontradas quando se pretende fazer remodelações a nível de pintura em casa, a nossa empresa desenvolveu um sistema, baseado numa aplicação e também num site, que pretende resolver todas as adversidades principalmente no início do processo.</w:t>
+        <w:t>Dado a grande dinâmica existente no setor imobiliário presente em Braga, verificamos que o serviço por nós disponi</w:t>
+      </w:r>
+      <w:r>
+        <w:rPr>
+          <w:lang w:val="pt-PT"/>
+        </w:rPr>
+        <w:t>bi</w:t>
+      </w:r>
+      <w:r>
+        <w:rPr>
+          <w:lang w:val="pt-PT"/>
+        </w:rPr>
+        <w:t xml:space="preserve">lizado, preenche algumas lacunas existentes na disponibilização e prestação deste serviço na região, nomeadamente na maneira de "chegar" ao cliente. </w:t>
+      </w:r>
+    </w:p>
+    <w:p>
+      <w:pPr>
+        <w:rPr>
+          <w:lang w:val="pt-PT"/>
+        </w:rPr>
+      </w:pPr>
+    </w:p>
+    <w:p>
+      <w:pPr>
+        <w:rPr>
+          <w:lang w:val="pt-PT"/>
+        </w:rPr>
+      </w:pPr>
+      <w:r>
+        <w:rPr>
+          <w:lang w:val="pt-PT"/>
+        </w:rPr>
+        <w:t>É importante acompanhar o ritmo de desenvolvimento da cidade, proporcionando ao consumidor certas comodidades, e é exatamente isto que faltava neste tipo de serviço, uma maneira fácil de o cliente poder requisitar o serviço de forma rápida, em qualquer altura e para qualquer altura.</w:t>
       </w:r>
     </w:p>
     <w:p>
@@ -7396,68 +7453,7 @@
           <w:rFonts w:ascii="Calibri" w:hAnsi="Calibri"/>
         </w:rPr>
       </w:pPr>
-      <w:bookmarkStart w:id="14" w:name="_Toc511330938"/>
-      <w:r>
-        <w:rPr>
-          <w:rFonts w:ascii="Calibri" w:hAnsi="Calibri"/>
-        </w:rPr>
-        <w:t>Utilidade do Serviço</w:t>
-      </w:r>
-      <w:bookmarkEnd w:id="14"/>
-    </w:p>
-    <w:p>
-      <w:pPr>
-        <w:rPr>
-          <w:lang w:val="pt-PT"/>
-        </w:rPr>
-      </w:pPr>
-      <w:r>
-        <w:rPr>
-          <w:lang w:val="pt-PT"/>
-        </w:rPr>
-        <w:t>Dado a grande dinâmica existente no setor imobiliário presente em Braga, verificamos que o serviço por nós disponi</w:t>
-      </w:r>
-      <w:r>
-        <w:rPr>
-          <w:lang w:val="pt-PT"/>
-        </w:rPr>
-        <w:t>bi</w:t>
-      </w:r>
-      <w:r>
-        <w:rPr>
-          <w:lang w:val="pt-PT"/>
-        </w:rPr>
-        <w:t xml:space="preserve">lizado, preenche algumas lacunas existentes na disponibilização e prestação deste serviço na região, nomeadamente na maneira de "chegar" ao cliente. </w:t>
-      </w:r>
-    </w:p>
-    <w:p>
-      <w:pPr>
-        <w:rPr>
-          <w:lang w:val="pt-PT"/>
-        </w:rPr>
-      </w:pPr>
-    </w:p>
-    <w:p>
-      <w:pPr>
-        <w:rPr>
-          <w:lang w:val="pt-PT"/>
-        </w:rPr>
-      </w:pPr>
-      <w:r>
-        <w:rPr>
-          <w:lang w:val="pt-PT"/>
-        </w:rPr>
-        <w:t>É importante acompanhar o ritmo de desenvolvimento da cidade, proporcionando ao consumidor certas comodidades, e é exatamente isto que faltava neste tipo de serviço, uma maneira fácil de o cliente poder requisitar o serviço de forma rápida, em qualquer altura e para qualquer altura.</w:t>
-      </w:r>
-    </w:p>
-    <w:p>
-      <w:pPr>
-        <w:pStyle w:val="Ttulo2"/>
-        <w:rPr>
-          <w:rFonts w:ascii="Calibri" w:hAnsi="Calibri"/>
-        </w:rPr>
-      </w:pPr>
-      <w:bookmarkStart w:id="15" w:name="_Toc511330939"/>
+      <w:bookmarkStart w:id="14" w:name="_Toc511330939"/>
       <w:r>
         <w:rPr>
           <w:rFonts w:ascii="Calibri" w:hAnsi="Calibri"/>
@@ -7465,7 +7461,7 @@
         <w:lastRenderedPageBreak/>
         <w:t>Estabelecimento da Identidade do Projecto</w:t>
       </w:r>
-      <w:bookmarkEnd w:id="15"/>
+      <w:bookmarkEnd w:id="14"/>
     </w:p>
     <w:p>
       <w:pPr>
@@ -7704,14 +7700,14 @@
           <w:rFonts w:ascii="Calibri" w:hAnsi="Calibri"/>
         </w:rPr>
       </w:pPr>
-      <w:bookmarkStart w:id="16" w:name="_Toc511330940"/>
+      <w:bookmarkStart w:id="15" w:name="_Toc511330940"/>
       <w:r>
         <w:rPr>
           <w:rFonts w:ascii="Calibri" w:hAnsi="Calibri"/>
         </w:rPr>
         <w:t>Identificação dos Recursos Necessários</w:t>
       </w:r>
-      <w:bookmarkEnd w:id="16"/>
+      <w:bookmarkEnd w:id="15"/>
     </w:p>
     <w:p>
       <w:pPr>
@@ -8178,14 +8174,14 @@
           <w:rFonts w:ascii="Calibri" w:hAnsi="Calibri"/>
         </w:rPr>
       </w:pPr>
-      <w:bookmarkStart w:id="17" w:name="_Toc511330941"/>
+      <w:bookmarkStart w:id="16" w:name="_Toc511330941"/>
       <w:r>
         <w:rPr>
           <w:rFonts w:ascii="Calibri" w:hAnsi="Calibri"/>
         </w:rPr>
         <w:t>Maqueta do Sistema</w:t>
       </w:r>
-      <w:bookmarkEnd w:id="17"/>
+      <w:bookmarkEnd w:id="16"/>
     </w:p>
     <w:p>
       <w:pPr>
@@ -8348,7 +8344,7 @@
           <w:lang w:val="pt-PT"/>
         </w:rPr>
       </w:pPr>
-      <w:bookmarkStart w:id="18" w:name="_Toc508025517"/>
+      <w:bookmarkStart w:id="17" w:name="_Toc508025517"/>
       <w:r>
         <w:t xml:space="preserve">Figura </w:t>
       </w:r>
@@ -8373,6 +8369,29 @@
       <w:r>
         <w:t>. Maqueta do Sistema.</w:t>
       </w:r>
+      <w:bookmarkEnd w:id="17"/>
+    </w:p>
+    <w:p>
+      <w:pPr>
+        <w:rPr>
+          <w:lang w:val="pt-PT"/>
+        </w:rPr>
+      </w:pPr>
+    </w:p>
+    <w:p>
+      <w:pPr>
+        <w:pStyle w:val="Ttulo2"/>
+        <w:rPr>
+          <w:rFonts w:ascii="Calibri" w:hAnsi="Calibri"/>
+        </w:rPr>
+      </w:pPr>
+      <w:bookmarkStart w:id="18" w:name="_Toc511330942"/>
+      <w:r>
+        <w:rPr>
+          <w:rFonts w:ascii="Calibri" w:hAnsi="Calibri"/>
+        </w:rPr>
+        <w:t>Medidas de Sucesso do Projecto</w:t>
+      </w:r>
       <w:bookmarkEnd w:id="18"/>
     </w:p>
     <w:p>
@@ -8384,29 +8403,6 @@
     </w:p>
     <w:p>
       <w:pPr>
-        <w:pStyle w:val="Ttulo2"/>
-        <w:rPr>
-          <w:rFonts w:ascii="Calibri" w:hAnsi="Calibri"/>
-        </w:rPr>
-      </w:pPr>
-      <w:bookmarkStart w:id="19" w:name="_Toc511330942"/>
-      <w:r>
-        <w:rPr>
-          <w:rFonts w:ascii="Calibri" w:hAnsi="Calibri"/>
-        </w:rPr>
-        <w:t>Medidas de Sucesso do Projecto</w:t>
-      </w:r>
-      <w:bookmarkEnd w:id="19"/>
-    </w:p>
-    <w:p>
-      <w:pPr>
-        <w:rPr>
-          <w:lang w:val="pt-PT"/>
-        </w:rPr>
-      </w:pPr>
-    </w:p>
-    <w:p>
-      <w:pPr>
         <w:rPr>
           <w:lang w:val="pt-PT"/>
         </w:rPr>
@@ -8431,6 +8427,24 @@
           <w:lang w:val="pt-PT"/>
         </w:rPr>
       </w:pPr>
+      <w:r>
+        <w:rPr>
+          <w:lang w:val="pt-PT"/>
+        </w:rPr>
+        <w:t>Decidimos que a primeira vistoria do sucesso e crescimento do nosso projeto ir</w:t>
+      </w:r>
+      <w:r>
+        <w:rPr>
+          <w:lang w:val="pt-PT"/>
+        </w:rPr>
+        <w:t>á ser efetuado ao decimo segundo</w:t>
+      </w:r>
+      <w:r>
+        <w:rPr>
+          <w:lang w:val="pt-PT"/>
+        </w:rPr>
+        <w:t xml:space="preserve"> mês desde o dia em que aplicação comece a sua atividade. </w:t>
+      </w:r>
       <w:r>
         <w:rPr>
           <w:lang w:val="pt-PT"/>
@@ -8453,7 +8467,19 @@
         <w:rPr>
           <w:lang w:val="pt-PT"/>
         </w:rPr>
-        <w:t>Todas as etapas do projeto devem cumprir os prazos previamente estabelecidos. Com isto, poderemos ter noção se o projeto está a avançar, permitindo também gerir o tempo e os recursos;</w:t>
+        <w:t>Obter</w:t>
+      </w:r>
+      <w:r>
+        <w:rPr>
+          <w:lang w:val="pt-PT"/>
+        </w:rPr>
+        <w:t xml:space="preserve"> 1000</w:t>
+      </w:r>
+      <w:r>
+        <w:rPr>
+          <w:lang w:val="pt-PT"/>
+        </w:rPr>
+        <w:t xml:space="preserve"> serviços contratados;</w:t>
       </w:r>
     </w:p>
     <w:p>
@@ -8471,7 +8497,19 @@
         <w:rPr>
           <w:lang w:val="pt-PT"/>
         </w:rPr>
-        <w:t>Cumprir todos os requisitos propostos;</w:t>
+        <w:t xml:space="preserve">Aumentar </w:t>
+      </w:r>
+      <w:r>
+        <w:rPr>
+          <w:lang w:val="pt-PT"/>
+        </w:rPr>
+        <w:t>em 40</w:t>
+      </w:r>
+      <w:r>
+        <w:rPr>
+          <w:lang w:val="pt-PT"/>
+        </w:rPr>
+        <w:t>% o número de pintores;</w:t>
       </w:r>
     </w:p>
     <w:p>
@@ -8489,7 +8527,7 @@
         <w:rPr>
           <w:lang w:val="pt-PT"/>
         </w:rPr>
-        <w:t>Desenvolvimento de uma aplicação segura e confiável;</w:t>
+        <w:t>Conseguir angariar, pelo menos, mais um parceiro de tintas.</w:t>
       </w:r>
     </w:p>
     <w:p>
@@ -8507,9 +8545,39 @@
         <w:rPr>
           <w:lang w:val="pt-PT"/>
         </w:rPr>
+        <w:t>Atingir um lucro de 50</w:t>
+      </w:r>
+      <w:r>
+        <w:rPr>
+          <w:lang w:val="pt-PT"/>
+        </w:rPr>
+        <w:t> 000 euros.</w:t>
+      </w:r>
+    </w:p>
+    <w:p>
+      <w:pPr>
+        <w:ind w:left="360"/>
+        <w:rPr>
+          <w:lang w:val="pt-PT"/>
+        </w:rPr>
+      </w:pPr>
+      <w:r>
+        <w:rPr>
+          <w:lang w:val="pt-PT"/>
+        </w:rPr>
         <w:lastRenderedPageBreak/>
-        <w:t>Obter um crescimento do número de clientes e utilizadores da aplicação no futuro, de modo a aumentar o lucro e talvez uma expansão da área de atuação da empresa;</w:t>
-      </w:r>
+        <w:t>Após esta etapa inicial, temos como objetivo principal e a longo prazo, expandir os nossos serviços para fora do distrito de Braga e estar a operar nas duas grandes cidades nacionais, Porto e Lisboa.</w:t>
+      </w:r>
+    </w:p>
+    <w:p>
+      <w:pPr>
+        <w:ind w:left="360"/>
+        <w:rPr>
+          <w:lang w:val="pt-PT"/>
+        </w:rPr>
+      </w:pPr>
+      <w:bookmarkStart w:id="19" w:name="_GoBack"/>
+      <w:bookmarkEnd w:id="19"/>
     </w:p>
     <w:p>
       <w:pPr>
@@ -8942,7 +9010,7 @@
           <w:rFonts w:ascii="Calibri" w:hAnsi="Calibri"/>
         </w:rPr>
         <w:lastRenderedPageBreak/>
-        <w:t>Analise de Requisitos</w:t>
+        <w:t>Análise de Requisitos</w:t>
       </w:r>
     </w:p>
     <w:p>
@@ -8957,7 +9025,7 @@
           <w:rFonts w:ascii="Calibri" w:hAnsi="Calibri"/>
         </w:rPr>
         <w:lastRenderedPageBreak/>
-        <w:t>Fundamentação</w:t>
+        <w:t>Modelação em UML</w:t>
       </w:r>
     </w:p>
     <w:p>
@@ -8968,195 +9036,339 @@
           <w:numId w:val="24"/>
         </w:numPr>
       </w:pPr>
-      <w:bookmarkStart w:id="23" w:name="_Toc511330944"/>
-      <w:r>
-        <w:t>Modelação em UML</w:t>
-      </w:r>
-      <w:bookmarkEnd w:id="23"/>
-    </w:p>
-    <w:p>
-      <w:pPr>
-        <w:pStyle w:val="Ttulo3"/>
+      <w:bookmarkStart w:id="22" w:name="_Toc511330945"/>
+      <w:r>
+        <w:t>Modelo de Domínio</w:t>
+      </w:r>
+      <w:bookmarkEnd w:id="22"/>
+    </w:p>
+    <w:p>
+      <w:pPr>
+        <w:pStyle w:val="Ttulo2"/>
         <w:numPr>
-          <w:ilvl w:val="2"/>
+          <w:ilvl w:val="1"/>
           <w:numId w:val="24"/>
         </w:numPr>
       </w:pPr>
-      <w:bookmarkStart w:id="24" w:name="_Toc511330945"/>
-      <w:r>
-        <w:t>Modelo de Domínio</w:t>
-      </w:r>
-      <w:bookmarkEnd w:id="24"/>
-    </w:p>
-    <w:p>
-      <w:pPr>
-        <w:pStyle w:val="Ttulo3"/>
+      <w:bookmarkStart w:id="23" w:name="_Toc511330946"/>
+      <w:r>
+        <w:t>Modelo de Use Case</w:t>
+      </w:r>
+      <w:bookmarkEnd w:id="23"/>
+    </w:p>
+    <w:p>
+      <w:pPr>
+        <w:pStyle w:val="Ttulo2"/>
         <w:numPr>
-          <w:ilvl w:val="2"/>
+          <w:ilvl w:val="1"/>
           <w:numId w:val="24"/>
         </w:numPr>
       </w:pPr>
-      <w:bookmarkStart w:id="25" w:name="_Toc511330946"/>
-      <w:r>
-        <w:t>Modelo de Use Case</w:t>
-      </w:r>
-      <w:bookmarkEnd w:id="25"/>
-    </w:p>
-    <w:p>
-      <w:pPr>
-        <w:pStyle w:val="Ttulo3"/>
+      <w:bookmarkStart w:id="24" w:name="_Toc511330947"/>
+      <w:r>
+        <w:t>Especificação de Use Cases</w:t>
+      </w:r>
+      <w:bookmarkEnd w:id="24"/>
+    </w:p>
+    <w:p>
+      <w:pPr>
+        <w:pStyle w:val="Ttulo2"/>
         <w:numPr>
-          <w:ilvl w:val="2"/>
+          <w:ilvl w:val="1"/>
           <w:numId w:val="24"/>
         </w:numPr>
       </w:pPr>
-      <w:bookmarkStart w:id="26" w:name="_Toc511330947"/>
-      <w:r>
-        <w:t>Especificação de Use Cases</w:t>
-      </w:r>
-      <w:bookmarkEnd w:id="26"/>
-    </w:p>
-    <w:p>
-      <w:pPr>
-        <w:pStyle w:val="Ttulo3"/>
+      <w:bookmarkStart w:id="25" w:name="_Toc511330948"/>
+      <w:r>
+        <w:t>Diagrama de Sequência de Use Case</w:t>
+      </w:r>
+      <w:bookmarkEnd w:id="25"/>
+    </w:p>
+    <w:p>
+      <w:pPr>
+        <w:pStyle w:val="Ttulo2"/>
         <w:numPr>
-          <w:ilvl w:val="2"/>
+          <w:ilvl w:val="1"/>
           <w:numId w:val="24"/>
         </w:numPr>
       </w:pPr>
-      <w:bookmarkStart w:id="27" w:name="_Toc511330948"/>
-      <w:r>
-        <w:t>Diagrama de Sequência de Use Case</w:t>
-      </w:r>
-      <w:bookmarkEnd w:id="27"/>
-    </w:p>
-    <w:p>
-      <w:pPr>
-        <w:pStyle w:val="Ttulo3"/>
+      <w:bookmarkStart w:id="26" w:name="_Toc511330949"/>
+      <w:r>
+        <w:t>Diagrama de Sequência de Subsistemas</w:t>
+      </w:r>
+      <w:bookmarkEnd w:id="26"/>
+    </w:p>
+    <w:p>
+      <w:pPr>
+        <w:pStyle w:val="Ttulo2"/>
         <w:numPr>
-          <w:ilvl w:val="2"/>
+          <w:ilvl w:val="1"/>
           <w:numId w:val="24"/>
         </w:numPr>
       </w:pPr>
-      <w:bookmarkStart w:id="28" w:name="_Toc511330949"/>
-      <w:r>
-        <w:t>Diagrama de Sequência de Subsistemas</w:t>
-      </w:r>
-      <w:bookmarkEnd w:id="28"/>
-    </w:p>
-    <w:p>
-      <w:pPr>
-        <w:pStyle w:val="Ttulo3"/>
+      <w:bookmarkStart w:id="27" w:name="_Toc511330950"/>
+      <w:r>
+        <w:t>Diagrama de Classes</w:t>
+      </w:r>
+      <w:bookmarkEnd w:id="27"/>
+    </w:p>
+    <w:p>
+      <w:pPr>
+        <w:rPr>
+          <w:lang w:val="pt-PT"/>
+        </w:rPr>
+      </w:pPr>
+    </w:p>
+    <w:p>
+      <w:pPr>
+        <w:pStyle w:val="Ttulo11"/>
         <w:numPr>
-          <w:ilvl w:val="2"/>
+          <w:ilvl w:val="0"/>
           <w:numId w:val="24"/>
         </w:numPr>
       </w:pPr>
-      <w:bookmarkStart w:id="29" w:name="_Toc511330950"/>
-      <w:r>
-        <w:t>Diagrama de Classes</w:t>
-      </w:r>
-      <w:bookmarkEnd w:id="29"/>
-    </w:p>
-    <w:p>
-      <w:pPr>
-        <w:rPr>
-          <w:lang w:val="pt-PT"/>
-        </w:rPr>
-      </w:pPr>
-    </w:p>
-    <w:p>
-      <w:pPr>
-        <w:pStyle w:val="Ttulo2"/>
-      </w:pPr>
-      <w:bookmarkStart w:id="30" w:name="_Toc511330951"/>
+      <w:bookmarkStart w:id="28" w:name="_Toc511330951"/>
       <w:r>
         <w:lastRenderedPageBreak/>
         <w:t>Base de Dados</w:t>
       </w:r>
+      <w:bookmarkEnd w:id="28"/>
+    </w:p>
+    <w:p>
+      <w:pPr>
+        <w:pStyle w:val="Ttulo2"/>
+      </w:pPr>
+      <w:bookmarkStart w:id="29" w:name="_Toc511330952"/>
+      <w:r>
+        <w:t>Modelo Concetual</w:t>
+      </w:r>
+      <w:bookmarkEnd w:id="29"/>
+    </w:p>
+    <w:p>
+      <w:pPr>
+        <w:pStyle w:val="Ttulo3"/>
+      </w:pPr>
+      <w:r>
+        <w:t>Tipos de entidades</w:t>
+      </w:r>
+    </w:p>
+    <w:p>
+      <w:pPr>
+        <w:pStyle w:val="Ttulo3"/>
+      </w:pPr>
+      <w:r>
+        <w:t>Tipos de relacionamentos</w:t>
+      </w:r>
+    </w:p>
+    <w:p>
+      <w:pPr>
+        <w:pStyle w:val="Ttulo3"/>
+      </w:pPr>
+      <w:r>
+        <w:t>Associar atributos com os tipos de entidades e relacionamentos</w:t>
+      </w:r>
+    </w:p>
+    <w:p>
+      <w:pPr>
+        <w:pStyle w:val="PargrafodaLista"/>
+        <w:numPr>
+          <w:ilvl w:val="0"/>
+          <w:numId w:val="27"/>
+        </w:numPr>
+        <w:rPr>
+          <w:lang w:val="pt-PT"/>
+        </w:rPr>
+      </w:pPr>
+      <w:r>
+        <w:rPr>
+          <w:lang w:val="pt-PT"/>
+        </w:rPr>
+        <w:t>Atributos simples/compostos</w:t>
+      </w:r>
+    </w:p>
+    <w:p>
+      <w:pPr>
+        <w:pStyle w:val="PargrafodaLista"/>
+        <w:numPr>
+          <w:ilvl w:val="0"/>
+          <w:numId w:val="27"/>
+        </w:numPr>
+        <w:rPr>
+          <w:lang w:val="pt-PT"/>
+        </w:rPr>
+      </w:pPr>
+      <w:r>
+        <w:rPr>
+          <w:lang w:val="pt-PT"/>
+        </w:rPr>
+        <w:t>Atributos derivados</w:t>
+      </w:r>
+    </w:p>
+    <w:p>
+      <w:pPr>
+        <w:pStyle w:val="PargrafodaLista"/>
+        <w:numPr>
+          <w:ilvl w:val="0"/>
+          <w:numId w:val="27"/>
+        </w:numPr>
+        <w:rPr>
+          <w:lang w:val="pt-PT"/>
+        </w:rPr>
+      </w:pPr>
+      <w:r>
+        <w:rPr>
+          <w:lang w:val="pt-PT"/>
+        </w:rPr>
+        <w:t>Atributos Multi-Valor</w:t>
+      </w:r>
+    </w:p>
+    <w:p>
+      <w:pPr>
+        <w:pStyle w:val="PargrafodaLista"/>
+        <w:numPr>
+          <w:ilvl w:val="0"/>
+          <w:numId w:val="27"/>
+        </w:numPr>
+        <w:rPr>
+          <w:lang w:val="pt-PT"/>
+        </w:rPr>
+      </w:pPr>
+      <w:r>
+        <w:rPr>
+          <w:lang w:val="pt-PT"/>
+        </w:rPr>
+        <w:t>Associação entre atributos e entidades</w:t>
+      </w:r>
+    </w:p>
+    <w:p>
+      <w:pPr>
+        <w:pStyle w:val="Ttulo3"/>
+      </w:pPr>
+      <w:bookmarkStart w:id="30" w:name="_Toc511330956"/>
       <w:bookmarkEnd w:id="30"/>
+      <w:r>
+        <w:t>Determinar domínio dos atributos</w:t>
+      </w:r>
     </w:p>
     <w:p>
       <w:pPr>
         <w:pStyle w:val="Ttulo3"/>
       </w:pPr>
-      <w:bookmarkStart w:id="31" w:name="_Toc511330952"/>
-      <w:r>
-        <w:t>Modelo Concetual</w:t>
-      </w:r>
+      <w:bookmarkStart w:id="31" w:name="_Toc511330957"/>
       <w:bookmarkEnd w:id="31"/>
+      <w:r>
+        <w:t>Determinar chaves primárias, candidatas e alternativas</w:t>
+      </w:r>
     </w:p>
     <w:p>
       <w:pPr>
         <w:pStyle w:val="Ttulo3"/>
       </w:pPr>
-      <w:bookmarkStart w:id="32" w:name="_Toc511330953"/>
-      <w:r>
+      <w:bookmarkStart w:id="32" w:name="_Toc511330958"/>
+      <w:bookmarkEnd w:id="32"/>
+      <w:r>
+        <w:t>Desenho do Diagrama E-R</w:t>
+      </w:r>
+    </w:p>
+    <w:p>
+      <w:pPr>
+        <w:pStyle w:val="Ttulo3"/>
+      </w:pPr>
+      <w:bookmarkStart w:id="33" w:name="_Toc511330959"/>
+      <w:bookmarkEnd w:id="33"/>
+      <w:r>
+        <w:t>Revisão do modelo de dados com o utilizador</w:t>
+      </w:r>
+    </w:p>
+    <w:p>
+      <w:pPr>
+        <w:rPr>
+          <w:lang w:val="pt-PT"/>
+        </w:rPr>
+      </w:pPr>
+    </w:p>
+    <w:p>
+      <w:pPr>
+        <w:rPr>
+          <w:lang w:val="pt-PT"/>
+        </w:rPr>
+      </w:pPr>
+    </w:p>
+    <w:p>
+      <w:pPr>
+        <w:pStyle w:val="Ttulo2"/>
+      </w:pPr>
+      <w:bookmarkStart w:id="34" w:name="_Toc511330960"/>
+      <w:bookmarkEnd w:id="34"/>
+      <w:r>
+        <w:lastRenderedPageBreak/>
         <w:t>Modelo Lógico</w:t>
       </w:r>
-      <w:bookmarkEnd w:id="32"/>
     </w:p>
     <w:p>
       <w:pPr>
         <w:pStyle w:val="Ttulo3"/>
       </w:pPr>
-      <w:bookmarkStart w:id="33" w:name="_Toc511330954"/>
+      <w:bookmarkStart w:id="35" w:name="_Toc511330961"/>
+      <w:bookmarkEnd w:id="35"/>
       <w:r>
         <w:t>Entidades</w:t>
       </w:r>
-      <w:bookmarkEnd w:id="33"/>
     </w:p>
     <w:p>
       <w:pPr>
         <w:pStyle w:val="Ttulo3"/>
       </w:pPr>
-      <w:bookmarkStart w:id="34" w:name="_Toc511330955"/>
       <w:r>
         <w:t>Relacionamentos</w:t>
       </w:r>
-      <w:bookmarkEnd w:id="34"/>
     </w:p>
     <w:p>
       <w:pPr>
         <w:pStyle w:val="Ttulo3"/>
       </w:pPr>
-      <w:bookmarkStart w:id="35" w:name="_Toc511330956"/>
-      <w:bookmarkEnd w:id="35"/>
+      <w:r>
+        <w:t>Atributos Multi-Valor</w:t>
+      </w:r>
     </w:p>
     <w:p>
       <w:pPr>
         <w:pStyle w:val="Ttulo3"/>
       </w:pPr>
-      <w:bookmarkStart w:id="36" w:name="_Toc511330957"/>
-      <w:bookmarkEnd w:id="36"/>
+      <w:r>
+        <w:t>Normalização</w:t>
+      </w:r>
     </w:p>
     <w:p>
       <w:pPr>
         <w:pStyle w:val="Ttulo3"/>
       </w:pPr>
-      <w:bookmarkStart w:id="37" w:name="_Toc511330958"/>
-      <w:bookmarkEnd w:id="37"/>
+      <w:r>
+        <w:t>Elaboração e validação do esquema lógico da base de dados</w:t>
+      </w:r>
     </w:p>
     <w:p>
       <w:pPr>
         <w:pStyle w:val="Ttulo3"/>
       </w:pPr>
-      <w:bookmarkStart w:id="38" w:name="_Toc511330959"/>
-      <w:bookmarkEnd w:id="38"/>
+      <w:r>
+        <w:t>Análise do crescimento futuro</w:t>
+      </w:r>
     </w:p>
     <w:p>
       <w:pPr>
         <w:pStyle w:val="Ttulo3"/>
       </w:pPr>
-      <w:bookmarkStart w:id="39" w:name="_Toc511330960"/>
-      <w:bookmarkEnd w:id="39"/>
-    </w:p>
-    <w:p>
-      <w:pPr>
-        <w:pStyle w:val="Ttulo3"/>
-      </w:pPr>
-      <w:bookmarkStart w:id="40" w:name="_Toc511330961"/>
-      <w:bookmarkEnd w:id="40"/>
+      <w:r>
+        <w:t>Revisão do modelo lógico com o utilizador</w:t>
+      </w:r>
+    </w:p>
+    <w:p>
+      <w:pPr>
+        <w:rPr>
+          <w:lang w:val="pt-PT"/>
+        </w:rPr>
+      </w:pPr>
     </w:p>
     <w:p>
       <w:pPr>
@@ -10157,8 +10369,8 @@
           <w:lang w:val="en-US"/>
         </w:rPr>
       </w:pPr>
-      <w:bookmarkStart w:id="41" w:name="_Toc535644737"/>
-      <w:bookmarkStart w:id="42" w:name="_Toc511330962"/>
+      <w:bookmarkStart w:id="36" w:name="_Toc535644737"/>
+      <w:bookmarkStart w:id="37" w:name="_Toc511330962"/>
       <w:proofErr w:type="spellStart"/>
       <w:r>
         <w:rPr>
@@ -10168,8 +10380,8 @@
         <w:lastRenderedPageBreak/>
         <w:t>Anexos</w:t>
       </w:r>
-      <w:bookmarkEnd w:id="41"/>
-      <w:bookmarkEnd w:id="42"/>
+      <w:bookmarkEnd w:id="36"/>
+      <w:bookmarkEnd w:id="37"/>
       <w:proofErr w:type="spellEnd"/>
     </w:p>
     <w:p>
@@ -11444,6 +11656,119 @@
     </w:lvl>
   </w:abstractNum>
   <w:abstractNum w:abstractNumId="9" w15:restartNumberingAfterBreak="0">
+    <w:nsid w:val="369C4E69"/>
+    <w:multiLevelType w:val="hybridMultilevel"/>
+    <w:tmpl w:val="C9C057C2"/>
+    <w:lvl w:ilvl="0" w:tplc="08160001">
+      <w:start w:val="1"/>
+      <w:numFmt w:val="bullet"/>
+      <w:lvlText w:val=""/>
+      <w:lvlJc w:val="left"/>
+      <w:pPr>
+        <w:ind w:left="1440" w:hanging="360"/>
+      </w:pPr>
+      <w:rPr>
+        <w:rFonts w:ascii="Symbol" w:hAnsi="Symbol" w:hint="default"/>
+      </w:rPr>
+    </w:lvl>
+    <w:lvl w:ilvl="1" w:tplc="08160003" w:tentative="1">
+      <w:start w:val="1"/>
+      <w:numFmt w:val="bullet"/>
+      <w:lvlText w:val="o"/>
+      <w:lvlJc w:val="left"/>
+      <w:pPr>
+        <w:ind w:left="2160" w:hanging="360"/>
+      </w:pPr>
+      <w:rPr>
+        <w:rFonts w:ascii="Courier New" w:hAnsi="Courier New" w:cs="Courier New" w:hint="default"/>
+      </w:rPr>
+    </w:lvl>
+    <w:lvl w:ilvl="2" w:tplc="08160005" w:tentative="1">
+      <w:start w:val="1"/>
+      <w:numFmt w:val="bullet"/>
+      <w:lvlText w:val=""/>
+      <w:lvlJc w:val="left"/>
+      <w:pPr>
+        <w:ind w:left="2880" w:hanging="360"/>
+      </w:pPr>
+      <w:rPr>
+        <w:rFonts w:ascii="Wingdings" w:hAnsi="Wingdings" w:hint="default"/>
+      </w:rPr>
+    </w:lvl>
+    <w:lvl w:ilvl="3" w:tplc="08160001" w:tentative="1">
+      <w:start w:val="1"/>
+      <w:numFmt w:val="bullet"/>
+      <w:lvlText w:val=""/>
+      <w:lvlJc w:val="left"/>
+      <w:pPr>
+        <w:ind w:left="3600" w:hanging="360"/>
+      </w:pPr>
+      <w:rPr>
+        <w:rFonts w:ascii="Symbol" w:hAnsi="Symbol" w:hint="default"/>
+      </w:rPr>
+    </w:lvl>
+    <w:lvl w:ilvl="4" w:tplc="08160003" w:tentative="1">
+      <w:start w:val="1"/>
+      <w:numFmt w:val="bullet"/>
+      <w:lvlText w:val="o"/>
+      <w:lvlJc w:val="left"/>
+      <w:pPr>
+        <w:ind w:left="4320" w:hanging="360"/>
+      </w:pPr>
+      <w:rPr>
+        <w:rFonts w:ascii="Courier New" w:hAnsi="Courier New" w:cs="Courier New" w:hint="default"/>
+      </w:rPr>
+    </w:lvl>
+    <w:lvl w:ilvl="5" w:tplc="08160005" w:tentative="1">
+      <w:start w:val="1"/>
+      <w:numFmt w:val="bullet"/>
+      <w:lvlText w:val=""/>
+      <w:lvlJc w:val="left"/>
+      <w:pPr>
+        <w:ind w:left="5040" w:hanging="360"/>
+      </w:pPr>
+      <w:rPr>
+        <w:rFonts w:ascii="Wingdings" w:hAnsi="Wingdings" w:hint="default"/>
+      </w:rPr>
+    </w:lvl>
+    <w:lvl w:ilvl="6" w:tplc="08160001" w:tentative="1">
+      <w:start w:val="1"/>
+      <w:numFmt w:val="bullet"/>
+      <w:lvlText w:val=""/>
+      <w:lvlJc w:val="left"/>
+      <w:pPr>
+        <w:ind w:left="5760" w:hanging="360"/>
+      </w:pPr>
+      <w:rPr>
+        <w:rFonts w:ascii="Symbol" w:hAnsi="Symbol" w:hint="default"/>
+      </w:rPr>
+    </w:lvl>
+    <w:lvl w:ilvl="7" w:tplc="08160003" w:tentative="1">
+      <w:start w:val="1"/>
+      <w:numFmt w:val="bullet"/>
+      <w:lvlText w:val="o"/>
+      <w:lvlJc w:val="left"/>
+      <w:pPr>
+        <w:ind w:left="6480" w:hanging="360"/>
+      </w:pPr>
+      <w:rPr>
+        <w:rFonts w:ascii="Courier New" w:hAnsi="Courier New" w:cs="Courier New" w:hint="default"/>
+      </w:rPr>
+    </w:lvl>
+    <w:lvl w:ilvl="8" w:tplc="08160005" w:tentative="1">
+      <w:start w:val="1"/>
+      <w:numFmt w:val="bullet"/>
+      <w:lvlText w:val=""/>
+      <w:lvlJc w:val="left"/>
+      <w:pPr>
+        <w:ind w:left="7200" w:hanging="360"/>
+      </w:pPr>
+      <w:rPr>
+        <w:rFonts w:ascii="Wingdings" w:hAnsi="Wingdings" w:hint="default"/>
+      </w:rPr>
+    </w:lvl>
+  </w:abstractNum>
+  <w:abstractNum w:abstractNumId="10" w15:restartNumberingAfterBreak="0">
     <w:nsid w:val="38000CB9"/>
     <w:multiLevelType w:val="hybridMultilevel"/>
     <w:tmpl w:val="A118C240"/>
@@ -11556,7 +11881,7 @@
       </w:rPr>
     </w:lvl>
   </w:abstractNum>
-  <w:abstractNum w:abstractNumId="10" w15:restartNumberingAfterBreak="0">
+  <w:abstractNum w:abstractNumId="11" w15:restartNumberingAfterBreak="0">
     <w:nsid w:val="39D85CC1"/>
     <w:multiLevelType w:val="multilevel"/>
     <w:tmpl w:val="B82A91C6"/>
@@ -11699,7 +12024,7 @@
       </w:rPr>
     </w:lvl>
   </w:abstractNum>
-  <w:abstractNum w:abstractNumId="11" w15:restartNumberingAfterBreak="0">
+  <w:abstractNum w:abstractNumId="12" w15:restartNumberingAfterBreak="0">
     <w:nsid w:val="424F139B"/>
     <w:multiLevelType w:val="hybridMultilevel"/>
     <w:tmpl w:val="AAD2B5DA"/>
@@ -11812,7 +12137,7 @@
       </w:rPr>
     </w:lvl>
   </w:abstractNum>
-  <w:abstractNum w:abstractNumId="12" w15:restartNumberingAfterBreak="0">
+  <w:abstractNum w:abstractNumId="13" w15:restartNumberingAfterBreak="0">
     <w:nsid w:val="496A2FBD"/>
     <w:multiLevelType w:val="hybridMultilevel"/>
     <w:tmpl w:val="45149178"/>
@@ -11925,7 +12250,7 @@
       </w:rPr>
     </w:lvl>
   </w:abstractNum>
-  <w:abstractNum w:abstractNumId="13" w15:restartNumberingAfterBreak="0">
+  <w:abstractNum w:abstractNumId="14" w15:restartNumberingAfterBreak="0">
     <w:nsid w:val="4C5820DE"/>
     <w:multiLevelType w:val="multilevel"/>
     <w:tmpl w:val="71C87806"/>
@@ -12041,7 +12366,7 @@
       </w:pPr>
     </w:lvl>
   </w:abstractNum>
-  <w:abstractNum w:abstractNumId="14" w15:restartNumberingAfterBreak="0">
+  <w:abstractNum w:abstractNumId="15" w15:restartNumberingAfterBreak="0">
     <w:nsid w:val="4EBD009C"/>
     <w:multiLevelType w:val="hybridMultilevel"/>
     <w:tmpl w:val="1EC4C50C"/>
@@ -12154,7 +12479,7 @@
       </w:rPr>
     </w:lvl>
   </w:abstractNum>
-  <w:abstractNum w:abstractNumId="15" w15:restartNumberingAfterBreak="0">
+  <w:abstractNum w:abstractNumId="16" w15:restartNumberingAfterBreak="0">
     <w:nsid w:val="503139C0"/>
     <w:multiLevelType w:val="hybridMultilevel"/>
     <w:tmpl w:val="3B8E0C44"/>
@@ -12267,7 +12592,7 @@
       </w:rPr>
     </w:lvl>
   </w:abstractNum>
-  <w:abstractNum w:abstractNumId="16" w15:restartNumberingAfterBreak="0">
+  <w:abstractNum w:abstractNumId="17" w15:restartNumberingAfterBreak="0">
     <w:nsid w:val="5AD90A3E"/>
     <w:multiLevelType w:val="multilevel"/>
     <w:tmpl w:val="888AB50E"/>
@@ -12383,7 +12708,7 @@
       </w:pPr>
     </w:lvl>
   </w:abstractNum>
-  <w:abstractNum w:abstractNumId="17" w15:restartNumberingAfterBreak="0">
+  <w:abstractNum w:abstractNumId="18" w15:restartNumberingAfterBreak="0">
     <w:nsid w:val="5C173A13"/>
     <w:multiLevelType w:val="hybridMultilevel"/>
     <w:tmpl w:val="7E9E0D50"/>
@@ -12496,7 +12821,7 @@
       </w:rPr>
     </w:lvl>
   </w:abstractNum>
-  <w:abstractNum w:abstractNumId="18" w15:restartNumberingAfterBreak="0">
+  <w:abstractNum w:abstractNumId="19" w15:restartNumberingAfterBreak="0">
     <w:nsid w:val="61DE3C69"/>
     <w:multiLevelType w:val="hybridMultilevel"/>
     <w:tmpl w:val="9BE65782"/>
@@ -12609,7 +12934,7 @@
       </w:rPr>
     </w:lvl>
   </w:abstractNum>
-  <w:abstractNum w:abstractNumId="19" w15:restartNumberingAfterBreak="0">
+  <w:abstractNum w:abstractNumId="20" w15:restartNumberingAfterBreak="0">
     <w:nsid w:val="6F7F25FC"/>
     <w:multiLevelType w:val="multilevel"/>
     <w:tmpl w:val="CB32E11A"/>
@@ -12725,7 +13050,7 @@
       </w:pPr>
     </w:lvl>
   </w:abstractNum>
-  <w:abstractNum w:abstractNumId="20" w15:restartNumberingAfterBreak="0">
+  <w:abstractNum w:abstractNumId="21" w15:restartNumberingAfterBreak="0">
     <w:nsid w:val="75A16CFB"/>
     <w:multiLevelType w:val="hybridMultilevel"/>
     <w:tmpl w:val="2C645FB8"/>
@@ -12838,7 +13163,7 @@
       </w:rPr>
     </w:lvl>
   </w:abstractNum>
-  <w:abstractNum w:abstractNumId="21" w15:restartNumberingAfterBreak="0">
+  <w:abstractNum w:abstractNumId="22" w15:restartNumberingAfterBreak="0">
     <w:nsid w:val="7F412F98"/>
     <w:multiLevelType w:val="multilevel"/>
     <w:tmpl w:val="094AA464"/>
@@ -12969,13 +13294,13 @@
     </w:lvl>
   </w:abstractNum>
   <w:num w:numId="1">
-    <w:abstractNumId w:val="10"/>
+    <w:abstractNumId w:val="11"/>
   </w:num>
   <w:num w:numId="2">
     <w:abstractNumId w:val="4"/>
   </w:num>
   <w:num w:numId="3">
-    <w:abstractNumId w:val="21"/>
+    <w:abstractNumId w:val="22"/>
   </w:num>
   <w:num w:numId="4">
     <w:abstractNumId w:val="7"/>
@@ -12987,16 +13312,16 @@
     </w:lvlOverride>
   </w:num>
   <w:num w:numId="6">
-    <w:abstractNumId w:val="19"/>
+    <w:abstractNumId w:val="20"/>
   </w:num>
   <w:num w:numId="7">
     <w:abstractNumId w:val="6"/>
   </w:num>
   <w:num w:numId="8">
-    <w:abstractNumId w:val="16"/>
+    <w:abstractNumId w:val="17"/>
   </w:num>
   <w:num w:numId="9">
-    <w:abstractNumId w:val="13"/>
+    <w:abstractNumId w:val="14"/>
   </w:num>
   <w:num w:numId="10">
     <w:abstractNumId w:val="1"/>
@@ -13008,25 +13333,25 @@
     <w:abstractNumId w:val="8"/>
   </w:num>
   <w:num w:numId="13">
-    <w:abstractNumId w:val="11"/>
+    <w:abstractNumId w:val="12"/>
   </w:num>
   <w:num w:numId="14">
-    <w:abstractNumId w:val="17"/>
+    <w:abstractNumId w:val="18"/>
   </w:num>
   <w:num w:numId="15">
-    <w:abstractNumId w:val="14"/>
+    <w:abstractNumId w:val="15"/>
   </w:num>
   <w:num w:numId="16">
-    <w:abstractNumId w:val="20"/>
+    <w:abstractNumId w:val="21"/>
   </w:num>
   <w:num w:numId="17">
-    <w:abstractNumId w:val="9"/>
+    <w:abstractNumId w:val="10"/>
   </w:num>
   <w:num w:numId="18">
-    <w:abstractNumId w:val="18"/>
+    <w:abstractNumId w:val="19"/>
   </w:num>
   <w:num w:numId="19">
-    <w:abstractNumId w:val="12"/>
+    <w:abstractNumId w:val="13"/>
   </w:num>
   <w:num w:numId="20">
     <w:abstractNumId w:val="5"/>
@@ -13035,13 +13360,13 @@
     <w:abstractNumId w:val="3"/>
   </w:num>
   <w:num w:numId="22">
-    <w:abstractNumId w:val="15"/>
+    <w:abstractNumId w:val="16"/>
   </w:num>
   <w:num w:numId="23">
     <w:abstractNumId w:val="0"/>
   </w:num>
   <w:num w:numId="24">
-    <w:abstractNumId w:val="10"/>
+    <w:abstractNumId w:val="11"/>
     <w:lvlOverride w:ilvl="0">
       <w:startOverride w:val="1"/>
     </w:lvlOverride>
@@ -13069,6 +13394,69 @@
     <w:lvlOverride w:ilvl="8">
       <w:startOverride w:val="1"/>
     </w:lvlOverride>
+  </w:num>
+  <w:num w:numId="25">
+    <w:abstractNumId w:val="11"/>
+    <w:lvlOverride w:ilvl="0">
+      <w:startOverride w:val="1"/>
+    </w:lvlOverride>
+    <w:lvlOverride w:ilvl="1">
+      <w:startOverride w:val="1"/>
+    </w:lvlOverride>
+    <w:lvlOverride w:ilvl="2">
+      <w:startOverride w:val="1"/>
+    </w:lvlOverride>
+    <w:lvlOverride w:ilvl="3">
+      <w:startOverride w:val="1"/>
+    </w:lvlOverride>
+    <w:lvlOverride w:ilvl="4">
+      <w:startOverride w:val="1"/>
+    </w:lvlOverride>
+    <w:lvlOverride w:ilvl="5">
+      <w:startOverride w:val="1"/>
+    </w:lvlOverride>
+    <w:lvlOverride w:ilvl="6">
+      <w:startOverride w:val="1"/>
+    </w:lvlOverride>
+    <w:lvlOverride w:ilvl="7">
+      <w:startOverride w:val="1"/>
+    </w:lvlOverride>
+    <w:lvlOverride w:ilvl="8">
+      <w:startOverride w:val="1"/>
+    </w:lvlOverride>
+  </w:num>
+  <w:num w:numId="26">
+    <w:abstractNumId w:val="11"/>
+    <w:lvlOverride w:ilvl="0">
+      <w:startOverride w:val="1"/>
+    </w:lvlOverride>
+    <w:lvlOverride w:ilvl="1">
+      <w:startOverride w:val="1"/>
+    </w:lvlOverride>
+    <w:lvlOverride w:ilvl="2">
+      <w:startOverride w:val="1"/>
+    </w:lvlOverride>
+    <w:lvlOverride w:ilvl="3">
+      <w:startOverride w:val="1"/>
+    </w:lvlOverride>
+    <w:lvlOverride w:ilvl="4">
+      <w:startOverride w:val="1"/>
+    </w:lvlOverride>
+    <w:lvlOverride w:ilvl="5">
+      <w:startOverride w:val="1"/>
+    </w:lvlOverride>
+    <w:lvlOverride w:ilvl="6">
+      <w:startOverride w:val="1"/>
+    </w:lvlOverride>
+    <w:lvlOverride w:ilvl="7">
+      <w:startOverride w:val="1"/>
+    </w:lvlOverride>
+    <w:lvlOverride w:ilvl="8">
+      <w:startOverride w:val="1"/>
+    </w:lvlOverride>
+  </w:num>
+  <w:num w:numId="27">
+    <w:abstractNumId w:val="9"/>
   </w:num>
 </w:numbering>
 </file>
@@ -14124,7 +14512,7 @@
 </file>
 
 <file path=customXml/itemProps1.xml><?xml version="1.0" encoding="utf-8"?>
-<ds:datastoreItem xmlns:ds="http://schemas.openxmlformats.org/officeDocument/2006/customXml" ds:itemID="{8751CFF2-D88B-8D40-886F-2AA8786F70F8}">
+<ds:datastoreItem xmlns:ds="http://schemas.openxmlformats.org/officeDocument/2006/customXml" ds:itemID="{9DC7B54C-50AA-C544-9050-3BC9A2F73D88}">
   <ds:schemaRefs>
     <ds:schemaRef ds:uri="http://schemas.openxmlformats.org/officeDocument/2006/bibliography"/>
   </ds:schemaRefs>

</xml_diff>

<commit_message>
Relatorio com: Medidas de Sucesso, Parte da Nadine, Parte do Tiago - Acabadas; Falta parte do Gomes e parte do Cesario e Conclusao
</commit_message>
<xml_diff>
--- a/Fase2/Relatorio/Fase2_LI4.docx
+++ b/Fase2/Relatorio/Fase2_LI4.docx
@@ -6420,7 +6420,7 @@
         </w:rPr>
         <w:fldChar w:fldCharType="separate"/>
       </w:r>
-      <w:hyperlink w:anchor="_Toc511507066" w:history="1">
+      <w:hyperlink w:anchor="_Toc511575162" w:history="1">
         <w:r>
           <w:rPr>
             <w:rStyle w:val="Hiperligao"/>
@@ -6447,7 +6447,7 @@
             <w:noProof/>
             <w:webHidden/>
           </w:rPr>
-          <w:instrText xml:space="preserve"> PAGEREF _Toc511507066 \h </w:instrText>
+          <w:instrText xml:space="preserve"> PAGEREF _Toc511575162 \h </w:instrText>
         </w:r>
         <w:r>
           <w:rPr>
@@ -6488,7 +6488,7 @@
           <w:lang w:val="pt-PT" w:eastAsia="pt-PT"/>
         </w:rPr>
       </w:pPr>
-      <w:hyperlink r:id="rId10" w:anchor="_Toc511507067" w:history="1">
+      <w:hyperlink r:id="rId10" w:anchor="_Toc511575163" w:history="1">
         <w:r>
           <w:rPr>
             <w:rStyle w:val="Hiperligao"/>
@@ -6515,7 +6515,7 @@
             <w:noProof/>
             <w:webHidden/>
           </w:rPr>
-          <w:instrText xml:space="preserve"> PAGEREF _Toc511507067 \h </w:instrText>
+          <w:instrText xml:space="preserve"> PAGEREF _Toc511575163 \h </w:instrText>
         </w:r>
         <w:r>
           <w:rPr>
@@ -6556,13 +6556,21 @@
           <w:lang w:val="pt-PT" w:eastAsia="pt-PT"/>
         </w:rPr>
       </w:pPr>
-      <w:hyperlink w:anchor="_Toc511507068" w:history="1">
+      <w:hyperlink w:anchor="_Toc511575164" w:history="1">
         <w:r>
           <w:rPr>
             <w:rStyle w:val="Hiperligao"/>
             <w:noProof/>
           </w:rPr>
-          <w:t>Figura 3 - Diagrama E-R</w:t>
+          <w:t xml:space="preserve">Figura 3 - </w:t>
+        </w:r>
+        <w:r>
+          <w:rPr>
+            <w:rStyle w:val="Hiperligao"/>
+            <w:noProof/>
+            <w:lang w:val="pt-PT"/>
+          </w:rPr>
+          <w:t>Modelo de Domínio</w:t>
         </w:r>
         <w:r>
           <w:rPr>
@@ -6583,7 +6591,7 @@
             <w:noProof/>
             <w:webHidden/>
           </w:rPr>
-          <w:instrText xml:space="preserve"> PAGEREF _Toc511507068 \h </w:instrText>
+          <w:instrText xml:space="preserve"> PAGEREF _Toc511575164 \h </w:instrText>
         </w:r>
         <w:r>
           <w:rPr>
@@ -6603,7 +6611,634 @@
             <w:noProof/>
             <w:webHidden/>
           </w:rPr>
+          <w:t>15</w:t>
+        </w:r>
+        <w:r>
+          <w:rPr>
+            <w:noProof/>
+            <w:webHidden/>
+          </w:rPr>
+          <w:fldChar w:fldCharType="end"/>
+        </w:r>
+      </w:hyperlink>
+    </w:p>
+    <w:p>
+      <w:pPr>
+        <w:pStyle w:val="ndicedeilustraes"/>
+        <w:rPr>
+          <w:rFonts w:asciiTheme="minorHAnsi" w:eastAsiaTheme="minorEastAsia" w:hAnsiTheme="minorHAnsi" w:cstheme="minorBidi"/>
+          <w:noProof/>
+          <w:sz w:val="24"/>
+          <w:lang w:val="pt-PT" w:eastAsia="pt-PT"/>
+        </w:rPr>
+      </w:pPr>
+      <w:hyperlink w:anchor="_Toc511575165" w:history="1">
+        <w:r>
+          <w:rPr>
+            <w:rStyle w:val="Hiperligao"/>
+            <w:noProof/>
+            <w:lang w:val="pt-PT"/>
+          </w:rPr>
+          <w:t>Figura 4 - Diagrama de Use Case</w:t>
+        </w:r>
+        <w:r>
+          <w:rPr>
+            <w:noProof/>
+            <w:webHidden/>
+          </w:rPr>
+          <w:tab/>
+        </w:r>
+        <w:r>
+          <w:rPr>
+            <w:noProof/>
+            <w:webHidden/>
+          </w:rPr>
+          <w:fldChar w:fldCharType="begin"/>
+        </w:r>
+        <w:r>
+          <w:rPr>
+            <w:noProof/>
+            <w:webHidden/>
+          </w:rPr>
+          <w:instrText xml:space="preserve"> PAGEREF _Toc511575165 \h </w:instrText>
+        </w:r>
+        <w:r>
+          <w:rPr>
+            <w:noProof/>
+            <w:webHidden/>
+          </w:rPr>
+        </w:r>
+        <w:r>
+          <w:rPr>
+            <w:noProof/>
+            <w:webHidden/>
+          </w:rPr>
+          <w:fldChar w:fldCharType="separate"/>
+        </w:r>
+        <w:r>
+          <w:rPr>
+            <w:noProof/>
+            <w:webHidden/>
+          </w:rPr>
+          <w:t>17</w:t>
+        </w:r>
+        <w:r>
+          <w:rPr>
+            <w:noProof/>
+            <w:webHidden/>
+          </w:rPr>
+          <w:fldChar w:fldCharType="end"/>
+        </w:r>
+      </w:hyperlink>
+    </w:p>
+    <w:p>
+      <w:pPr>
+        <w:pStyle w:val="ndicedeilustraes"/>
+        <w:rPr>
+          <w:rFonts w:asciiTheme="minorHAnsi" w:eastAsiaTheme="minorEastAsia" w:hAnsiTheme="minorHAnsi" w:cstheme="minorBidi"/>
+          <w:noProof/>
+          <w:sz w:val="24"/>
+          <w:lang w:val="pt-PT" w:eastAsia="pt-PT"/>
+        </w:rPr>
+      </w:pPr>
+      <w:hyperlink w:anchor="_Toc511575166" w:history="1">
+        <w:r>
+          <w:rPr>
+            <w:rStyle w:val="Hiperligao"/>
+            <w:noProof/>
+            <w:lang w:val="pt-PT"/>
+          </w:rPr>
+          <w:t>Figura 5 - Diagrama de Classes de Back Office</w:t>
+        </w:r>
+        <w:r>
+          <w:rPr>
+            <w:noProof/>
+            <w:webHidden/>
+          </w:rPr>
+          <w:tab/>
+        </w:r>
+        <w:r>
+          <w:rPr>
+            <w:noProof/>
+            <w:webHidden/>
+          </w:rPr>
+          <w:fldChar w:fldCharType="begin"/>
+        </w:r>
+        <w:r>
+          <w:rPr>
+            <w:noProof/>
+            <w:webHidden/>
+          </w:rPr>
+          <w:instrText xml:space="preserve"> PAGEREF _Toc511575166 \h </w:instrText>
+        </w:r>
+        <w:r>
+          <w:rPr>
+            <w:noProof/>
+            <w:webHidden/>
+          </w:rPr>
+        </w:r>
+        <w:r>
+          <w:rPr>
+            <w:noProof/>
+            <w:webHidden/>
+          </w:rPr>
+          <w:fldChar w:fldCharType="separate"/>
+        </w:r>
+        <w:r>
+          <w:rPr>
+            <w:noProof/>
+            <w:webHidden/>
+          </w:rPr>
           <w:t>18</w:t>
+        </w:r>
+        <w:r>
+          <w:rPr>
+            <w:noProof/>
+            <w:webHidden/>
+          </w:rPr>
+          <w:fldChar w:fldCharType="end"/>
+        </w:r>
+      </w:hyperlink>
+    </w:p>
+    <w:p>
+      <w:pPr>
+        <w:pStyle w:val="ndicedeilustraes"/>
+        <w:rPr>
+          <w:rFonts w:asciiTheme="minorHAnsi" w:eastAsiaTheme="minorEastAsia" w:hAnsiTheme="minorHAnsi" w:cstheme="minorBidi"/>
+          <w:noProof/>
+          <w:sz w:val="24"/>
+          <w:lang w:val="pt-PT" w:eastAsia="pt-PT"/>
+        </w:rPr>
+      </w:pPr>
+      <w:hyperlink w:anchor="_Toc511575167" w:history="1">
+        <w:r>
+          <w:rPr>
+            <w:rStyle w:val="Hiperligao"/>
+            <w:noProof/>
+            <w:lang w:val="pt-PT"/>
+          </w:rPr>
+          <w:t>Figura 6 - Diagrama de Classes de Front Office</w:t>
+        </w:r>
+        <w:r>
+          <w:rPr>
+            <w:noProof/>
+            <w:webHidden/>
+          </w:rPr>
+          <w:tab/>
+        </w:r>
+        <w:r>
+          <w:rPr>
+            <w:noProof/>
+            <w:webHidden/>
+          </w:rPr>
+          <w:fldChar w:fldCharType="begin"/>
+        </w:r>
+        <w:r>
+          <w:rPr>
+            <w:noProof/>
+            <w:webHidden/>
+          </w:rPr>
+          <w:instrText xml:space="preserve"> PAGEREF _Toc511575167 \h </w:instrText>
+        </w:r>
+        <w:r>
+          <w:rPr>
+            <w:noProof/>
+            <w:webHidden/>
+          </w:rPr>
+        </w:r>
+        <w:r>
+          <w:rPr>
+            <w:noProof/>
+            <w:webHidden/>
+          </w:rPr>
+          <w:fldChar w:fldCharType="separate"/>
+        </w:r>
+        <w:r>
+          <w:rPr>
+            <w:noProof/>
+            <w:webHidden/>
+          </w:rPr>
+          <w:t>19</w:t>
+        </w:r>
+        <w:r>
+          <w:rPr>
+            <w:noProof/>
+            <w:webHidden/>
+          </w:rPr>
+          <w:fldChar w:fldCharType="end"/>
+        </w:r>
+      </w:hyperlink>
+    </w:p>
+    <w:p>
+      <w:pPr>
+        <w:pStyle w:val="ndicedeilustraes"/>
+        <w:rPr>
+          <w:rFonts w:asciiTheme="minorHAnsi" w:eastAsiaTheme="minorEastAsia" w:hAnsiTheme="minorHAnsi" w:cstheme="minorBidi"/>
+          <w:noProof/>
+          <w:sz w:val="24"/>
+          <w:lang w:val="pt-PT" w:eastAsia="pt-PT"/>
+        </w:rPr>
+      </w:pPr>
+      <w:hyperlink w:anchor="_Toc511575168" w:history="1">
+        <w:r>
+          <w:rPr>
+            <w:rStyle w:val="Hiperligao"/>
+            <w:noProof/>
+          </w:rPr>
+          <w:t>Figura 7 - Diagrama E-R</w:t>
+        </w:r>
+        <w:r>
+          <w:rPr>
+            <w:noProof/>
+            <w:webHidden/>
+          </w:rPr>
+          <w:tab/>
+        </w:r>
+        <w:r>
+          <w:rPr>
+            <w:noProof/>
+            <w:webHidden/>
+          </w:rPr>
+          <w:fldChar w:fldCharType="begin"/>
+        </w:r>
+        <w:r>
+          <w:rPr>
+            <w:noProof/>
+            <w:webHidden/>
+          </w:rPr>
+          <w:instrText xml:space="preserve"> PAGEREF _Toc511575168 \h </w:instrText>
+        </w:r>
+        <w:r>
+          <w:rPr>
+            <w:noProof/>
+            <w:webHidden/>
+          </w:rPr>
+        </w:r>
+        <w:r>
+          <w:rPr>
+            <w:noProof/>
+            <w:webHidden/>
+          </w:rPr>
+          <w:fldChar w:fldCharType="separate"/>
+        </w:r>
+        <w:r>
+          <w:rPr>
+            <w:noProof/>
+            <w:webHidden/>
+          </w:rPr>
+          <w:t>26</w:t>
+        </w:r>
+        <w:r>
+          <w:rPr>
+            <w:noProof/>
+            <w:webHidden/>
+          </w:rPr>
+          <w:fldChar w:fldCharType="end"/>
+        </w:r>
+      </w:hyperlink>
+    </w:p>
+    <w:p>
+      <w:pPr>
+        <w:pStyle w:val="ndicedeilustraes"/>
+        <w:rPr>
+          <w:rFonts w:asciiTheme="minorHAnsi" w:eastAsiaTheme="minorEastAsia" w:hAnsiTheme="minorHAnsi" w:cstheme="minorBidi"/>
+          <w:noProof/>
+          <w:sz w:val="24"/>
+          <w:lang w:val="pt-PT" w:eastAsia="pt-PT"/>
+        </w:rPr>
+      </w:pPr>
+      <w:hyperlink w:anchor="_Toc511575169" w:history="1">
+        <w:r>
+          <w:rPr>
+            <w:rStyle w:val="Hiperligao"/>
+            <w:noProof/>
+            <w:lang w:val="pt-PT"/>
+          </w:rPr>
+          <w:t>Figura 8 - Transformação do relacionamento Solicita em tabela.</w:t>
+        </w:r>
+        <w:r>
+          <w:rPr>
+            <w:noProof/>
+            <w:webHidden/>
+          </w:rPr>
+          <w:tab/>
+        </w:r>
+        <w:r>
+          <w:rPr>
+            <w:noProof/>
+            <w:webHidden/>
+          </w:rPr>
+          <w:fldChar w:fldCharType="begin"/>
+        </w:r>
+        <w:r>
+          <w:rPr>
+            <w:noProof/>
+            <w:webHidden/>
+          </w:rPr>
+          <w:instrText xml:space="preserve"> PAGEREF _Toc511575169 \h </w:instrText>
+        </w:r>
+        <w:r>
+          <w:rPr>
+            <w:noProof/>
+            <w:webHidden/>
+          </w:rPr>
+        </w:r>
+        <w:r>
+          <w:rPr>
+            <w:noProof/>
+            <w:webHidden/>
+          </w:rPr>
+          <w:fldChar w:fldCharType="separate"/>
+        </w:r>
+        <w:r>
+          <w:rPr>
+            <w:noProof/>
+            <w:webHidden/>
+          </w:rPr>
+          <w:t>27</w:t>
+        </w:r>
+        <w:r>
+          <w:rPr>
+            <w:noProof/>
+            <w:webHidden/>
+          </w:rPr>
+          <w:fldChar w:fldCharType="end"/>
+        </w:r>
+      </w:hyperlink>
+    </w:p>
+    <w:p>
+      <w:pPr>
+        <w:pStyle w:val="ndicedeilustraes"/>
+        <w:rPr>
+          <w:rFonts w:asciiTheme="minorHAnsi" w:eastAsiaTheme="minorEastAsia" w:hAnsiTheme="minorHAnsi" w:cstheme="minorBidi"/>
+          <w:noProof/>
+          <w:sz w:val="24"/>
+          <w:lang w:val="pt-PT" w:eastAsia="pt-PT"/>
+        </w:rPr>
+      </w:pPr>
+      <w:hyperlink w:anchor="_Toc511575170" w:history="1">
+        <w:r>
+          <w:rPr>
+            <w:rStyle w:val="Hiperligao"/>
+            <w:noProof/>
+            <w:lang w:val="pt-PT"/>
+          </w:rPr>
+          <w:t>Figura 9 - Transformação do relacionamento Realiza em tabela.</w:t>
+        </w:r>
+        <w:r>
+          <w:rPr>
+            <w:noProof/>
+            <w:webHidden/>
+          </w:rPr>
+          <w:tab/>
+        </w:r>
+        <w:r>
+          <w:rPr>
+            <w:noProof/>
+            <w:webHidden/>
+          </w:rPr>
+          <w:fldChar w:fldCharType="begin"/>
+        </w:r>
+        <w:r>
+          <w:rPr>
+            <w:noProof/>
+            <w:webHidden/>
+          </w:rPr>
+          <w:instrText xml:space="preserve"> PAGEREF _Toc511575170 \h </w:instrText>
+        </w:r>
+        <w:r>
+          <w:rPr>
+            <w:noProof/>
+            <w:webHidden/>
+          </w:rPr>
+        </w:r>
+        <w:r>
+          <w:rPr>
+            <w:noProof/>
+            <w:webHidden/>
+          </w:rPr>
+          <w:fldChar w:fldCharType="separate"/>
+        </w:r>
+        <w:r>
+          <w:rPr>
+            <w:noProof/>
+            <w:webHidden/>
+          </w:rPr>
+          <w:t>28</w:t>
+        </w:r>
+        <w:r>
+          <w:rPr>
+            <w:noProof/>
+            <w:webHidden/>
+          </w:rPr>
+          <w:fldChar w:fldCharType="end"/>
+        </w:r>
+      </w:hyperlink>
+    </w:p>
+    <w:p>
+      <w:pPr>
+        <w:pStyle w:val="ndicedeilustraes"/>
+        <w:rPr>
+          <w:rFonts w:asciiTheme="minorHAnsi" w:eastAsiaTheme="minorEastAsia" w:hAnsiTheme="minorHAnsi" w:cstheme="minorBidi"/>
+          <w:noProof/>
+          <w:sz w:val="24"/>
+          <w:lang w:val="pt-PT" w:eastAsia="pt-PT"/>
+        </w:rPr>
+      </w:pPr>
+      <w:hyperlink w:anchor="_Toc511575171" w:history="1">
+        <w:r>
+          <w:rPr>
+            <w:rStyle w:val="Hiperligao"/>
+            <w:noProof/>
+            <w:lang w:val="pt-PT"/>
+          </w:rPr>
+          <w:t>Figura 10 - Transformação do relacionamento Utiliza em tabela.</w:t>
+        </w:r>
+        <w:r>
+          <w:rPr>
+            <w:noProof/>
+            <w:webHidden/>
+          </w:rPr>
+          <w:tab/>
+        </w:r>
+        <w:r>
+          <w:rPr>
+            <w:noProof/>
+            <w:webHidden/>
+          </w:rPr>
+          <w:fldChar w:fldCharType="begin"/>
+        </w:r>
+        <w:r>
+          <w:rPr>
+            <w:noProof/>
+            <w:webHidden/>
+          </w:rPr>
+          <w:instrText xml:space="preserve"> PAGEREF _Toc511575171 \h </w:instrText>
+        </w:r>
+        <w:r>
+          <w:rPr>
+            <w:noProof/>
+            <w:webHidden/>
+          </w:rPr>
+        </w:r>
+        <w:r>
+          <w:rPr>
+            <w:noProof/>
+            <w:webHidden/>
+          </w:rPr>
+          <w:fldChar w:fldCharType="separate"/>
+        </w:r>
+        <w:r>
+          <w:rPr>
+            <w:noProof/>
+            <w:webHidden/>
+          </w:rPr>
+          <w:t>28</w:t>
+        </w:r>
+        <w:r>
+          <w:rPr>
+            <w:noProof/>
+            <w:webHidden/>
+          </w:rPr>
+          <w:fldChar w:fldCharType="end"/>
+        </w:r>
+      </w:hyperlink>
+    </w:p>
+    <w:p>
+      <w:pPr>
+        <w:pStyle w:val="ndicedeilustraes"/>
+        <w:rPr>
+          <w:rFonts w:asciiTheme="minorHAnsi" w:eastAsiaTheme="minorEastAsia" w:hAnsiTheme="minorHAnsi" w:cstheme="minorBidi"/>
+          <w:noProof/>
+          <w:sz w:val="24"/>
+          <w:lang w:val="pt-PT" w:eastAsia="pt-PT"/>
+        </w:rPr>
+      </w:pPr>
+      <w:hyperlink w:anchor="_Toc511575172" w:history="1">
+        <w:r>
+          <w:rPr>
+            <w:rStyle w:val="Hiperligao"/>
+            <w:noProof/>
+            <w:lang w:val="pt-PT"/>
+          </w:rPr>
+          <w:t>Figura 11 - Transformação do atributo Multivalor Lista de Favoritos em tabela.</w:t>
+        </w:r>
+        <w:r>
+          <w:rPr>
+            <w:noProof/>
+            <w:webHidden/>
+          </w:rPr>
+          <w:tab/>
+        </w:r>
+        <w:r>
+          <w:rPr>
+            <w:noProof/>
+            <w:webHidden/>
+          </w:rPr>
+          <w:fldChar w:fldCharType="begin"/>
+        </w:r>
+        <w:r>
+          <w:rPr>
+            <w:noProof/>
+            <w:webHidden/>
+          </w:rPr>
+          <w:instrText xml:space="preserve"> PAGEREF _Toc511575172 \h </w:instrText>
+        </w:r>
+        <w:r>
+          <w:rPr>
+            <w:noProof/>
+            <w:webHidden/>
+          </w:rPr>
+        </w:r>
+        <w:r>
+          <w:rPr>
+            <w:noProof/>
+            <w:webHidden/>
+          </w:rPr>
+          <w:fldChar w:fldCharType="separate"/>
+        </w:r>
+        <w:r>
+          <w:rPr>
+            <w:noProof/>
+            <w:webHidden/>
+          </w:rPr>
+          <w:t>29</w:t>
+        </w:r>
+        <w:r>
+          <w:rPr>
+            <w:noProof/>
+            <w:webHidden/>
+          </w:rPr>
+          <w:fldChar w:fldCharType="end"/>
+        </w:r>
+      </w:hyperlink>
+    </w:p>
+    <w:p>
+      <w:pPr>
+        <w:pStyle w:val="ndicedeilustraes"/>
+        <w:rPr>
+          <w:rFonts w:asciiTheme="minorHAnsi" w:eastAsiaTheme="minorEastAsia" w:hAnsiTheme="minorHAnsi" w:cstheme="minorBidi"/>
+          <w:noProof/>
+          <w:sz w:val="24"/>
+          <w:lang w:val="pt-PT" w:eastAsia="pt-PT"/>
+        </w:rPr>
+      </w:pPr>
+      <w:hyperlink w:anchor="_Toc511575173" w:history="1">
+        <w:r>
+          <w:rPr>
+            <w:rStyle w:val="Hiperligao"/>
+            <w:noProof/>
+          </w:rPr>
+          <w:t xml:space="preserve">Figura 12 - </w:t>
+        </w:r>
+        <w:r>
+          <w:rPr>
+            <w:rStyle w:val="Hiperligao"/>
+            <w:noProof/>
+            <w:lang w:val="pt-PT"/>
+          </w:rPr>
+          <w:t>Modelo Lógico</w:t>
+        </w:r>
+        <w:r>
+          <w:rPr>
+            <w:noProof/>
+            <w:webHidden/>
+          </w:rPr>
+          <w:tab/>
+        </w:r>
+        <w:r>
+          <w:rPr>
+            <w:noProof/>
+            <w:webHidden/>
+          </w:rPr>
+          <w:fldChar w:fldCharType="begin"/>
+        </w:r>
+        <w:r>
+          <w:rPr>
+            <w:noProof/>
+            <w:webHidden/>
+          </w:rPr>
+          <w:instrText xml:space="preserve"> PAGEREF _Toc511575173 \h </w:instrText>
+        </w:r>
+        <w:r>
+          <w:rPr>
+            <w:noProof/>
+            <w:webHidden/>
+          </w:rPr>
+        </w:r>
+        <w:r>
+          <w:rPr>
+            <w:noProof/>
+            <w:webHidden/>
+          </w:rPr>
+          <w:fldChar w:fldCharType="separate"/>
+        </w:r>
+        <w:r>
+          <w:rPr>
+            <w:noProof/>
+            <w:webHidden/>
+          </w:rPr>
+          <w:t>30</w:t>
         </w:r>
         <w:r>
           <w:rPr>
@@ -6695,7 +7330,7 @@
         </w:rPr>
         <w:fldChar w:fldCharType="separate"/>
       </w:r>
-      <w:hyperlink w:anchor="_Toc511507056" w:history="1">
+      <w:hyperlink w:anchor="_Toc511575180" w:history="1">
         <w:r>
           <w:rPr>
             <w:rStyle w:val="Hiperligao"/>
@@ -6722,7 +7357,7 @@
             <w:noProof/>
             <w:webHidden/>
           </w:rPr>
-          <w:instrText xml:space="preserve"> PAGEREF _Toc511507056 \h </w:instrText>
+          <w:instrText xml:space="preserve"> PAGEREF _Toc511575180 \h </w:instrText>
         </w:r>
         <w:r>
           <w:rPr>
@@ -6742,7 +7377,7 @@
             <w:noProof/>
             <w:webHidden/>
           </w:rPr>
-          <w:t>12</w:t>
+          <w:t>20</w:t>
         </w:r>
         <w:r>
           <w:rPr>
@@ -6763,7 +7398,7 @@
           <w:lang w:val="pt-PT" w:eastAsia="pt-PT"/>
         </w:rPr>
       </w:pPr>
-      <w:hyperlink w:anchor="_Toc511507057" w:history="1">
+      <w:hyperlink w:anchor="_Toc511575181" w:history="1">
         <w:r>
           <w:rPr>
             <w:rStyle w:val="Hiperligao"/>
@@ -6790,7 +7425,7 @@
             <w:noProof/>
             <w:webHidden/>
           </w:rPr>
-          <w:instrText xml:space="preserve"> PAGEREF _Toc511507057 \h </w:instrText>
+          <w:instrText xml:space="preserve"> PAGEREF _Toc511575181 \h </w:instrText>
         </w:r>
         <w:r>
           <w:rPr>
@@ -6810,7 +7445,7 @@
             <w:noProof/>
             <w:webHidden/>
           </w:rPr>
-          <w:t>13</w:t>
+          <w:t>21</w:t>
         </w:r>
         <w:r>
           <w:rPr>
@@ -6831,7 +7466,7 @@
           <w:lang w:val="pt-PT" w:eastAsia="pt-PT"/>
         </w:rPr>
       </w:pPr>
-      <w:hyperlink w:anchor="_Toc511507058" w:history="1">
+      <w:hyperlink w:anchor="_Toc511575182" w:history="1">
         <w:r>
           <w:rPr>
             <w:rStyle w:val="Hiperligao"/>
@@ -6859,7 +7494,7 @@
             <w:noProof/>
             <w:webHidden/>
           </w:rPr>
-          <w:instrText xml:space="preserve"> PAGEREF _Toc511507058 \h </w:instrText>
+          <w:instrText xml:space="preserve"> PAGEREF _Toc511575182 \h </w:instrText>
         </w:r>
         <w:r>
           <w:rPr>
@@ -6879,7 +7514,7 @@
             <w:noProof/>
             <w:webHidden/>
           </w:rPr>
-          <w:t>14</w:t>
+          <w:t>22</w:t>
         </w:r>
         <w:r>
           <w:rPr>
@@ -6900,7 +7535,7 @@
           <w:lang w:val="pt-PT" w:eastAsia="pt-PT"/>
         </w:rPr>
       </w:pPr>
-      <w:hyperlink w:anchor="_Toc511507059" w:history="1">
+      <w:hyperlink w:anchor="_Toc511575183" w:history="1">
         <w:r>
           <w:rPr>
             <w:rStyle w:val="Hiperligao"/>
@@ -6928,7 +7563,7 @@
             <w:noProof/>
             <w:webHidden/>
           </w:rPr>
-          <w:instrText xml:space="preserve"> PAGEREF _Toc511507059 \h </w:instrText>
+          <w:instrText xml:space="preserve"> PAGEREF _Toc511575183 \h </w:instrText>
         </w:r>
         <w:r>
           <w:rPr>
@@ -6948,7 +7583,7 @@
             <w:noProof/>
             <w:webHidden/>
           </w:rPr>
-          <w:t>15</w:t>
+          <w:t>23</w:t>
         </w:r>
         <w:r>
           <w:rPr>
@@ -6969,7 +7604,7 @@
           <w:lang w:val="pt-PT" w:eastAsia="pt-PT"/>
         </w:rPr>
       </w:pPr>
-      <w:hyperlink w:anchor="_Toc511507060" w:history="1">
+      <w:hyperlink w:anchor="_Toc511575184" w:history="1">
         <w:r>
           <w:rPr>
             <w:rStyle w:val="Hiperligao"/>
@@ -6997,7 +7632,7 @@
             <w:noProof/>
             <w:webHidden/>
           </w:rPr>
-          <w:instrText xml:space="preserve"> PAGEREF _Toc511507060 \h </w:instrText>
+          <w:instrText xml:space="preserve"> PAGEREF _Toc511575184 \h </w:instrText>
         </w:r>
         <w:r>
           <w:rPr>
@@ -7017,7 +7652,7 @@
             <w:noProof/>
             <w:webHidden/>
           </w:rPr>
-          <w:t>15</w:t>
+          <w:t>23</w:t>
         </w:r>
         <w:r>
           <w:rPr>
@@ -7038,7 +7673,7 @@
           <w:lang w:val="pt-PT" w:eastAsia="pt-PT"/>
         </w:rPr>
       </w:pPr>
-      <w:hyperlink w:anchor="_Toc511507061" w:history="1">
+      <w:hyperlink w:anchor="_Toc511575185" w:history="1">
         <w:r>
           <w:rPr>
             <w:rStyle w:val="Hiperligao"/>
@@ -7066,7 +7701,7 @@
             <w:noProof/>
             <w:webHidden/>
           </w:rPr>
-          <w:instrText xml:space="preserve"> PAGEREF _Toc511507061 \h </w:instrText>
+          <w:instrText xml:space="preserve"> PAGEREF _Toc511575185 \h </w:instrText>
         </w:r>
         <w:r>
           <w:rPr>
@@ -7086,7 +7721,7 @@
             <w:noProof/>
             <w:webHidden/>
           </w:rPr>
-          <w:t>16</w:t>
+          <w:t>24</w:t>
         </w:r>
         <w:r>
           <w:rPr>
@@ -9333,7 +9968,7 @@
           <w:lang w:val="pt-PT"/>
         </w:rPr>
       </w:pPr>
-      <w:bookmarkStart w:id="17" w:name="_Toc511507066"/>
+      <w:bookmarkStart w:id="17" w:name="_Toc511575162"/>
       <w:r>
         <w:t xml:space="preserve">Figura </w:t>
       </w:r>
@@ -9827,7 +10462,7 @@
                                 <w:noProof/>
                               </w:rPr>
                             </w:pPr>
-                            <w:bookmarkStart w:id="20" w:name="_Toc511507067"/>
+                            <w:bookmarkStart w:id="20" w:name="_Toc511575163"/>
                             <w:r>
                               <w:t xml:space="preserve">Figura </w:t>
                             </w:r>
@@ -9880,7 +10515,7 @@
                           <w:noProof/>
                         </w:rPr>
                       </w:pPr>
-                      <w:bookmarkStart w:id="21" w:name="_Toc511507067"/>
+                      <w:bookmarkStart w:id="21" w:name="_Toc511575163"/>
                       <w:r>
                         <w:t xml:space="preserve">Figura </w:t>
                       </w:r>
@@ -11914,6 +12549,7 @@
       <w:pPr>
         <w:pStyle w:val="Legenda"/>
       </w:pPr>
+      <w:bookmarkStart w:id="27" w:name="_Toc511575164"/>
       <w:r>
         <w:t xml:space="preserve">Figura </w:t>
       </w:r>
@@ -11944,6 +12580,7 @@
         </w:rPr>
         <w:t>Modelo de Domínio</w:t>
       </w:r>
+      <w:bookmarkEnd w:id="27"/>
     </w:p>
     <w:p>
       <w:pPr>
@@ -11953,11 +12590,11 @@
           <w:numId w:val="24"/>
         </w:numPr>
       </w:pPr>
-      <w:bookmarkStart w:id="27" w:name="_Toc511571274"/>
+      <w:bookmarkStart w:id="28" w:name="_Toc511571274"/>
       <w:r>
         <w:t>Modelo de Use Case</w:t>
       </w:r>
-      <w:bookmarkEnd w:id="27"/>
+      <w:bookmarkEnd w:id="28"/>
     </w:p>
     <w:p>
       <w:pPr>
@@ -12646,6 +13283,7 @@
           <w:lang w:val="pt-PT"/>
         </w:rPr>
       </w:pPr>
+      <w:bookmarkStart w:id="29" w:name="_Toc511575165"/>
       <w:r>
         <w:rPr>
           <w:lang w:val="pt-PT"/>
@@ -12680,6 +13318,7 @@
         </w:rPr>
         <w:t xml:space="preserve"> - Diagrama de Use Case</w:t>
       </w:r>
+      <w:bookmarkEnd w:id="29"/>
     </w:p>
     <w:p>
       <w:pPr>
@@ -12689,11 +13328,11 @@
           <w:numId w:val="24"/>
         </w:numPr>
       </w:pPr>
-      <w:bookmarkStart w:id="28" w:name="_Toc511571275"/>
+      <w:bookmarkStart w:id="30" w:name="_Toc511571275"/>
       <w:r>
         <w:t>Especificação de Use Cases</w:t>
       </w:r>
-      <w:bookmarkEnd w:id="28"/>
+      <w:bookmarkEnd w:id="30"/>
     </w:p>
     <w:p>
       <w:pPr>
@@ -12731,11 +13370,25 @@
           <w:numId w:val="24"/>
         </w:numPr>
       </w:pPr>
-      <w:bookmarkStart w:id="29" w:name="_Toc511571276"/>
+      <w:bookmarkStart w:id="31" w:name="_Toc511571276"/>
       <w:r>
         <w:t>Diagrama de Sequência de Use Case</w:t>
       </w:r>
-      <w:bookmarkEnd w:id="29"/>
+      <w:bookmarkEnd w:id="31"/>
+    </w:p>
+    <w:p>
+      <w:pPr>
+        <w:rPr>
+          <w:lang w:val="pt-PT"/>
+        </w:rPr>
+      </w:pPr>
+    </w:p>
+    <w:p>
+      <w:pPr>
+        <w:rPr>
+          <w:lang w:val="pt-PT"/>
+        </w:rPr>
+      </w:pPr>
     </w:p>
     <w:p>
       <w:pPr>
@@ -12745,11 +13398,25 @@
           <w:numId w:val="24"/>
         </w:numPr>
       </w:pPr>
-      <w:bookmarkStart w:id="30" w:name="_Toc511571277"/>
+      <w:bookmarkStart w:id="32" w:name="_Toc511571277"/>
       <w:r>
         <w:t>Diagrama de Sequência de Subsistemas</w:t>
       </w:r>
-      <w:bookmarkEnd w:id="30"/>
+      <w:bookmarkEnd w:id="32"/>
+    </w:p>
+    <w:p>
+      <w:pPr>
+        <w:rPr>
+          <w:lang w:val="pt-PT"/>
+        </w:rPr>
+      </w:pPr>
+    </w:p>
+    <w:p>
+      <w:pPr>
+        <w:rPr>
+          <w:lang w:val="pt-PT"/>
+        </w:rPr>
+      </w:pPr>
     </w:p>
     <w:p>
       <w:pPr>
@@ -12794,12 +13461,12 @@
           <w:numId w:val="24"/>
         </w:numPr>
       </w:pPr>
-      <w:bookmarkStart w:id="31" w:name="_Toc511571278"/>
+      <w:bookmarkStart w:id="33" w:name="_Toc511571278"/>
       <w:r>
         <w:lastRenderedPageBreak/>
         <w:t>Diagrama de Classes</w:t>
       </w:r>
-      <w:bookmarkEnd w:id="31"/>
+      <w:bookmarkEnd w:id="33"/>
     </w:p>
     <w:p>
       <w:pPr>
@@ -12947,6 +13614,7 @@
           <w:lang w:val="pt-PT"/>
         </w:rPr>
       </w:pPr>
+      <w:bookmarkStart w:id="34" w:name="_Toc511575166"/>
       <w:r>
         <w:rPr>
           <w:lang w:val="pt-PT"/>
@@ -12981,15 +13649,14 @@
         </w:rPr>
         <w:t xml:space="preserve"> - Diagrama de Classes de Back Office</w:t>
       </w:r>
-    </w:p>
-    <w:p>
-      <w:pPr>
-        <w:rPr>
-          <w:lang w:val="pt-PT"/>
-        </w:rPr>
-      </w:pPr>
-      <w:bookmarkStart w:id="32" w:name="_GoBack"/>
-      <w:bookmarkEnd w:id="32"/>
+      <w:bookmarkEnd w:id="34"/>
+    </w:p>
+    <w:p>
+      <w:pPr>
+        <w:rPr>
+          <w:lang w:val="pt-PT"/>
+        </w:rPr>
+      </w:pPr>
     </w:p>
     <w:p>
       <w:pPr>
@@ -13047,6 +13714,7 @@
           <w:lang w:val="pt-PT"/>
         </w:rPr>
       </w:pPr>
+      <w:bookmarkStart w:id="35" w:name="_Toc511575167"/>
       <w:r>
         <w:rPr>
           <w:lang w:val="pt-PT"/>
@@ -13081,6 +13749,7 @@
         </w:rPr>
         <w:t xml:space="preserve"> - Diagrama de Classes de Front Office</w:t>
       </w:r>
+      <w:bookmarkEnd w:id="35"/>
     </w:p>
     <w:p>
       <w:pPr>
@@ -13106,21 +13775,21 @@
       <w:pPr>
         <w:pStyle w:val="Ttulo2"/>
       </w:pPr>
-      <w:bookmarkStart w:id="33" w:name="_Toc511571279"/>
+      <w:bookmarkStart w:id="36" w:name="_Toc511571279"/>
       <w:r>
         <w:t>Modelo Concetual</w:t>
       </w:r>
-      <w:bookmarkEnd w:id="33"/>
+      <w:bookmarkEnd w:id="36"/>
     </w:p>
     <w:p>
       <w:pPr>
         <w:pStyle w:val="Ttulo3"/>
       </w:pPr>
-      <w:bookmarkStart w:id="34" w:name="_Toc511571280"/>
+      <w:bookmarkStart w:id="37" w:name="_Toc511571280"/>
       <w:r>
         <w:t>Tipos de entidades</w:t>
       </w:r>
-      <w:bookmarkEnd w:id="34"/>
+      <w:bookmarkEnd w:id="37"/>
     </w:p>
     <w:p>
       <w:pPr>
@@ -14001,7 +14670,7 @@
           <w:lang w:val="pt-PT"/>
         </w:rPr>
       </w:pPr>
-      <w:bookmarkStart w:id="35" w:name="_Toc511507056"/>
+      <w:bookmarkStart w:id="38" w:name="_Toc511575180"/>
       <w:r>
         <w:t xml:space="preserve">Tabela </w:t>
       </w:r>
@@ -14029,7 +14698,7 @@
       <w:r>
         <w:t>Tabela das Entidades</w:t>
       </w:r>
-      <w:bookmarkEnd w:id="35"/>
+      <w:bookmarkEnd w:id="38"/>
     </w:p>
     <w:p>
       <w:pPr>
@@ -14049,11 +14718,11 @@
       <w:pPr>
         <w:pStyle w:val="Ttulo3"/>
       </w:pPr>
-      <w:bookmarkStart w:id="36" w:name="_Toc511571281"/>
+      <w:bookmarkStart w:id="39" w:name="_Toc511571281"/>
       <w:r>
         <w:t>Tipos de relacionamentos</w:t>
       </w:r>
-      <w:bookmarkEnd w:id="36"/>
+      <w:bookmarkEnd w:id="39"/>
     </w:p>
     <w:p>
       <w:pPr>
@@ -14957,7 +15626,7 @@
           <w:lang w:val="pt-PT"/>
         </w:rPr>
       </w:pPr>
-      <w:bookmarkStart w:id="37" w:name="_Toc511507057"/>
+      <w:bookmarkStart w:id="40" w:name="_Toc511575181"/>
       <w:r>
         <w:t xml:space="preserve">Tabela </w:t>
       </w:r>
@@ -14989,7 +15658,7 @@
       <w:r>
         <w:t>Relacionamentos</w:t>
       </w:r>
-      <w:bookmarkEnd w:id="37"/>
+      <w:bookmarkEnd w:id="40"/>
       <w:proofErr w:type="spellEnd"/>
     </w:p>
     <w:p>
@@ -15003,11 +15672,11 @@
       <w:pPr>
         <w:pStyle w:val="Ttulo3"/>
       </w:pPr>
-      <w:bookmarkStart w:id="38" w:name="_Toc511571282"/>
+      <w:bookmarkStart w:id="41" w:name="_Toc511571282"/>
       <w:r>
         <w:t>Associar atributos com os tipos de entidades e relacionamentos</w:t>
       </w:r>
-      <w:bookmarkEnd w:id="38"/>
+      <w:bookmarkEnd w:id="41"/>
     </w:p>
     <w:p>
       <w:pPr>
@@ -15046,14 +15715,26 @@
           <w:numId w:val="27"/>
         </w:numPr>
         <w:rPr>
-          <w:lang w:val="pt-PT"/>
-        </w:rPr>
-      </w:pPr>
-      <w:r>
-        <w:rPr>
+          <w:b/>
+          <w:u w:val="single"/>
+          <w:lang w:val="pt-PT"/>
+        </w:rPr>
+      </w:pPr>
+      <w:r>
+        <w:rPr>
+          <w:b/>
+          <w:u w:val="single"/>
           <w:lang w:val="pt-PT"/>
         </w:rPr>
         <w:t>Atributos simples/compostos</w:t>
+      </w:r>
+      <w:r>
+        <w:rPr>
+          <w:b/>
+          <w:u w:val="single"/>
+          <w:lang w:val="pt-PT"/>
+        </w:rPr>
+        <w:t>:</w:t>
       </w:r>
     </w:p>
     <w:p>
@@ -15100,14 +15781,26 @@
           <w:numId w:val="27"/>
         </w:numPr>
         <w:rPr>
-          <w:lang w:val="pt-PT"/>
-        </w:rPr>
-      </w:pPr>
-      <w:r>
-        <w:rPr>
+          <w:b/>
+          <w:u w:val="single"/>
+          <w:lang w:val="pt-PT"/>
+        </w:rPr>
+      </w:pPr>
+      <w:r>
+        <w:rPr>
+          <w:b/>
+          <w:u w:val="single"/>
           <w:lang w:val="pt-PT"/>
         </w:rPr>
         <w:t>Atributos derivados</w:t>
+      </w:r>
+      <w:r>
+        <w:rPr>
+          <w:b/>
+          <w:u w:val="single"/>
+          <w:lang w:val="pt-PT"/>
+        </w:rPr>
+        <w:t>:</w:t>
       </w:r>
     </w:p>
     <w:p>
@@ -15147,14 +15840,26 @@
           <w:numId w:val="27"/>
         </w:numPr>
         <w:rPr>
-          <w:lang w:val="pt-PT"/>
-        </w:rPr>
-      </w:pPr>
-      <w:r>
-        <w:rPr>
+          <w:b/>
+          <w:u w:val="single"/>
+          <w:lang w:val="pt-PT"/>
+        </w:rPr>
+      </w:pPr>
+      <w:r>
+        <w:rPr>
+          <w:b/>
+          <w:u w:val="single"/>
           <w:lang w:val="pt-PT"/>
         </w:rPr>
         <w:t>Atributos Multi-Valor</w:t>
+      </w:r>
+      <w:r>
+        <w:rPr>
+          <w:b/>
+          <w:u w:val="single"/>
+          <w:lang w:val="pt-PT"/>
+        </w:rPr>
+        <w:t>:</w:t>
       </w:r>
     </w:p>
     <w:p>
@@ -15236,15 +15941,37 @@
           <w:numId w:val="27"/>
         </w:numPr>
         <w:rPr>
-          <w:lang w:val="pt-PT"/>
-        </w:rPr>
-      </w:pPr>
-      <w:r>
-        <w:rPr>
+          <w:b/>
+          <w:u w:val="single"/>
+          <w:lang w:val="pt-PT"/>
+        </w:rPr>
+      </w:pPr>
+      <w:r>
+        <w:rPr>
+          <w:b/>
+          <w:u w:val="single"/>
           <w:lang w:val="pt-PT"/>
         </w:rPr>
         <w:t>Associação entre atributos e entidades</w:t>
       </w:r>
+      <w:r>
+        <w:rPr>
+          <w:b/>
+          <w:u w:val="single"/>
+          <w:lang w:val="pt-PT"/>
+        </w:rPr>
+        <w:t>:</w:t>
+      </w:r>
+    </w:p>
+    <w:p>
+      <w:pPr>
+        <w:ind w:left="1080"/>
+        <w:rPr>
+          <w:b/>
+          <w:u w:val="single"/>
+          <w:lang w:val="pt-PT"/>
+        </w:rPr>
+      </w:pPr>
     </w:p>
     <w:p>
       <w:pPr>
@@ -18268,7 +18995,7 @@
           <w:lang w:val="pt-PT"/>
         </w:rPr>
       </w:pPr>
-      <w:bookmarkStart w:id="39" w:name="_Toc511507058"/>
+      <w:bookmarkStart w:id="42" w:name="_Toc511575182"/>
       <w:r>
         <w:rPr>
           <w:lang w:val="pt-PT"/>
@@ -18303,7 +19030,7 @@
         </w:rPr>
         <w:t xml:space="preserve"> - Associação dos atributos da entidade Cliente</w:t>
       </w:r>
-      <w:bookmarkEnd w:id="39"/>
+      <w:bookmarkEnd w:id="42"/>
     </w:p>
     <w:tbl>
       <w:tblPr>
@@ -22574,7 +23301,7 @@
           <w:lang w:val="pt-PT"/>
         </w:rPr>
       </w:pPr>
-      <w:bookmarkStart w:id="40" w:name="_Toc511507059"/>
+      <w:bookmarkStart w:id="43" w:name="_Toc511575183"/>
       <w:r>
         <w:rPr>
           <w:lang w:val="pt-PT"/>
@@ -22609,7 +23336,7 @@
         </w:rPr>
         <w:t xml:space="preserve"> - Associação dos atributos da entidade Serviço</w:t>
       </w:r>
-      <w:bookmarkEnd w:id="40"/>
+      <w:bookmarkEnd w:id="43"/>
     </w:p>
     <w:p>
       <w:pPr>
@@ -24349,7 +25076,7 @@
           <w:lang w:val="pt-PT"/>
         </w:rPr>
       </w:pPr>
-      <w:bookmarkStart w:id="41" w:name="_Toc511507060"/>
+      <w:bookmarkStart w:id="44" w:name="_Toc511575184"/>
       <w:r>
         <w:rPr>
           <w:lang w:val="pt-PT"/>
@@ -24384,7 +25111,7 @@
         </w:rPr>
         <w:t xml:space="preserve"> - Associação dos atributos da entidade Pintor</w:t>
       </w:r>
-      <w:bookmarkEnd w:id="41"/>
+      <w:bookmarkEnd w:id="44"/>
     </w:p>
     <w:p>
       <w:pPr>
@@ -26153,7 +26880,7 @@
           <w:lang w:val="pt-PT"/>
         </w:rPr>
       </w:pPr>
-      <w:bookmarkStart w:id="42" w:name="_Toc511507061"/>
+      <w:bookmarkStart w:id="45" w:name="_Toc511575185"/>
       <w:r>
         <w:rPr>
           <w:lang w:val="pt-PT"/>
@@ -26188,17 +26915,24 @@
         </w:rPr>
         <w:t xml:space="preserve"> - Associação dos atributos da entidade Material</w:t>
       </w:r>
-      <w:bookmarkEnd w:id="42"/>
+      <w:bookmarkEnd w:id="45"/>
+    </w:p>
+    <w:p>
+      <w:pPr>
+        <w:rPr>
+          <w:lang w:val="pt-PT"/>
+        </w:rPr>
+      </w:pPr>
     </w:p>
     <w:p>
       <w:pPr>
         <w:pStyle w:val="Ttulo3"/>
       </w:pPr>
-      <w:bookmarkStart w:id="43" w:name="_Toc511571283"/>
+      <w:bookmarkStart w:id="46" w:name="_Toc511571283"/>
       <w:r>
         <w:t>Determinar domínio dos atributos</w:t>
       </w:r>
-      <w:bookmarkEnd w:id="43"/>
+      <w:bookmarkEnd w:id="46"/>
     </w:p>
     <w:p>
       <w:pPr>
@@ -26908,6 +27642,7 @@
           <w:rFonts w:cs="Arial"/>
           <w:lang w:val="pt-PT"/>
         </w:rPr>
+        <w:lastRenderedPageBreak/>
         <w:t xml:space="preserve">Avaliações: </w:t>
       </w:r>
       <w:r>
@@ -26953,7 +27688,6 @@
           <w:rFonts w:cs="Arial"/>
           <w:lang w:val="pt-PT"/>
         </w:rPr>
-        <w:lastRenderedPageBreak/>
         <w:t>Numeração: É um valor inteiro positivo de 1 a 5.</w:t>
       </w:r>
     </w:p>
@@ -27531,11 +28265,11 @@
       <w:pPr>
         <w:pStyle w:val="Ttulo3"/>
       </w:pPr>
-      <w:bookmarkStart w:id="44" w:name="_Toc511571284"/>
+      <w:bookmarkStart w:id="47" w:name="_Toc511571284"/>
       <w:r>
         <w:t>Determinar chaves primárias, candidatas e alternativas</w:t>
       </w:r>
-      <w:bookmarkEnd w:id="44"/>
+      <w:bookmarkEnd w:id="47"/>
     </w:p>
     <w:p>
       <w:pPr>
@@ -27703,12 +28437,12 @@
       <w:pPr>
         <w:pStyle w:val="Ttulo3"/>
       </w:pPr>
-      <w:bookmarkStart w:id="45" w:name="_Toc511571285"/>
+      <w:bookmarkStart w:id="48" w:name="_Toc511571285"/>
       <w:r>
         <w:lastRenderedPageBreak/>
         <w:t>Desenho do Diagrama E-R</w:t>
       </w:r>
-      <w:bookmarkEnd w:id="45"/>
+      <w:bookmarkEnd w:id="48"/>
     </w:p>
     <w:p>
       <w:pPr>
@@ -27782,7 +28516,7 @@
       <w:pPr>
         <w:pStyle w:val="Legenda"/>
       </w:pPr>
-      <w:bookmarkStart w:id="46" w:name="_Toc511507068"/>
+      <w:bookmarkStart w:id="49" w:name="_Toc511575168"/>
       <w:r>
         <w:t xml:space="preserve">Figura </w:t>
       </w:r>
@@ -27807,18 +28541,19 @@
       <w:r>
         <w:t xml:space="preserve"> - Diagrama E-R</w:t>
       </w:r>
-      <w:bookmarkEnd w:id="46"/>
+      <w:bookmarkEnd w:id="49"/>
     </w:p>
     <w:p/>
+    <w:p/>
     <w:p>
       <w:pPr>
         <w:pStyle w:val="Ttulo3"/>
       </w:pPr>
-      <w:bookmarkStart w:id="47" w:name="_Toc511571286"/>
+      <w:bookmarkStart w:id="50" w:name="_Toc511571286"/>
       <w:r>
         <w:t>Revisão do modelo de dados com o utilizador</w:t>
       </w:r>
-      <w:bookmarkEnd w:id="47"/>
+      <w:bookmarkEnd w:id="50"/>
     </w:p>
     <w:p>
       <w:pPr>
@@ -27886,32 +28621,39 @@
     </w:p>
     <w:p>
       <w:pPr>
+        <w:rPr>
+          <w:lang w:val="pt-PT"/>
+        </w:rPr>
+      </w:pPr>
+    </w:p>
+    <w:p>
+      <w:pPr>
         <w:pStyle w:val="Ttulo2"/>
       </w:pPr>
-      <w:bookmarkStart w:id="48" w:name="_Toc511571287"/>
-      <w:r>
+      <w:bookmarkStart w:id="51" w:name="_Toc511571287"/>
+      <w:r>
+        <w:lastRenderedPageBreak/>
         <w:t>Modelo Lógico</w:t>
       </w:r>
-      <w:bookmarkEnd w:id="48"/>
-    </w:p>
-    <w:p>
-      <w:pPr>
-        <w:rPr>
-          <w:lang w:val="pt-PT"/>
-        </w:rPr>
-      </w:pPr>
-    </w:p>
-    <w:p>
-      <w:pPr>
-        <w:rPr>
-          <w:lang w:val="pt-PT"/>
-        </w:rPr>
-      </w:pPr>
-      <w:r>
-        <w:rPr>
-          <w:lang w:val="pt-PT"/>
-        </w:rPr>
-        <w:lastRenderedPageBreak/>
+      <w:bookmarkEnd w:id="51"/>
+    </w:p>
+    <w:p>
+      <w:pPr>
+        <w:rPr>
+          <w:lang w:val="pt-PT"/>
+        </w:rPr>
+      </w:pPr>
+    </w:p>
+    <w:p>
+      <w:pPr>
+        <w:rPr>
+          <w:lang w:val="pt-PT"/>
+        </w:rPr>
+      </w:pPr>
+      <w:r>
+        <w:rPr>
+          <w:lang w:val="pt-PT"/>
+        </w:rPr>
         <w:t>Nesta secção irá ser demonstrado como iremos transformar o modelo conceptual construído no modelo lógico, seguindo várias etapas até ao modelo final.</w:t>
       </w:r>
     </w:p>
@@ -27926,11 +28668,11 @@
       <w:pPr>
         <w:pStyle w:val="Ttulo3"/>
       </w:pPr>
-      <w:bookmarkStart w:id="49" w:name="_Toc511571288"/>
+      <w:bookmarkStart w:id="52" w:name="_Toc511571288"/>
       <w:r>
         <w:t>Entidades</w:t>
       </w:r>
-      <w:bookmarkEnd w:id="49"/>
+      <w:bookmarkEnd w:id="52"/>
     </w:p>
     <w:p>
       <w:pPr>
@@ -27994,11 +28736,11 @@
       <w:pPr>
         <w:pStyle w:val="Ttulo3"/>
       </w:pPr>
-      <w:bookmarkStart w:id="50" w:name="_Toc511571289"/>
+      <w:bookmarkStart w:id="53" w:name="_Toc511571289"/>
       <w:r>
         <w:t>Relacionamentos</w:t>
       </w:r>
-      <w:bookmarkEnd w:id="50"/>
+      <w:bookmarkEnd w:id="53"/>
     </w:p>
     <w:p>
       <w:pPr>
@@ -28048,15 +28790,27 @@
           <w:numId w:val="30"/>
         </w:numPr>
         <w:rPr>
-          <w:lang w:val="pt-PT"/>
-        </w:rPr>
-      </w:pPr>
-      <w:r>
-        <w:rPr>
+          <w:b/>
+          <w:u w:val="single"/>
+          <w:lang w:val="pt-PT"/>
+        </w:rPr>
+      </w:pPr>
+      <w:r>
+        <w:rPr>
+          <w:b/>
+          <w:u w:val="single"/>
           <w:lang w:val="pt-PT"/>
         </w:rPr>
         <w:t>1 Cliente solicita N Serviços</w:t>
       </w:r>
+      <w:r>
+        <w:rPr>
+          <w:b/>
+          <w:u w:val="single"/>
+          <w:lang w:val="pt-PT"/>
+        </w:rPr>
+        <w:t>:</w:t>
+      </w:r>
     </w:p>
     <w:p>
       <w:pPr>
@@ -28090,7 +28844,6 @@
         </w:rPr>
         <w:t xml:space="preserve"> </w:t>
       </w:r>
-      <w:proofErr w:type="spellStart"/>
       <w:r>
         <w:rPr>
           <w:b/>
@@ -28098,7 +28851,6 @@
         </w:rPr>
         <w:t>e-mail_cliente</w:t>
       </w:r>
-      <w:proofErr w:type="spellEnd"/>
       <w:r>
         <w:rPr>
           <w:lang w:val="pt-PT"/>
@@ -28131,10 +28883,10 @@
           <w:lang w:val="pt-PT"/>
         </w:rPr>
         <w:drawing>
-          <wp:inline distT="0" distB="0" distL="0" distR="0" wp14:anchorId="62A5239F" wp14:editId="745463B3">
-            <wp:extent cx="5400040" cy="2950845"/>
-            <wp:effectExtent l="0" t="0" r="0" b="0"/>
-            <wp:docPr id="13" name="Imagem 13"/>
+          <wp:inline distT="0" distB="0" distL="0" distR="0">
+            <wp:extent cx="5400040" cy="3016885"/>
+            <wp:effectExtent l="0" t="0" r="0" b="5715"/>
+            <wp:docPr id="23" name="Imagem 23"/>
             <wp:cNvGraphicFramePr>
               <a:graphicFrameLocks xmlns:a="http://schemas.openxmlformats.org/drawingml/2006/main" noChangeAspect="1"/>
             </wp:cNvGraphicFramePr>
@@ -28142,7 +28894,7 @@
               <a:graphicData uri="http://schemas.openxmlformats.org/drawingml/2006/picture">
                 <pic:pic xmlns:pic="http://schemas.openxmlformats.org/drawingml/2006/picture">
                   <pic:nvPicPr>
-                    <pic:cNvPr id="13" name="Captura de ecrã 2018-04-14, às 22.29.03.png"/>
+                    <pic:cNvPr id="23" name="Captura de ecrã 2018-04-15, às 16.37.38.png"/>
                     <pic:cNvPicPr/>
                   </pic:nvPicPr>
                   <pic:blipFill>
@@ -28154,7 +28906,7 @@
                   <pic:spPr>
                     <a:xfrm>
                       <a:off x="0" y="0"/>
-                      <a:ext cx="5400040" cy="2950845"/>
+                      <a:ext cx="5400040" cy="3016885"/>
                     </a:xfrm>
                     <a:prstGeom prst="rect">
                       <a:avLst/>
@@ -28174,6 +28926,7 @@
           <w:lang w:val="pt-PT"/>
         </w:rPr>
       </w:pPr>
+      <w:bookmarkStart w:id="54" w:name="_Toc511575169"/>
       <w:r>
         <w:rPr>
           <w:lang w:val="pt-PT"/>
@@ -28222,6 +28975,7 @@
         </w:rPr>
         <w:t xml:space="preserve"> em tabela.</w:t>
       </w:r>
+      <w:bookmarkEnd w:id="54"/>
     </w:p>
     <w:p>
       <w:pPr>
@@ -28238,34 +28992,45 @@
           <w:numId w:val="30"/>
         </w:numPr>
         <w:rPr>
-          <w:lang w:val="pt-PT"/>
-        </w:rPr>
-      </w:pPr>
-      <w:r>
-        <w:rPr>
+          <w:b/>
+          <w:u w:val="single"/>
+          <w:lang w:val="pt-PT"/>
+        </w:rPr>
+      </w:pPr>
+      <w:r>
+        <w:rPr>
+          <w:b/>
+          <w:u w:val="single"/>
           <w:lang w:val="pt-PT"/>
         </w:rPr>
         <w:t>1 Pintor Realiza N Serviços</w:t>
       </w:r>
-    </w:p>
-    <w:p>
-      <w:pPr>
-        <w:rPr>
-          <w:lang w:val="pt-PT"/>
-        </w:rPr>
-      </w:pPr>
-    </w:p>
-    <w:p>
-      <w:pPr>
-        <w:rPr>
-          <w:lang w:val="pt-PT"/>
-        </w:rPr>
-      </w:pPr>
-      <w:r>
-        <w:rPr>
-          <w:lang w:val="pt-PT"/>
-        </w:rPr>
-        <w:lastRenderedPageBreak/>
+      <w:r>
+        <w:rPr>
+          <w:b/>
+          <w:u w:val="single"/>
+          <w:lang w:val="pt-PT"/>
+        </w:rPr>
+        <w:t>:</w:t>
+      </w:r>
+    </w:p>
+    <w:p>
+      <w:pPr>
+        <w:rPr>
+          <w:lang w:val="pt-PT"/>
+        </w:rPr>
+      </w:pPr>
+    </w:p>
+    <w:p>
+      <w:pPr>
+        <w:rPr>
+          <w:lang w:val="pt-PT"/>
+        </w:rPr>
+      </w:pPr>
+      <w:r>
+        <w:rPr>
+          <w:lang w:val="pt-PT"/>
+        </w:rPr>
         <w:t xml:space="preserve">Através da inclusão da </w:t>
       </w:r>
       <w:r>
@@ -28349,9 +29114,9 @@
         </w:rPr>
         <w:drawing>
           <wp:inline distT="0" distB="0" distL="0" distR="0">
-            <wp:extent cx="5400040" cy="2745105"/>
+            <wp:extent cx="5400040" cy="2807970"/>
             <wp:effectExtent l="0" t="0" r="0" b="0"/>
-            <wp:docPr id="14" name="Imagem 14"/>
+            <wp:docPr id="25" name="Imagem 25"/>
             <wp:cNvGraphicFramePr>
               <a:graphicFrameLocks xmlns:a="http://schemas.openxmlformats.org/drawingml/2006/main" noChangeAspect="1"/>
             </wp:cNvGraphicFramePr>
@@ -28359,7 +29124,7 @@
               <a:graphicData uri="http://schemas.openxmlformats.org/drawingml/2006/picture">
                 <pic:pic xmlns:pic="http://schemas.openxmlformats.org/drawingml/2006/picture">
                   <pic:nvPicPr>
-                    <pic:cNvPr id="14" name="Captura de ecrã 2018-04-14, às 22.35.09.png"/>
+                    <pic:cNvPr id="25" name="Captura de ecrã 2018-04-15, às 16.39.55.png"/>
                     <pic:cNvPicPr/>
                   </pic:nvPicPr>
                   <pic:blipFill>
@@ -28371,7 +29136,7 @@
                   <pic:spPr>
                     <a:xfrm>
                       <a:off x="0" y="0"/>
-                      <a:ext cx="5400040" cy="2745105"/>
+                      <a:ext cx="5400040" cy="2807970"/>
                     </a:xfrm>
                     <a:prstGeom prst="rect">
                       <a:avLst/>
@@ -28391,6 +29156,7 @@
           <w:lang w:val="pt-PT"/>
         </w:rPr>
       </w:pPr>
+      <w:bookmarkStart w:id="55" w:name="_Toc511575170"/>
       <w:r>
         <w:rPr>
           <w:lang w:val="pt-PT"/>
@@ -28439,6 +29205,28 @@
         </w:rPr>
         <w:t xml:space="preserve"> em tabela.</w:t>
       </w:r>
+      <w:bookmarkEnd w:id="55"/>
+    </w:p>
+    <w:p>
+      <w:pPr>
+        <w:rPr>
+          <w:lang w:val="pt-PT"/>
+        </w:rPr>
+      </w:pPr>
+    </w:p>
+    <w:p>
+      <w:pPr>
+        <w:rPr>
+          <w:lang w:val="pt-PT"/>
+        </w:rPr>
+      </w:pPr>
+    </w:p>
+    <w:p>
+      <w:pPr>
+        <w:rPr>
+          <w:lang w:val="pt-PT"/>
+        </w:rPr>
+      </w:pPr>
     </w:p>
     <w:p>
       <w:pPr>
@@ -28455,113 +29243,290 @@
           <w:numId w:val="30"/>
         </w:numPr>
         <w:rPr>
-          <w:lang w:val="pt-PT"/>
-        </w:rPr>
-      </w:pPr>
-      <w:r>
-        <w:rPr>
-          <w:lang w:val="pt-PT"/>
-        </w:rPr>
-        <w:t>1 Material é utilizado em N Serviços</w:t>
-      </w:r>
-    </w:p>
-    <w:p>
-      <w:pPr>
-        <w:rPr>
-          <w:lang w:val="pt-PT"/>
-        </w:rPr>
-      </w:pPr>
-    </w:p>
-    <w:p>
-      <w:pPr>
-        <w:rPr>
-          <w:lang w:val="pt-PT"/>
-        </w:rPr>
-      </w:pPr>
-    </w:p>
-    <w:p>
-      <w:pPr>
-        <w:rPr>
-          <w:lang w:val="pt-PT"/>
-        </w:rPr>
-      </w:pPr>
-    </w:p>
-    <w:p>
-      <w:pPr>
-        <w:rPr>
-          <w:lang w:val="pt-PT"/>
-        </w:rPr>
-      </w:pPr>
-    </w:p>
-    <w:p>
-      <w:pPr>
-        <w:rPr>
-          <w:lang w:val="pt-PT"/>
-        </w:rPr>
-      </w:pPr>
-    </w:p>
-    <w:p>
-      <w:pPr>
-        <w:rPr>
-          <w:lang w:val="pt-PT"/>
-        </w:rPr>
-      </w:pPr>
-    </w:p>
-    <w:p>
-      <w:pPr>
-        <w:rPr>
-          <w:lang w:val="pt-PT"/>
-        </w:rPr>
-      </w:pPr>
-    </w:p>
-    <w:p>
-      <w:pPr>
-        <w:rPr>
-          <w:lang w:val="pt-PT"/>
-        </w:rPr>
-      </w:pPr>
-    </w:p>
-    <w:p>
-      <w:pPr>
-        <w:rPr>
-          <w:lang w:val="pt-PT"/>
-        </w:rPr>
-      </w:pPr>
-    </w:p>
-    <w:p>
-      <w:pPr>
-        <w:rPr>
-          <w:lang w:val="pt-PT"/>
-        </w:rPr>
-      </w:pPr>
-    </w:p>
-    <w:p>
-      <w:pPr>
-        <w:rPr>
-          <w:lang w:val="pt-PT"/>
-        </w:rPr>
-      </w:pPr>
-    </w:p>
-    <w:p>
-      <w:pPr>
-        <w:rPr>
-          <w:lang w:val="pt-PT"/>
-        </w:rPr>
-      </w:pPr>
-    </w:p>
-    <w:p>
-      <w:pPr>
-        <w:rPr>
-          <w:lang w:val="pt-PT"/>
-        </w:rPr>
-      </w:pPr>
-    </w:p>
-    <w:p>
-      <w:pPr>
-        <w:rPr>
-          <w:lang w:val="pt-PT"/>
-        </w:rPr>
-      </w:pPr>
+          <w:b/>
+          <w:u w:val="single"/>
+          <w:lang w:val="pt-PT"/>
+        </w:rPr>
+      </w:pPr>
+      <w:r>
+        <w:rPr>
+          <w:b/>
+          <w:u w:val="single"/>
+          <w:lang w:val="pt-PT"/>
+        </w:rPr>
+        <w:t>N</w:t>
+      </w:r>
+      <w:r>
+        <w:rPr>
+          <w:b/>
+          <w:u w:val="single"/>
+          <w:lang w:val="pt-PT"/>
+        </w:rPr>
+        <w:t xml:space="preserve"> Material é utilizado em N Serviços</w:t>
+      </w:r>
+      <w:r>
+        <w:rPr>
+          <w:b/>
+          <w:u w:val="single"/>
+          <w:lang w:val="pt-PT"/>
+        </w:rPr>
+        <w:t>:</w:t>
+      </w:r>
+    </w:p>
+    <w:p>
+      <w:pPr>
+        <w:rPr>
+          <w:lang w:val="pt-PT"/>
+        </w:rPr>
+      </w:pPr>
+    </w:p>
+    <w:p>
+      <w:pPr>
+        <w:rPr>
+          <w:lang w:val="pt-PT"/>
+        </w:rPr>
+      </w:pPr>
+      <w:r>
+        <w:rPr>
+          <w:lang w:val="pt-PT"/>
+        </w:rPr>
+        <w:t>Através da inclusão da</w:t>
+      </w:r>
+      <w:r>
+        <w:rPr>
+          <w:lang w:val="pt-PT"/>
+        </w:rPr>
+        <w:t>s</w:t>
+      </w:r>
+      <w:r>
+        <w:rPr>
+          <w:lang w:val="pt-PT"/>
+        </w:rPr>
+        <w:t xml:space="preserve"> </w:t>
+      </w:r>
+      <w:r>
+        <w:rPr>
+          <w:b/>
+          <w:lang w:val="pt-PT"/>
+        </w:rPr>
+        <w:t>chave</w:t>
+      </w:r>
+      <w:r>
+        <w:rPr>
+          <w:b/>
+          <w:lang w:val="pt-PT"/>
+        </w:rPr>
+        <w:t>s estrangeir</w:t>
+      </w:r>
+      <w:r>
+        <w:rPr>
+          <w:b/>
+          <w:lang w:val="pt-PT"/>
+        </w:rPr>
+        <w:t>a</w:t>
+      </w:r>
+      <w:r>
+        <w:rPr>
+          <w:b/>
+          <w:lang w:val="pt-PT"/>
+        </w:rPr>
+        <w:t>s</w:t>
+      </w:r>
+      <w:r>
+        <w:rPr>
+          <w:lang w:val="pt-PT"/>
+        </w:rPr>
+        <w:t xml:space="preserve"> </w:t>
+      </w:r>
+      <w:r>
+        <w:rPr>
+          <w:b/>
+          <w:lang w:val="pt-PT"/>
+        </w:rPr>
+        <w:t>id</w:t>
+      </w:r>
+      <w:r>
+        <w:rPr>
+          <w:b/>
+          <w:lang w:val="pt-PT"/>
+        </w:rPr>
+        <w:t>_</w:t>
+      </w:r>
+      <w:r>
+        <w:rPr>
+          <w:b/>
+          <w:lang w:val="pt-PT"/>
+        </w:rPr>
+        <w:t>serviço e id_material</w:t>
+      </w:r>
+      <w:r>
+        <w:rPr>
+          <w:lang w:val="pt-PT"/>
+        </w:rPr>
+        <w:t xml:space="preserve"> – que são</w:t>
+      </w:r>
+      <w:r>
+        <w:rPr>
+          <w:lang w:val="pt-PT"/>
+        </w:rPr>
+        <w:t xml:space="preserve"> chave</w:t>
+      </w:r>
+      <w:r>
+        <w:rPr>
+          <w:lang w:val="pt-PT"/>
+        </w:rPr>
+        <w:t>s</w:t>
+      </w:r>
+      <w:r>
+        <w:rPr>
+          <w:lang w:val="pt-PT"/>
+        </w:rPr>
+        <w:t xml:space="preserve"> prim</w:t>
+      </w:r>
+      <w:r>
+        <w:rPr>
+          <w:lang w:val="pt-PT"/>
+        </w:rPr>
+        <w:t>ária</w:t>
+      </w:r>
+      <w:r>
+        <w:rPr>
+          <w:lang w:val="pt-PT"/>
+        </w:rPr>
+        <w:t>s na tabela serviço e na tabela material – criando a nova</w:t>
+      </w:r>
+      <w:r>
+        <w:rPr>
+          <w:lang w:val="pt-PT"/>
+        </w:rPr>
+        <w:t xml:space="preserve"> tabela </w:t>
+      </w:r>
+      <w:r>
+        <w:rPr>
+          <w:b/>
+          <w:lang w:val="pt-PT"/>
+        </w:rPr>
+        <w:t>Serviço_Material</w:t>
+      </w:r>
+      <w:r>
+        <w:rPr>
+          <w:lang w:val="pt-PT"/>
+        </w:rPr>
+        <w:t xml:space="preserve"> é possível manter este relacionamento presente no modelo concetual.</w:t>
+      </w:r>
+    </w:p>
+    <w:p>
+      <w:pPr>
+        <w:rPr>
+          <w:lang w:val="pt-PT"/>
+        </w:rPr>
+      </w:pPr>
+    </w:p>
+    <w:p>
+      <w:pPr>
+        <w:rPr>
+          <w:lang w:val="pt-PT"/>
+        </w:rPr>
+      </w:pPr>
+      <w:r>
+        <w:rPr>
+          <w:noProof/>
+          <w:lang w:val="pt-PT"/>
+        </w:rPr>
+        <w:drawing>
+          <wp:inline distT="0" distB="0" distL="0" distR="0">
+            <wp:extent cx="5789272" cy="872067"/>
+            <wp:effectExtent l="0" t="0" r="2540" b="4445"/>
+            <wp:docPr id="27" name="Imagem 27"/>
+            <wp:cNvGraphicFramePr>
+              <a:graphicFrameLocks xmlns:a="http://schemas.openxmlformats.org/drawingml/2006/main" noChangeAspect="1"/>
+            </wp:cNvGraphicFramePr>
+            <a:graphic xmlns:a="http://schemas.openxmlformats.org/drawingml/2006/main">
+              <a:graphicData uri="http://schemas.openxmlformats.org/drawingml/2006/picture">
+                <pic:pic xmlns:pic="http://schemas.openxmlformats.org/drawingml/2006/picture">
+                  <pic:nvPicPr>
+                    <pic:cNvPr id="27" name="Captura de ecrã 2018-04-15, às 16.47.47.png"/>
+                    <pic:cNvPicPr/>
+                  </pic:nvPicPr>
+                  <pic:blipFill>
+                    <a:blip r:embed="rId22"/>
+                    <a:stretch>
+                      <a:fillRect/>
+                    </a:stretch>
+                  </pic:blipFill>
+                  <pic:spPr>
+                    <a:xfrm>
+                      <a:off x="0" y="0"/>
+                      <a:ext cx="5798542" cy="873463"/>
+                    </a:xfrm>
+                    <a:prstGeom prst="rect">
+                      <a:avLst/>
+                    </a:prstGeom>
+                  </pic:spPr>
+                </pic:pic>
+              </a:graphicData>
+            </a:graphic>
+          </wp:inline>
+        </w:drawing>
+      </w:r>
+    </w:p>
+    <w:p>
+      <w:pPr>
+        <w:pStyle w:val="Legenda"/>
+        <w:rPr>
+          <w:lang w:val="pt-PT"/>
+        </w:rPr>
+      </w:pPr>
+      <w:bookmarkStart w:id="56" w:name="_Toc511575171"/>
+      <w:r>
+        <w:rPr>
+          <w:lang w:val="pt-PT"/>
+        </w:rPr>
+        <w:t xml:space="preserve">Figura </w:t>
+      </w:r>
+      <w:r>
+        <w:fldChar w:fldCharType="begin"/>
+      </w:r>
+      <w:r>
+        <w:rPr>
+          <w:lang w:val="pt-PT"/>
+        </w:rPr>
+        <w:instrText xml:space="preserve"> SEQ Figura \* ARABIC </w:instrText>
+      </w:r>
+      <w:r>
+        <w:fldChar w:fldCharType="separate"/>
+      </w:r>
+      <w:r>
+        <w:rPr>
+          <w:noProof/>
+          <w:lang w:val="pt-PT"/>
+        </w:rPr>
+        <w:t>10</w:t>
+      </w:r>
+      <w:r>
+        <w:fldChar w:fldCharType="end"/>
+      </w:r>
+      <w:r>
+        <w:rPr>
+          <w:lang w:val="pt-PT"/>
+        </w:rPr>
+        <w:t xml:space="preserve"> - Transformação do </w:t>
+      </w:r>
+      <w:proofErr w:type="gramStart"/>
+      <w:r>
+        <w:rPr>
+          <w:lang w:val="pt-PT"/>
+        </w:rPr>
+        <w:t>relacionamento Utiliza</w:t>
+      </w:r>
+      <w:proofErr w:type="gramEnd"/>
+      <w:r>
+        <w:rPr>
+          <w:lang w:val="pt-PT"/>
+        </w:rPr>
+        <w:t xml:space="preserve"> em tabela.</w:t>
+      </w:r>
+      <w:bookmarkEnd w:id="56"/>
     </w:p>
     <w:p>
       <w:pPr>
@@ -28581,32 +29546,217 @@
       <w:pPr>
         <w:pStyle w:val="Ttulo3"/>
       </w:pPr>
-      <w:bookmarkStart w:id="51" w:name="_Toc511571290"/>
-      <w:r>
+      <w:bookmarkStart w:id="57" w:name="_Toc511571290"/>
+      <w:r>
+        <w:lastRenderedPageBreak/>
         <w:t>Atributos Multi-Valor</w:t>
       </w:r>
-      <w:bookmarkEnd w:id="51"/>
-    </w:p>
-    <w:p>
-      <w:pPr>
-        <w:rPr>
-          <w:lang w:val="pt-PT"/>
-        </w:rPr>
-      </w:pPr>
-    </w:p>
-    <w:p>
-      <w:pPr>
-        <w:rPr>
-          <w:lang w:val="pt-PT"/>
-        </w:rPr>
-      </w:pPr>
-    </w:p>
-    <w:p>
-      <w:pPr>
-        <w:rPr>
-          <w:lang w:val="pt-PT"/>
-        </w:rPr>
-      </w:pPr>
+      <w:bookmarkEnd w:id="57"/>
+    </w:p>
+    <w:p>
+      <w:pPr>
+        <w:rPr>
+          <w:lang w:val="pt-PT"/>
+        </w:rPr>
+      </w:pPr>
+    </w:p>
+    <w:p>
+      <w:pPr>
+        <w:rPr>
+          <w:lang w:val="pt-PT"/>
+        </w:rPr>
+      </w:pPr>
+      <w:r>
+        <w:rPr>
+          <w:lang w:val="pt-PT"/>
+        </w:rPr>
+        <w:t>No modelo conceptual está representado um atributo</w:t>
+      </w:r>
+      <w:r>
+        <w:rPr>
+          <w:lang w:val="pt-PT"/>
+        </w:rPr>
+        <w:t xml:space="preserve"> </w:t>
+      </w:r>
+      <w:r>
+        <w:rPr>
+          <w:lang w:val="pt-PT"/>
+        </w:rPr>
+        <w:t>multivalor, que é ao mesmo tempo um atributo</w:t>
+      </w:r>
+      <w:r>
+        <w:rPr>
+          <w:lang w:val="pt-PT"/>
+        </w:rPr>
+        <w:t xml:space="preserve"> compos</w:t>
+      </w:r>
+      <w:r>
+        <w:rPr>
+          <w:lang w:val="pt-PT"/>
+        </w:rPr>
+        <w:t>to</w:t>
+      </w:r>
+      <w:r>
+        <w:rPr>
+          <w:lang w:val="pt-PT"/>
+        </w:rPr>
+        <w:t xml:space="preserve"> </w:t>
+      </w:r>
+      <w:r>
+        <w:rPr>
+          <w:lang w:val="pt-PT"/>
+        </w:rPr>
+        <w:t>multivalor</w:t>
+      </w:r>
+      <w:r>
+        <w:rPr>
+          <w:lang w:val="pt-PT"/>
+        </w:rPr>
+        <w:t>. De modo a rep</w:t>
+      </w:r>
+      <w:r>
+        <w:rPr>
+          <w:lang w:val="pt-PT"/>
+        </w:rPr>
+        <w:t>resentar no modelo lógico, foi criada</w:t>
+      </w:r>
+      <w:r>
+        <w:rPr>
+          <w:lang w:val="pt-PT"/>
+        </w:rPr>
+        <w:t xml:space="preserve"> </w:t>
+      </w:r>
+      <w:r>
+        <w:rPr>
+          <w:lang w:val="pt-PT"/>
+        </w:rPr>
+        <w:t>uma nova tabela para esse atributo</w:t>
+      </w:r>
+      <w:r>
+        <w:rPr>
+          <w:lang w:val="pt-PT"/>
+        </w:rPr>
+        <w:t>.</w:t>
+      </w:r>
+    </w:p>
+    <w:p>
+      <w:pPr>
+        <w:rPr>
+          <w:lang w:val="pt-PT"/>
+        </w:rPr>
+      </w:pPr>
+    </w:p>
+    <w:p>
+      <w:pPr>
+        <w:rPr>
+          <w:lang w:val="pt-PT"/>
+        </w:rPr>
+      </w:pPr>
+      <w:r>
+        <w:rPr>
+          <w:lang w:val="pt-PT"/>
+        </w:rPr>
+        <w:t>A entidade Cliente contem o atributo multivalor ‘Lista de Favoritos’ que por sua vez, é também composto pelo atributo ‘email_Pintor’.</w:t>
+      </w:r>
+    </w:p>
+    <w:p>
+      <w:pPr>
+        <w:rPr>
+          <w:lang w:val="pt-PT"/>
+        </w:rPr>
+      </w:pPr>
+    </w:p>
+    <w:p>
+      <w:pPr>
+        <w:rPr>
+          <w:lang w:val="pt-PT"/>
+        </w:rPr>
+      </w:pPr>
+      <w:r>
+        <w:rPr>
+          <w:noProof/>
+          <w:lang w:val="pt-PT"/>
+        </w:rPr>
+        <w:drawing>
+          <wp:inline distT="0" distB="0" distL="0" distR="0">
+            <wp:extent cx="5400040" cy="800735"/>
+            <wp:effectExtent l="0" t="0" r="0" b="0"/>
+            <wp:docPr id="28" name="Imagem 28"/>
+            <wp:cNvGraphicFramePr>
+              <a:graphicFrameLocks xmlns:a="http://schemas.openxmlformats.org/drawingml/2006/main" noChangeAspect="1"/>
+            </wp:cNvGraphicFramePr>
+            <a:graphic xmlns:a="http://schemas.openxmlformats.org/drawingml/2006/main">
+              <a:graphicData uri="http://schemas.openxmlformats.org/drawingml/2006/picture">
+                <pic:pic xmlns:pic="http://schemas.openxmlformats.org/drawingml/2006/picture">
+                  <pic:nvPicPr>
+                    <pic:cNvPr id="28" name="Captura de ecrã 2018-04-15, às 16.54.02.png"/>
+                    <pic:cNvPicPr/>
+                  </pic:nvPicPr>
+                  <pic:blipFill>
+                    <a:blip r:embed="rId23"/>
+                    <a:stretch>
+                      <a:fillRect/>
+                    </a:stretch>
+                  </pic:blipFill>
+                  <pic:spPr>
+                    <a:xfrm>
+                      <a:off x="0" y="0"/>
+                      <a:ext cx="5400040" cy="800735"/>
+                    </a:xfrm>
+                    <a:prstGeom prst="rect">
+                      <a:avLst/>
+                    </a:prstGeom>
+                  </pic:spPr>
+                </pic:pic>
+              </a:graphicData>
+            </a:graphic>
+          </wp:inline>
+        </w:drawing>
+      </w:r>
+    </w:p>
+    <w:p>
+      <w:pPr>
+        <w:pStyle w:val="Legenda"/>
+        <w:rPr>
+          <w:lang w:val="pt-PT"/>
+        </w:rPr>
+      </w:pPr>
+      <w:bookmarkStart w:id="58" w:name="_Toc511575172"/>
+      <w:r>
+        <w:rPr>
+          <w:lang w:val="pt-PT"/>
+        </w:rPr>
+        <w:t xml:space="preserve">Figura </w:t>
+      </w:r>
+      <w:r>
+        <w:fldChar w:fldCharType="begin"/>
+      </w:r>
+      <w:r>
+        <w:rPr>
+          <w:lang w:val="pt-PT"/>
+        </w:rPr>
+        <w:instrText xml:space="preserve"> SEQ Figura \* ARABIC </w:instrText>
+      </w:r>
+      <w:r>
+        <w:fldChar w:fldCharType="separate"/>
+      </w:r>
+      <w:r>
+        <w:rPr>
+          <w:noProof/>
+          <w:lang w:val="pt-PT"/>
+        </w:rPr>
+        <w:t>11</w:t>
+      </w:r>
+      <w:r>
+        <w:fldChar w:fldCharType="end"/>
+      </w:r>
+      <w:r>
+        <w:rPr>
+          <w:lang w:val="pt-PT"/>
+        </w:rPr>
+        <w:t xml:space="preserve"> - Transformação do atributo Multivalor Lista de Favoritos em tabela.</w:t>
+      </w:r>
+      <w:bookmarkEnd w:id="58"/>
     </w:p>
     <w:p>
       <w:pPr>
@@ -28619,41 +29769,493 @@
       <w:pPr>
         <w:pStyle w:val="Ttulo3"/>
       </w:pPr>
-      <w:bookmarkStart w:id="52" w:name="_Toc511571291"/>
+      <w:bookmarkStart w:id="59" w:name="_Toc511571291"/>
       <w:r>
         <w:t>Normalização</w:t>
       </w:r>
-      <w:bookmarkEnd w:id="52"/>
+      <w:bookmarkEnd w:id="59"/>
+    </w:p>
+    <w:p>
+      <w:pPr>
+        <w:rPr>
+          <w:lang w:val="pt-PT"/>
+        </w:rPr>
+      </w:pPr>
+    </w:p>
+    <w:p>
+      <w:pPr>
+        <w:numPr>
+          <w:ilvl w:val="0"/>
+          <w:numId w:val="47"/>
+        </w:numPr>
+        <w:rPr>
+          <w:rFonts w:cs="Arial"/>
+          <w:b/>
+          <w:lang w:val="pt-PT"/>
+        </w:rPr>
+      </w:pPr>
+      <w:r>
+        <w:rPr>
+          <w:rFonts w:cs="Arial"/>
+          <w:b/>
+          <w:lang w:val="pt-PT"/>
+        </w:rPr>
+        <w:t>1ª Forma Normal</w:t>
+      </w:r>
+    </w:p>
+    <w:p>
+      <w:pPr>
+        <w:ind w:left="720"/>
+        <w:rPr>
+          <w:rFonts w:cs="Arial"/>
+          <w:lang w:val="pt-PT"/>
+        </w:rPr>
+      </w:pPr>
+      <w:r>
+        <w:rPr>
+          <w:rFonts w:cs="Arial"/>
+          <w:lang w:val="pt-PT"/>
+        </w:rPr>
+        <w:t>De modo a uma tabela estar de acordo com a 1ª forma normal, é necessário que uma chave não contenha várias ocorrências do mesmo atributo.</w:t>
+      </w:r>
+    </w:p>
+    <w:p>
+      <w:pPr>
+        <w:ind w:left="720"/>
+        <w:rPr>
+          <w:rFonts w:cs="Arial"/>
+          <w:lang w:val="pt-PT"/>
+        </w:rPr>
+      </w:pPr>
+      <w:r>
+        <w:rPr>
+          <w:rFonts w:cs="Arial"/>
+          <w:lang w:val="pt-PT"/>
+        </w:rPr>
+        <w:t>Ora, de acordo com uma análise ao modelo atualmente contruído é possível constatar que em todas as tabelas não existe a ocorrência de grupos repetidos, estando assim, de acordo com a primeira forma normal.</w:t>
+      </w:r>
+    </w:p>
+    <w:p>
+      <w:pPr>
+        <w:ind w:left="720"/>
+        <w:rPr>
+          <w:rFonts w:cs="Arial"/>
+          <w:lang w:val="pt-PT"/>
+        </w:rPr>
+      </w:pPr>
+    </w:p>
+    <w:p>
+      <w:pPr>
+        <w:numPr>
+          <w:ilvl w:val="0"/>
+          <w:numId w:val="47"/>
+        </w:numPr>
+        <w:rPr>
+          <w:rFonts w:cs="Arial"/>
+          <w:b/>
+          <w:lang w:val="pt-PT"/>
+        </w:rPr>
+      </w:pPr>
+      <w:r>
+        <w:rPr>
+          <w:rFonts w:cs="Arial"/>
+          <w:b/>
+          <w:lang w:val="pt-PT"/>
+        </w:rPr>
+        <w:t>2ª Forma Normal</w:t>
+      </w:r>
+    </w:p>
+    <w:p>
+      <w:pPr>
+        <w:ind w:left="720"/>
+        <w:rPr>
+          <w:rFonts w:cs="Arial"/>
+          <w:lang w:val="pt-PT"/>
+        </w:rPr>
+      </w:pPr>
+      <w:r>
+        <w:rPr>
+          <w:rFonts w:cs="Arial"/>
+          <w:lang w:val="pt-PT"/>
+        </w:rPr>
+        <w:t>Como anteriormente foi provado, o modelo encontra-se de acordo com 1ª forma normal, que é o primeiro requisito necessário para estar de cordo com a segunda.</w:t>
+      </w:r>
+    </w:p>
+    <w:p>
+      <w:pPr>
+        <w:ind w:left="720"/>
+        <w:rPr>
+          <w:rFonts w:cs="Arial"/>
+          <w:lang w:val="pt-PT"/>
+        </w:rPr>
+      </w:pPr>
+      <w:r>
+        <w:rPr>
+          <w:rFonts w:cs="Arial"/>
+          <w:lang w:val="pt-PT"/>
+        </w:rPr>
+        <w:t xml:space="preserve">Outra condição necessária a segunda forma normal é que todas as chaves não primárias sejam dependentes da chave primária – algo que, através da observação das tabelas existentes, é também possível de confirmar. Existem, no entanto, chaves que poderiam por si mesmas identificar uma tabela, mas </w:t>
+      </w:r>
+      <w:r>
+        <w:rPr>
+          <w:rFonts w:cs="Arial"/>
+          <w:lang w:val="pt-PT"/>
+        </w:rPr>
+        <w:t>que, no entanto,</w:t>
+      </w:r>
+      <w:r>
+        <w:rPr>
+          <w:rFonts w:cs="Arial"/>
+          <w:lang w:val="pt-PT"/>
+        </w:rPr>
+        <w:t xml:space="preserve"> foram anteriormente consideradas chaves candidatas, o que as torna também dependentes.</w:t>
+      </w:r>
+    </w:p>
+    <w:p>
+      <w:pPr>
+        <w:ind w:left="720"/>
+        <w:rPr>
+          <w:rFonts w:cs="Arial"/>
+          <w:lang w:val="pt-PT"/>
+        </w:rPr>
+      </w:pPr>
+    </w:p>
+    <w:p>
+      <w:pPr>
+        <w:numPr>
+          <w:ilvl w:val="0"/>
+          <w:numId w:val="47"/>
+        </w:numPr>
+        <w:rPr>
+          <w:rFonts w:cs="Arial"/>
+          <w:b/>
+          <w:lang w:val="pt-PT"/>
+        </w:rPr>
+      </w:pPr>
+      <w:r>
+        <w:rPr>
+          <w:rFonts w:cs="Arial"/>
+          <w:b/>
+          <w:lang w:val="pt-PT"/>
+        </w:rPr>
+        <w:t>3º Forma Normal</w:t>
+      </w:r>
+    </w:p>
+    <w:p>
+      <w:pPr>
+        <w:ind w:left="720"/>
+        <w:rPr>
+          <w:rFonts w:cs="Arial"/>
+          <w:lang w:val="pt-PT"/>
+        </w:rPr>
+      </w:pPr>
+      <w:r>
+        <w:rPr>
+          <w:rFonts w:cs="Arial"/>
+          <w:lang w:val="pt-PT"/>
+        </w:rPr>
+        <w:t>Finalmente, para uma tabela encontrar-se de acordo com a terceira normal, é necessário que cumpra também a segunda.</w:t>
+      </w:r>
+    </w:p>
+    <w:p>
+      <w:pPr>
+        <w:ind w:left="720"/>
+        <w:rPr>
+          <w:rFonts w:cs="Arial"/>
+          <w:lang w:val="pt-PT"/>
+        </w:rPr>
+      </w:pPr>
+      <w:r>
+        <w:rPr>
+          <w:rFonts w:cs="Arial"/>
+          <w:lang w:val="pt-PT"/>
+        </w:rPr>
+        <w:lastRenderedPageBreak/>
+        <w:t>De seguida verifica-se se alguma das colunas existentes nessa tabela é dependente de outra(s), algo que não acontece em nenhuma das tabelas existentes no modelo lógico construído.</w:t>
+      </w:r>
+      <w:bookmarkStart w:id="60" w:name="_GoBack"/>
+      <w:bookmarkEnd w:id="60"/>
     </w:p>
     <w:p>
       <w:pPr>
         <w:pStyle w:val="Ttulo3"/>
       </w:pPr>
-      <w:bookmarkStart w:id="53" w:name="_Toc511571292"/>
+      <w:bookmarkStart w:id="61" w:name="_Toc511571292"/>
       <w:r>
         <w:t>Elaboração e validação do esquema lógico da base de dados</w:t>
       </w:r>
-      <w:bookmarkEnd w:id="53"/>
+      <w:bookmarkEnd w:id="61"/>
+    </w:p>
+    <w:p>
+      <w:pPr>
+        <w:rPr>
+          <w:lang w:val="pt-PT"/>
+        </w:rPr>
+      </w:pPr>
+    </w:p>
+    <w:p>
+      <w:pPr>
+        <w:rPr>
+          <w:lang w:val="pt-PT"/>
+        </w:rPr>
+      </w:pPr>
+      <w:r>
+        <w:rPr>
+          <w:lang w:val="pt-PT"/>
+        </w:rPr>
+        <w:t>Após a realização do modelo lógico e da validação feita anteriormente, conclui-se que este se encontra corretamente elaborado e validado. Como resultado final obtemos o seguinte:</w:t>
+      </w:r>
+    </w:p>
+    <w:p>
+      <w:pPr>
+        <w:rPr>
+          <w:lang w:val="pt-PT"/>
+        </w:rPr>
+      </w:pPr>
+    </w:p>
+    <w:p>
+      <w:pPr>
+        <w:rPr>
+          <w:lang w:val="pt-PT"/>
+        </w:rPr>
+      </w:pPr>
+      <w:r>
+        <w:rPr>
+          <w:noProof/>
+          <w:lang w:val="pt-PT"/>
+        </w:rPr>
+        <w:drawing>
+          <wp:inline distT="0" distB="0" distL="0" distR="0">
+            <wp:extent cx="5885733" cy="3124200"/>
+            <wp:effectExtent l="0" t="0" r="0" b="0"/>
+            <wp:docPr id="29" name="Imagem 29"/>
+            <wp:cNvGraphicFramePr>
+              <a:graphicFrameLocks xmlns:a="http://schemas.openxmlformats.org/drawingml/2006/main" noChangeAspect="1"/>
+            </wp:cNvGraphicFramePr>
+            <a:graphic xmlns:a="http://schemas.openxmlformats.org/drawingml/2006/main">
+              <a:graphicData uri="http://schemas.openxmlformats.org/drawingml/2006/picture">
+                <pic:pic xmlns:pic="http://schemas.openxmlformats.org/drawingml/2006/picture">
+                  <pic:nvPicPr>
+                    <pic:cNvPr id="29" name="Modelo Lógico.png"/>
+                    <pic:cNvPicPr/>
+                  </pic:nvPicPr>
+                  <pic:blipFill>
+                    <a:blip r:embed="rId24"/>
+                    <a:stretch>
+                      <a:fillRect/>
+                    </a:stretch>
+                  </pic:blipFill>
+                  <pic:spPr>
+                    <a:xfrm>
+                      <a:off x="0" y="0"/>
+                      <a:ext cx="5889721" cy="3126317"/>
+                    </a:xfrm>
+                    <a:prstGeom prst="rect">
+                      <a:avLst/>
+                    </a:prstGeom>
+                  </pic:spPr>
+                </pic:pic>
+              </a:graphicData>
+            </a:graphic>
+          </wp:inline>
+        </w:drawing>
+      </w:r>
+    </w:p>
+    <w:p>
+      <w:pPr>
+        <w:pStyle w:val="Legenda"/>
+        <w:rPr>
+          <w:lang w:val="pt-PT"/>
+        </w:rPr>
+      </w:pPr>
+      <w:bookmarkStart w:id="62" w:name="_Toc511575173"/>
+      <w:r>
+        <w:t xml:space="preserve">Figura </w:t>
+      </w:r>
+      <w:r>
+        <w:fldChar w:fldCharType="begin"/>
+      </w:r>
+      <w:r>
+        <w:instrText xml:space="preserve"> SEQ Figura \* ARABIC </w:instrText>
+      </w:r>
+      <w:r>
+        <w:fldChar w:fldCharType="separate"/>
+      </w:r>
+      <w:r>
+        <w:rPr>
+          <w:noProof/>
+        </w:rPr>
+        <w:t>12</w:t>
+      </w:r>
+      <w:r>
+        <w:fldChar w:fldCharType="end"/>
+      </w:r>
+      <w:r>
+        <w:t xml:space="preserve"> - </w:t>
+      </w:r>
+      <w:r>
+        <w:rPr>
+          <w:lang w:val="pt-PT"/>
+        </w:rPr>
+        <w:t>Modelo Lógico</w:t>
+      </w:r>
+      <w:bookmarkEnd w:id="62"/>
+    </w:p>
+    <w:p>
+      <w:pPr>
+        <w:rPr>
+          <w:lang w:val="pt-PT"/>
+        </w:rPr>
+      </w:pPr>
+    </w:p>
+    <w:p>
+      <w:pPr>
+        <w:rPr>
+          <w:lang w:val="pt-PT"/>
+        </w:rPr>
+      </w:pPr>
     </w:p>
     <w:p>
       <w:pPr>
         <w:pStyle w:val="Ttulo3"/>
       </w:pPr>
-      <w:bookmarkStart w:id="54" w:name="_Toc511571293"/>
+      <w:bookmarkStart w:id="63" w:name="_Toc511571293"/>
       <w:r>
         <w:t>Análise do crescimento futuro</w:t>
       </w:r>
-      <w:bookmarkEnd w:id="54"/>
+      <w:bookmarkEnd w:id="63"/>
+    </w:p>
+    <w:p>
+      <w:pPr>
+        <w:rPr>
+          <w:lang w:val="pt-PT"/>
+        </w:rPr>
+      </w:pPr>
+    </w:p>
+    <w:p>
+      <w:pPr>
+        <w:rPr>
+          <w:lang w:val="pt-PT"/>
+        </w:rPr>
+      </w:pPr>
+      <w:r>
+        <w:rPr>
+          <w:lang w:val="pt-PT"/>
+        </w:rPr>
+        <w:t>Embora a atual base de dados tenha sido</w:t>
+      </w:r>
+      <w:r>
+        <w:rPr>
+          <w:lang w:val="pt-PT"/>
+        </w:rPr>
+        <w:t xml:space="preserve"> criada para satisfazer as necessidades anteriormente mencionadas, é bastante flexível e pronta para trabalhar com alterações que sejam pretendidas. Por exe</w:t>
+      </w:r>
+      <w:r>
+        <w:rPr>
+          <w:lang w:val="pt-PT"/>
+        </w:rPr>
+        <w:t>mplo, se o proprietário pretender</w:t>
+      </w:r>
+      <w:r>
+        <w:rPr>
+          <w:lang w:val="pt-PT"/>
+        </w:rPr>
+        <w:t xml:space="preserve"> </w:t>
+      </w:r>
+      <w:r>
+        <w:rPr>
+          <w:lang w:val="pt-PT"/>
+        </w:rPr>
+        <w:t>adicionar outro tipo de trabalhador ou de material ao sistema</w:t>
+      </w:r>
+      <w:r>
+        <w:rPr>
+          <w:lang w:val="pt-PT"/>
+        </w:rPr>
+        <w:t>, facilmente seriam criadas tabelas para esse mesmo efeito, não afetando de qualquer maneira os dados atualmente existentes.</w:t>
+      </w:r>
+    </w:p>
+    <w:p>
+      <w:pPr>
+        <w:rPr>
+          <w:lang w:val="pt-PT"/>
+        </w:rPr>
+      </w:pPr>
+    </w:p>
+    <w:p>
+      <w:pPr>
+        <w:rPr>
+          <w:lang w:val="pt-PT"/>
+        </w:rPr>
+      </w:pPr>
     </w:p>
     <w:p>
       <w:pPr>
         <w:pStyle w:val="Ttulo3"/>
       </w:pPr>
-      <w:bookmarkStart w:id="55" w:name="_Toc511571294"/>
-      <w:r>
+      <w:bookmarkStart w:id="64" w:name="_Toc511571294"/>
+      <w:r>
+        <w:lastRenderedPageBreak/>
         <w:t>Revisão do modelo lógico com o utilizador</w:t>
       </w:r>
-      <w:bookmarkEnd w:id="55"/>
+      <w:bookmarkEnd w:id="64"/>
+    </w:p>
+    <w:p>
+      <w:pPr>
+        <w:rPr>
+          <w:lang w:val="pt-PT"/>
+        </w:rPr>
+      </w:pPr>
+    </w:p>
+    <w:p>
+      <w:pPr>
+        <w:rPr>
+          <w:rFonts w:cs="Arial"/>
+          <w:lang w:val="pt-PT"/>
+        </w:rPr>
+      </w:pPr>
+      <w:r>
+        <w:rPr>
+          <w:rFonts w:cs="Arial"/>
+          <w:lang w:val="pt-PT"/>
+        </w:rPr>
+        <w:t>Após a realização do modelo lógico</w:t>
+      </w:r>
+      <w:r>
+        <w:rPr>
+          <w:rFonts w:cs="Arial"/>
+          <w:lang w:val="pt-PT"/>
+        </w:rPr>
+        <w:t>, este foi revisto pelo utilizador</w:t>
+      </w:r>
+      <w:r>
+        <w:rPr>
+          <w:rFonts w:cs="Arial"/>
+          <w:lang w:val="pt-PT"/>
+        </w:rPr>
+        <w:t xml:space="preserve"> </w:t>
+      </w:r>
+      <w:r>
+        <w:rPr>
+          <w:szCs w:val="20"/>
+          <w:lang w:val="pt-PT"/>
+        </w:rPr>
+        <w:t>com o intuito de assegurar que este o considera uma representação fidedigna do que é pretendido</w:t>
+      </w:r>
+      <w:r>
+        <w:rPr>
+          <w:rFonts w:cs="Arial"/>
+          <w:lang w:val="pt-PT"/>
+        </w:rPr>
+        <w:t>. Nenhum problema foi detetado e por isso o modelo de dados foi aceite.</w:t>
+      </w:r>
+    </w:p>
+    <w:p>
+      <w:pPr>
+        <w:rPr>
+          <w:lang w:val="pt-PT"/>
+        </w:rPr>
+      </w:pPr>
     </w:p>
     <w:p>
       <w:pPr>
@@ -29661,8 +31263,8 @@
           <w:lang w:val="en-US"/>
         </w:rPr>
       </w:pPr>
-      <w:bookmarkStart w:id="56" w:name="_Toc535644737"/>
-      <w:bookmarkStart w:id="57" w:name="_Toc511571295"/>
+      <w:bookmarkStart w:id="65" w:name="_Toc535644737"/>
+      <w:bookmarkStart w:id="66" w:name="_Toc511571295"/>
       <w:proofErr w:type="spellStart"/>
       <w:r>
         <w:rPr>
@@ -29672,8 +31274,8 @@
         <w:lastRenderedPageBreak/>
         <w:t>Anexos</w:t>
       </w:r>
-      <w:bookmarkEnd w:id="56"/>
-      <w:bookmarkEnd w:id="57"/>
+      <w:bookmarkEnd w:id="65"/>
+      <w:bookmarkEnd w:id="66"/>
       <w:proofErr w:type="spellEnd"/>
     </w:p>
     <w:p>
@@ -29684,9 +31286,9 @@
       </w:pPr>
     </w:p>
     <w:sectPr>
-      <w:headerReference w:type="even" r:id="rId22"/>
-      <w:headerReference w:type="default" r:id="rId23"/>
-      <w:footerReference w:type="default" r:id="rId24"/>
+      <w:headerReference w:type="even" r:id="rId25"/>
+      <w:headerReference w:type="default" r:id="rId26"/>
+      <w:footerReference w:type="default" r:id="rId27"/>
       <w:pgSz w:w="11906" w:h="16838" w:code="9"/>
       <w:pgMar w:top="1418" w:right="1701" w:bottom="1418" w:left="1701" w:header="709" w:footer="709" w:gutter="0"/>
       <w:pgNumType w:start="1"/>
@@ -34127,6 +35729,95 @@
     </w:lvl>
   </w:abstractNum>
   <w:abstractNum w:abstractNumId="37" w15:restartNumberingAfterBreak="0">
+    <w:nsid w:val="6FEF62E3"/>
+    <w:multiLevelType w:val="hybridMultilevel"/>
+    <w:tmpl w:val="070E13DC"/>
+    <w:lvl w:ilvl="0" w:tplc="0816000F">
+      <w:start w:val="1"/>
+      <w:numFmt w:val="decimal"/>
+      <w:lvlText w:val="%1."/>
+      <w:lvlJc w:val="left"/>
+      <w:pPr>
+        <w:ind w:left="720" w:hanging="360"/>
+      </w:pPr>
+      <w:rPr>
+        <w:rFonts w:hint="default"/>
+      </w:rPr>
+    </w:lvl>
+    <w:lvl w:ilvl="1" w:tplc="08160019">
+      <w:start w:val="1"/>
+      <w:numFmt w:val="lowerLetter"/>
+      <w:lvlText w:val="%2."/>
+      <w:lvlJc w:val="left"/>
+      <w:pPr>
+        <w:ind w:left="1440" w:hanging="360"/>
+      </w:pPr>
+    </w:lvl>
+    <w:lvl w:ilvl="2" w:tplc="0816001B">
+      <w:start w:val="1"/>
+      <w:numFmt w:val="lowerRoman"/>
+      <w:lvlText w:val="%3."/>
+      <w:lvlJc w:val="right"/>
+      <w:pPr>
+        <w:ind w:left="2160" w:hanging="180"/>
+      </w:pPr>
+    </w:lvl>
+    <w:lvl w:ilvl="3" w:tplc="0816000F">
+      <w:start w:val="1"/>
+      <w:numFmt w:val="decimal"/>
+      <w:lvlText w:val="%4."/>
+      <w:lvlJc w:val="left"/>
+      <w:pPr>
+        <w:ind w:left="2880" w:hanging="360"/>
+      </w:pPr>
+    </w:lvl>
+    <w:lvl w:ilvl="4" w:tplc="08160019">
+      <w:start w:val="1"/>
+      <w:numFmt w:val="lowerLetter"/>
+      <w:lvlText w:val="%5."/>
+      <w:lvlJc w:val="left"/>
+      <w:pPr>
+        <w:ind w:left="3600" w:hanging="360"/>
+      </w:pPr>
+    </w:lvl>
+    <w:lvl w:ilvl="5" w:tplc="0816001B">
+      <w:start w:val="1"/>
+      <w:numFmt w:val="lowerRoman"/>
+      <w:lvlText w:val="%6."/>
+      <w:lvlJc w:val="right"/>
+      <w:pPr>
+        <w:ind w:left="4320" w:hanging="180"/>
+      </w:pPr>
+    </w:lvl>
+    <w:lvl w:ilvl="6" w:tplc="0816000F" w:tentative="1">
+      <w:start w:val="1"/>
+      <w:numFmt w:val="decimal"/>
+      <w:lvlText w:val="%7."/>
+      <w:lvlJc w:val="left"/>
+      <w:pPr>
+        <w:ind w:left="5040" w:hanging="360"/>
+      </w:pPr>
+    </w:lvl>
+    <w:lvl w:ilvl="7" w:tplc="08160019" w:tentative="1">
+      <w:start w:val="1"/>
+      <w:numFmt w:val="lowerLetter"/>
+      <w:lvlText w:val="%8."/>
+      <w:lvlJc w:val="left"/>
+      <w:pPr>
+        <w:ind w:left="5760" w:hanging="360"/>
+      </w:pPr>
+    </w:lvl>
+    <w:lvl w:ilvl="8" w:tplc="0816001B" w:tentative="1">
+      <w:start w:val="1"/>
+      <w:numFmt w:val="lowerRoman"/>
+      <w:lvlText w:val="%9."/>
+      <w:lvlJc w:val="right"/>
+      <w:pPr>
+        <w:ind w:left="6480" w:hanging="180"/>
+      </w:pPr>
+    </w:lvl>
+  </w:abstractNum>
+  <w:abstractNum w:abstractNumId="38" w15:restartNumberingAfterBreak="0">
     <w:nsid w:val="75A16CFB"/>
     <w:multiLevelType w:val="hybridMultilevel"/>
     <w:tmpl w:val="2C645FB8"/>
@@ -34239,7 +35930,7 @@
       </w:rPr>
     </w:lvl>
   </w:abstractNum>
-  <w:abstractNum w:abstractNumId="38" w15:restartNumberingAfterBreak="0">
+  <w:abstractNum w:abstractNumId="39" w15:restartNumberingAfterBreak="0">
     <w:nsid w:val="78522F28"/>
     <w:multiLevelType w:val="hybridMultilevel"/>
     <w:tmpl w:val="F2C65088"/>
@@ -34352,7 +36043,7 @@
       </w:rPr>
     </w:lvl>
   </w:abstractNum>
-  <w:abstractNum w:abstractNumId="39" w15:restartNumberingAfterBreak="0">
+  <w:abstractNum w:abstractNumId="40" w15:restartNumberingAfterBreak="0">
     <w:nsid w:val="79260A16"/>
     <w:multiLevelType w:val="hybridMultilevel"/>
     <w:tmpl w:val="EAAC8108"/>
@@ -34465,7 +36156,7 @@
       </w:rPr>
     </w:lvl>
   </w:abstractNum>
-  <w:abstractNum w:abstractNumId="40" w15:restartNumberingAfterBreak="0">
+  <w:abstractNum w:abstractNumId="41" w15:restartNumberingAfterBreak="0">
     <w:nsid w:val="7A6B2698"/>
     <w:multiLevelType w:val="hybridMultilevel"/>
     <w:tmpl w:val="8AF6792A"/>
@@ -34578,7 +36269,7 @@
       </w:rPr>
     </w:lvl>
   </w:abstractNum>
-  <w:abstractNum w:abstractNumId="41" w15:restartNumberingAfterBreak="0">
+  <w:abstractNum w:abstractNumId="42" w15:restartNumberingAfterBreak="0">
     <w:nsid w:val="7F412F98"/>
     <w:multiLevelType w:val="multilevel"/>
     <w:tmpl w:val="094AA464"/>
@@ -34715,7 +36406,7 @@
     <w:abstractNumId w:val="6"/>
   </w:num>
   <w:num w:numId="3">
-    <w:abstractNumId w:val="41"/>
+    <w:abstractNumId w:val="42"/>
   </w:num>
   <w:num w:numId="4">
     <w:abstractNumId w:val="11"/>
@@ -34757,7 +36448,7 @@
     <w:abstractNumId w:val="24"/>
   </w:num>
   <w:num w:numId="16">
-    <w:abstractNumId w:val="37"/>
+    <w:abstractNumId w:val="38"/>
   </w:num>
   <w:num w:numId="17">
     <w:abstractNumId w:val="15"/>
@@ -34886,7 +36577,7 @@
     <w:abstractNumId w:val="18"/>
   </w:num>
   <w:num w:numId="32">
-    <w:abstractNumId w:val="38"/>
+    <w:abstractNumId w:val="39"/>
   </w:num>
   <w:num w:numId="33">
     <w:abstractNumId w:val="9"/>
@@ -34904,7 +36595,7 @@
     <w:abstractNumId w:val="21"/>
   </w:num>
   <w:num w:numId="38">
-    <w:abstractNumId w:val="40"/>
+    <w:abstractNumId w:val="41"/>
   </w:num>
   <w:num w:numId="39">
     <w:abstractNumId w:val="28"/>
@@ -34922,13 +36613,16 @@
     <w:abstractNumId w:val="16"/>
   </w:num>
   <w:num w:numId="44">
-    <w:abstractNumId w:val="39"/>
+    <w:abstractNumId w:val="40"/>
   </w:num>
   <w:num w:numId="45">
     <w:abstractNumId w:val="2"/>
   </w:num>
   <w:num w:numId="46">
     <w:abstractNumId w:val="25"/>
+  </w:num>
+  <w:num w:numId="47">
+    <w:abstractNumId w:val="37"/>
   </w:num>
 </w:numbering>
 </file>
@@ -36006,7 +37700,7 @@
 </file>
 
 <file path=customXml/itemProps1.xml><?xml version="1.0" encoding="utf-8"?>
-<ds:datastoreItem xmlns:ds="http://schemas.openxmlformats.org/officeDocument/2006/customXml" ds:itemID="{29314411-CFA3-9F45-94AE-AB81919D20F6}">
+<ds:datastoreItem xmlns:ds="http://schemas.openxmlformats.org/officeDocument/2006/customXml" ds:itemID="{BDC2771F-DAF8-9F42-8812-4F2317C5427E}">
   <ds:schemaRefs>
     <ds:schemaRef ds:uri="http://schemas.openxmlformats.org/officeDocument/2006/bibliography"/>
   </ds:schemaRefs>

</xml_diff>

<commit_message>
Relatorio com conclusão feita - falta parte do cesario
</commit_message>
<xml_diff>
--- a/Fase2/Relatorio/Fase2_LI4.docx
+++ b/Fase2/Relatorio/Fase2_LI4.docx
@@ -9270,21 +9270,7 @@
         <w:rPr>
           <w:lang w:val="pt-PT"/>
         </w:rPr>
-        <w:t xml:space="preserve"> avaliações e comentários, no entanto, não o pode </w:t>
-      </w:r>
-      <w:proofErr w:type="gramStart"/>
-      <w:r>
-        <w:rPr>
-          <w:lang w:val="pt-PT"/>
-        </w:rPr>
-        <w:t>editar )</w:t>
-      </w:r>
-      <w:proofErr w:type="gramEnd"/>
-      <w:r>
-        <w:rPr>
-          <w:lang w:val="pt-PT"/>
-        </w:rPr>
-        <w:t>;</w:t>
+        <w:t xml:space="preserve"> avaliações e comentários, no entanto, não o pode editar );</w:t>
       </w:r>
     </w:p>
     <w:p>
@@ -14842,21 +14828,7 @@
         <w:rPr>
           <w:lang w:val="pt-PT"/>
         </w:rPr>
-        <w:t xml:space="preserve"> - Diagrama de </w:t>
-      </w:r>
-      <w:proofErr w:type="gramStart"/>
-      <w:r>
-        <w:rPr>
-          <w:lang w:val="pt-PT"/>
-        </w:rPr>
-        <w:t>Sequencia</w:t>
-      </w:r>
-      <w:proofErr w:type="gramEnd"/>
-      <w:r>
-        <w:rPr>
-          <w:lang w:val="pt-PT"/>
-        </w:rPr>
-        <w:t xml:space="preserve"> - Adicionar Pintor</w:t>
+        <w:t xml:space="preserve"> - Diagrama de Sequencia - Adicionar Pintor</w:t>
       </w:r>
       <w:bookmarkEnd w:id="37"/>
     </w:p>
@@ -20130,7 +20102,6 @@
                 <w:lang w:val="pt-PT" w:eastAsia="pt-PT"/>
               </w:rPr>
             </w:pPr>
-            <w:proofErr w:type="gramStart"/>
             <w:r>
               <w:rPr>
                 <w:rFonts w:ascii="Helvetica Neue" w:hAnsi="Helvetica Neue"/>
@@ -20139,18 +20110,7 @@
                 <w:szCs w:val="15"/>
                 <w:lang w:val="pt-PT" w:eastAsia="pt-PT"/>
               </w:rPr>
-              <w:t>Numero</w:t>
-            </w:r>
-            <w:proofErr w:type="gramEnd"/>
-            <w:r>
-              <w:rPr>
-                <w:rFonts w:ascii="Helvetica Neue" w:hAnsi="Helvetica Neue"/>
-                <w:color w:val="000000"/>
-                <w:sz w:val="15"/>
-                <w:szCs w:val="15"/>
-                <w:lang w:val="pt-PT" w:eastAsia="pt-PT"/>
-              </w:rPr>
-              <w:t xml:space="preserve"> de telemóvel do cliente</w:t>
+              <w:t>Numero de telemóvel do cliente</w:t>
             </w:r>
           </w:p>
         </w:tc>
@@ -21921,20 +21881,8 @@
                 <w:szCs w:val="15"/>
                 <w:lang w:val="pt-PT" w:eastAsia="pt-PT"/>
               </w:rPr>
-              <w:t xml:space="preserve">1 </w:t>
+              <w:t>1 digito</w:t>
             </w:r>
-            <w:proofErr w:type="gramStart"/>
-            <w:r>
-              <w:rPr>
-                <w:rFonts w:ascii="Helvetica Neue" w:hAnsi="Helvetica Neue"/>
-                <w:color w:val="000000"/>
-                <w:sz w:val="15"/>
-                <w:szCs w:val="15"/>
-                <w:lang w:val="pt-PT" w:eastAsia="pt-PT"/>
-              </w:rPr>
-              <w:t>digito</w:t>
-            </w:r>
-            <w:proofErr w:type="gramEnd"/>
           </w:p>
         </w:tc>
         <w:tc>
@@ -22244,20 +22192,8 @@
                 <w:szCs w:val="15"/>
                 <w:lang w:val="pt-PT" w:eastAsia="pt-PT"/>
               </w:rPr>
-              <w:t xml:space="preserve">1 </w:t>
+              <w:t>1 digito</w:t>
             </w:r>
-            <w:proofErr w:type="gramStart"/>
-            <w:r>
-              <w:rPr>
-                <w:rFonts w:ascii="Helvetica Neue" w:hAnsi="Helvetica Neue"/>
-                <w:color w:val="000000"/>
-                <w:sz w:val="15"/>
-                <w:szCs w:val="15"/>
-                <w:lang w:val="pt-PT" w:eastAsia="pt-PT"/>
-              </w:rPr>
-              <w:t>digito</w:t>
-            </w:r>
-            <w:proofErr w:type="gramEnd"/>
           </w:p>
         </w:tc>
         <w:tc>
@@ -24756,7 +24692,6 @@
                 <w:lang w:val="pt-PT" w:eastAsia="pt-PT"/>
               </w:rPr>
             </w:pPr>
-            <w:proofErr w:type="gramStart"/>
             <w:r>
               <w:rPr>
                 <w:rFonts w:ascii="Helvetica Neue" w:hAnsi="Helvetica Neue"/>
@@ -24765,18 +24700,7 @@
                 <w:szCs w:val="15"/>
                 <w:lang w:val="pt-PT" w:eastAsia="pt-PT"/>
               </w:rPr>
-              <w:t>Numero</w:t>
-            </w:r>
-            <w:proofErr w:type="gramEnd"/>
-            <w:r>
-              <w:rPr>
-                <w:rFonts w:ascii="Helvetica Neue" w:hAnsi="Helvetica Neue"/>
-                <w:color w:val="000000"/>
-                <w:sz w:val="15"/>
-                <w:szCs w:val="15"/>
-                <w:lang w:val="pt-PT" w:eastAsia="pt-PT"/>
-              </w:rPr>
-              <w:t xml:space="preserve"> de 1 a 5 com que o cliente avalia o serviço</w:t>
+              <w:t>Numero de 1 a 5 com que o cliente avalia o serviço</w:t>
             </w:r>
           </w:p>
         </w:tc>
@@ -24815,20 +24739,8 @@
                 <w:szCs w:val="15"/>
                 <w:lang w:val="pt-PT" w:eastAsia="pt-PT"/>
               </w:rPr>
-              <w:t xml:space="preserve">1 </w:t>
+              <w:t>1 Digito</w:t>
             </w:r>
-            <w:proofErr w:type="gramStart"/>
-            <w:r>
-              <w:rPr>
-                <w:rFonts w:ascii="Helvetica Neue" w:hAnsi="Helvetica Neue"/>
-                <w:color w:val="000000"/>
-                <w:sz w:val="15"/>
-                <w:szCs w:val="15"/>
-                <w:lang w:val="pt-PT" w:eastAsia="pt-PT"/>
-              </w:rPr>
-              <w:t>Digito</w:t>
-            </w:r>
-            <w:proofErr w:type="gramEnd"/>
           </w:p>
         </w:tc>
         <w:tc>
@@ -26640,27 +26552,7 @@
                 <w:sz w:val="15"/>
                 <w:szCs w:val="15"/>
               </w:rPr>
-              <w:t xml:space="preserve">Fotografia do pintor, ao </w:t>
-            </w:r>
-            <w:proofErr w:type="gramStart"/>
-            <w:r>
-              <w:rPr>
-                <w:rFonts w:ascii="Helvetica Neue" w:hAnsi="Helvetica Neue"/>
-                <w:color w:val="000000"/>
-                <w:sz w:val="15"/>
-                <w:szCs w:val="15"/>
-              </w:rPr>
-              <w:t>contrario</w:t>
-            </w:r>
-            <w:proofErr w:type="gramEnd"/>
-            <w:r>
-              <w:rPr>
-                <w:rFonts w:ascii="Helvetica Neue" w:hAnsi="Helvetica Neue"/>
-                <w:color w:val="000000"/>
-                <w:sz w:val="15"/>
-                <w:szCs w:val="15"/>
-              </w:rPr>
-              <w:t xml:space="preserve"> do cliente, neste caso, é obrigatório.</w:t>
+              <w:t>Fotografia do pintor, ao contrario do cliente, neste caso, é obrigatório.</w:t>
             </w:r>
           </w:p>
         </w:tc>
@@ -30726,21 +30618,7 @@
         <w:rPr>
           <w:lang w:val="pt-PT"/>
         </w:rPr>
-        <w:t xml:space="preserve">Sendo que uma entidade forte </w:t>
-      </w:r>
-      <w:proofErr w:type="gramStart"/>
-      <w:r>
-        <w:rPr>
-          <w:lang w:val="pt-PT"/>
-        </w:rPr>
-        <w:t>trata-se</w:t>
-      </w:r>
-      <w:proofErr w:type="gramEnd"/>
-      <w:r>
-        <w:rPr>
-          <w:lang w:val="pt-PT"/>
-        </w:rPr>
-        <w:t xml:space="preserve"> duma entidade em que a sua existência não depende de ou</w:t>
+        <w:t>Sendo que uma entidade forte trata-se duma entidade em que a sua existência não depende de ou</w:t>
       </w:r>
       <w:r>
         <w:rPr>
@@ -30787,21 +30665,7 @@
         <w:rPr>
           <w:lang w:val="pt-PT"/>
         </w:rPr>
-        <w:t xml:space="preserve">No modelo concetual estão representadas três relações, sendo elas todas de </w:t>
-      </w:r>
-      <w:proofErr w:type="gramStart"/>
-      <w:r>
-        <w:rPr>
-          <w:lang w:val="pt-PT"/>
-        </w:rPr>
-        <w:t>1:N.</w:t>
-      </w:r>
-      <w:proofErr w:type="gramEnd"/>
-      <w:r>
-        <w:rPr>
-          <w:lang w:val="pt-PT"/>
-        </w:rPr>
-        <w:t xml:space="preserve"> Estas relações foram mantidas no modelo lógico através da inclusão de chaves estrangeiras em certas tabelas como vai ser mostrado a seguir.</w:t>
+        <w:t>No modelo concetual estão representadas três relações, sendo elas todas de 1:N. Estas relações foram mantidas no modelo lógico através da inclusão de chaves estrangeiras em certas tabelas como vai ser mostrado a seguir.</w:t>
       </w:r>
     </w:p>
     <w:p>
@@ -30994,21 +30858,7 @@
         <w:rPr>
           <w:lang w:val="pt-PT"/>
         </w:rPr>
-        <w:t xml:space="preserve"> - Transformação do </w:t>
-      </w:r>
-      <w:proofErr w:type="gramStart"/>
-      <w:r>
-        <w:rPr>
-          <w:lang w:val="pt-PT"/>
-        </w:rPr>
-        <w:t>relacionamento Solicita</w:t>
-      </w:r>
-      <w:proofErr w:type="gramEnd"/>
-      <w:r>
-        <w:rPr>
-          <w:lang w:val="pt-PT"/>
-        </w:rPr>
-        <w:t xml:space="preserve"> em tabela.</w:t>
+        <w:t xml:space="preserve"> - Transformação do relacionamento Solicita em tabela.</w:t>
       </w:r>
       <w:bookmarkEnd w:id="64"/>
     </w:p>
@@ -31224,21 +31074,7 @@
         <w:rPr>
           <w:lang w:val="pt-PT"/>
         </w:rPr>
-        <w:t xml:space="preserve"> - Transformação do </w:t>
-      </w:r>
-      <w:proofErr w:type="gramStart"/>
-      <w:r>
-        <w:rPr>
-          <w:lang w:val="pt-PT"/>
-        </w:rPr>
-        <w:t>relacionamento Realiza</w:t>
-      </w:r>
-      <w:proofErr w:type="gramEnd"/>
-      <w:r>
-        <w:rPr>
-          <w:lang w:val="pt-PT"/>
-        </w:rPr>
-        <w:t xml:space="preserve"> em tabela.</w:t>
+        <w:t xml:space="preserve"> - Transformação do relacionamento Realiza em tabela.</w:t>
       </w:r>
       <w:bookmarkEnd w:id="65"/>
     </w:p>
@@ -31545,21 +31381,7 @@
         <w:rPr>
           <w:lang w:val="pt-PT"/>
         </w:rPr>
-        <w:t xml:space="preserve"> - Transformação do </w:t>
-      </w:r>
-      <w:proofErr w:type="gramStart"/>
-      <w:r>
-        <w:rPr>
-          <w:lang w:val="pt-PT"/>
-        </w:rPr>
-        <w:t>relacionamento Utiliza</w:t>
-      </w:r>
-      <w:proofErr w:type="gramEnd"/>
-      <w:r>
-        <w:rPr>
-          <w:lang w:val="pt-PT"/>
-        </w:rPr>
-        <w:t xml:space="preserve"> em tabela.</w:t>
+        <w:t xml:space="preserve"> - Transformação do relacionamento Utiliza em tabela.</w:t>
       </w:r>
       <w:bookmarkEnd w:id="66"/>
     </w:p>
@@ -32318,7 +32140,6 @@
           <w:rFonts w:ascii="Calibri" w:hAnsi="Calibri"/>
         </w:rPr>
       </w:pPr>
-      <w:proofErr w:type="spellStart"/>
       <w:r>
         <w:rPr>
           <w:rFonts w:ascii="Calibri" w:hAnsi="Calibri"/>
@@ -32326,23 +32147,20 @@
         <w:lastRenderedPageBreak/>
         <w:t>Mockups</w:t>
       </w:r>
-      <w:proofErr w:type="spellEnd"/>
-    </w:p>
-    <w:p>
-      <w:pPr>
-        <w:rPr>
-          <w:lang w:val="pt-PT"/>
-        </w:rPr>
-      </w:pPr>
-    </w:p>
-    <w:p>
-      <w:pPr>
-        <w:rPr>
-          <w:lang w:val="pt-PT"/>
-        </w:rPr>
-      </w:pPr>
-      <w:bookmarkStart w:id="74" w:name="_GoBack"/>
-      <w:bookmarkEnd w:id="74"/>
+    </w:p>
+    <w:p>
+      <w:pPr>
+        <w:rPr>
+          <w:lang w:val="pt-PT"/>
+        </w:rPr>
+      </w:pPr>
+    </w:p>
+    <w:p>
+      <w:pPr>
+        <w:rPr>
+          <w:lang w:val="pt-PT"/>
+        </w:rPr>
+      </w:pPr>
     </w:p>
     <w:p>
       <w:pPr>
@@ -32369,51 +32187,214 @@
     <w:p>
       <w:pPr>
         <w:rPr>
-          <w:lang w:val="pt-PT"/>
-        </w:rPr>
-      </w:pPr>
-    </w:p>
-    <w:p>
-      <w:pPr>
-        <w:rPr>
-          <w:lang w:val="pt-PT"/>
-        </w:rPr>
-      </w:pPr>
-      <w:r>
-        <w:rPr>
-          <w:lang w:val="pt-PT"/>
-        </w:rPr>
-        <w:t>Dada por terminad</w:t>
-      </w:r>
-      <w:r>
-        <w:rPr>
-          <w:lang w:val="pt-PT"/>
-        </w:rPr>
-        <w:t>a esta primeira fase</w:t>
-      </w:r>
-      <w:r>
-        <w:rPr>
-          <w:lang w:val="pt-PT"/>
-        </w:rPr>
-        <w:t xml:space="preserve"> damos por concluída a etapa da fundamentação do projecto</w:t>
-      </w:r>
-      <w:r>
-        <w:rPr>
-          <w:lang w:val="pt-PT"/>
-        </w:rPr>
-        <w:t>, tendo constatado</w:t>
-      </w:r>
-      <w:r>
-        <w:rPr>
-          <w:lang w:val="pt-PT"/>
-        </w:rPr>
-        <w:t xml:space="preserve"> que este possui umas </w:t>
-      </w:r>
-      <w:r>
-        <w:rPr>
-          <w:lang w:val="pt-PT"/>
-        </w:rPr>
-        <w:t>excelentes</w:t>
+          <w:rFonts w:cs="Arial"/>
+          <w:szCs w:val="20"/>
+          <w:lang w:val="pt-PT"/>
+        </w:rPr>
+      </w:pPr>
+      <w:r>
+        <w:rPr>
+          <w:rFonts w:cs="Arial"/>
+          <w:szCs w:val="20"/>
+          <w:lang w:val="pt-PT"/>
+        </w:rPr>
+        <w:t xml:space="preserve">Terminada </w:t>
+      </w:r>
+      <w:r>
+        <w:rPr>
+          <w:rFonts w:cs="Arial"/>
+          <w:szCs w:val="20"/>
+          <w:lang w:val="pt-PT"/>
+        </w:rPr>
+        <w:t xml:space="preserve">a primeira </w:t>
+      </w:r>
+      <w:r>
+        <w:rPr>
+          <w:rFonts w:cs="Arial"/>
+          <w:szCs w:val="20"/>
+          <w:lang w:val="pt-PT"/>
+        </w:rPr>
+        <w:t xml:space="preserve">etapa do projeto, damos por concluída a fase da fundamentação do projeto. Inicialmente, realizamos uma recolha e análise de informações onde identificamos e compreendemos as principais necessidades dos utilizadores. Esta recolha de informação teve por base as opiniões dos utilizadores e </w:t>
+      </w:r>
+      <w:r>
+        <w:rPr>
+          <w:rFonts w:cs="Arial"/>
+          <w:szCs w:val="20"/>
+          <w:lang w:val="pt-PT"/>
+        </w:rPr>
+        <w:t>trabalhadores</w:t>
+      </w:r>
+      <w:r>
+        <w:rPr>
+          <w:rFonts w:cs="Arial"/>
+          <w:szCs w:val="20"/>
+          <w:lang w:val="pt-PT"/>
+        </w:rPr>
+        <w:t xml:space="preserve">, onde identificamos as suas respetivas lacunas que o nosso sistema deve conseguir corrigir. Com este conhecimento fundamentamos </w:t>
+      </w:r>
+      <w:r>
+        <w:rPr>
+          <w:rFonts w:cs="Arial"/>
+          <w:szCs w:val="20"/>
+          <w:lang w:val="pt-PT"/>
+        </w:rPr>
+        <w:t xml:space="preserve">o caso de estudo, </w:t>
+      </w:r>
+      <w:r>
+        <w:rPr>
+          <w:rFonts w:cs="Arial"/>
+          <w:szCs w:val="20"/>
+          <w:lang w:val="pt-PT"/>
+        </w:rPr>
+        <w:t>as motivações e objetivos da aplicação a implementar. Esta compreensão detalhada de como se comporta o sistema permite uma idealização e implementação mais eficazes.</w:t>
+      </w:r>
+    </w:p>
+    <w:p>
+      <w:pPr>
+        <w:rPr>
+          <w:rFonts w:cs="Arial"/>
+          <w:szCs w:val="20"/>
+          <w:lang w:val="pt-PT"/>
+        </w:rPr>
+      </w:pPr>
+    </w:p>
+    <w:p>
+      <w:pPr>
+        <w:rPr>
+          <w:rFonts w:cs="Arial"/>
+          <w:szCs w:val="20"/>
+          <w:lang w:val="pt-PT"/>
+        </w:rPr>
+      </w:pPr>
+      <w:r>
+        <w:rPr>
+          <w:rFonts w:cs="Arial"/>
+          <w:szCs w:val="20"/>
+          <w:lang w:val="pt-PT"/>
+        </w:rPr>
+        <w:t xml:space="preserve">Com o planeamento das atividades, foi possível ter uma melhor perceção das tarefas a realizar no futuro. Por outro lado, a distribuição de tarefas pelo grupo de trabalho e a previsão de períodos de tempo para as várias tarefas permitiu uma melhor organização da </w:t>
+      </w:r>
+      <w:r>
+        <w:rPr>
+          <w:rFonts w:cs="Arial"/>
+          <w:szCs w:val="20"/>
+          <w:lang w:val="pt-PT"/>
+        </w:rPr>
+        <w:t>construção</w:t>
+      </w:r>
+      <w:r>
+        <w:rPr>
+          <w:rFonts w:cs="Arial"/>
+          <w:szCs w:val="20"/>
+          <w:lang w:val="pt-PT"/>
+        </w:rPr>
+        <w:t xml:space="preserve"> do projeto.</w:t>
+      </w:r>
+    </w:p>
+    <w:p>
+      <w:pPr>
+        <w:rPr>
+          <w:rFonts w:cs="Arial"/>
+          <w:szCs w:val="20"/>
+          <w:lang w:val="pt-PT"/>
+        </w:rPr>
+      </w:pPr>
+    </w:p>
+    <w:p>
+      <w:pPr>
+        <w:rPr>
+          <w:rFonts w:cs="Arial"/>
+          <w:szCs w:val="20"/>
+          <w:lang w:val="pt-PT"/>
+        </w:rPr>
+      </w:pPr>
+      <w:r>
+        <w:rPr>
+          <w:rFonts w:cs="Arial"/>
+          <w:szCs w:val="20"/>
+          <w:lang w:val="pt-PT"/>
+        </w:rPr>
+        <w:t xml:space="preserve">O passo </w:t>
+      </w:r>
+      <w:r>
+        <w:rPr>
+          <w:rFonts w:cs="Arial"/>
+          <w:szCs w:val="20"/>
+          <w:lang w:val="pt-PT"/>
+        </w:rPr>
+        <w:t xml:space="preserve">seguinte </w:t>
+      </w:r>
+      <w:r>
+        <w:rPr>
+          <w:rFonts w:cs="Arial"/>
+          <w:szCs w:val="20"/>
+          <w:lang w:val="pt-PT"/>
+        </w:rPr>
+        <w:t xml:space="preserve">para </w:t>
+      </w:r>
+      <w:r>
+        <w:rPr>
+          <w:rFonts w:cs="Arial"/>
+          <w:szCs w:val="20"/>
+          <w:lang w:val="pt-PT"/>
+        </w:rPr>
+        <w:t xml:space="preserve">a elaboração do projeto consistiu na especificação do sistema, onde foram levantados os vários tipos de requisitos e elaborada </w:t>
+      </w:r>
+      <w:r>
+        <w:rPr>
+          <w:rFonts w:cs="Arial"/>
+          <w:szCs w:val="20"/>
+          <w:lang w:val="pt-PT"/>
+        </w:rPr>
+        <w:t>a modelação do sistema, através do uso de diagramas em UML</w:t>
+      </w:r>
+      <w:r>
+        <w:rPr>
+          <w:rFonts w:cs="Arial"/>
+          <w:szCs w:val="20"/>
+          <w:lang w:val="pt-PT"/>
+        </w:rPr>
+        <w:t>.</w:t>
+      </w:r>
+    </w:p>
+    <w:p>
+      <w:pPr>
+        <w:rPr>
+          <w:rFonts w:cs="Arial"/>
+          <w:szCs w:val="20"/>
+          <w:lang w:val="pt-PT"/>
+        </w:rPr>
+      </w:pPr>
+    </w:p>
+    <w:p>
+      <w:pPr>
+        <w:rPr>
+          <w:lang w:val="pt-PT"/>
+        </w:rPr>
+      </w:pPr>
+      <w:r>
+        <w:rPr>
+          <w:rFonts w:cs="Arial"/>
+          <w:szCs w:val="20"/>
+          <w:lang w:val="pt-PT"/>
+        </w:rPr>
+        <w:t xml:space="preserve">De modo a uma melhor estruturação dos diagramas, </w:t>
+      </w:r>
+      <w:r>
+        <w:rPr>
+          <w:rFonts w:cs="Arial"/>
+          <w:szCs w:val="20"/>
+          <w:lang w:val="pt-PT"/>
+        </w:rPr>
+        <w:t>foi realizada um levantamento</w:t>
+      </w:r>
+      <w:r>
+        <w:rPr>
+          <w:rFonts w:cs="Arial"/>
+          <w:szCs w:val="20"/>
+          <w:lang w:val="pt-PT"/>
+        </w:rPr>
+        <w:t xml:space="preserve"> de requisitos.</w:t>
       </w:r>
       <w:r>
         <w:rPr>
@@ -32425,230 +32406,153 @@
         <w:rPr>
           <w:lang w:val="pt-PT"/>
         </w:rPr>
-        <w:t xml:space="preserve">bases para se tornar num </w:t>
-      </w:r>
-      <w:r>
-        <w:rPr>
-          <w:lang w:val="pt-PT"/>
-        </w:rPr>
-        <w:t>robusto e sólido sistema com ampla margem de progressão e lucro no mercado português.</w:t>
-      </w:r>
-    </w:p>
-    <w:p>
-      <w:pPr>
-        <w:rPr>
-          <w:lang w:val="pt-PT"/>
-        </w:rPr>
-      </w:pPr>
-    </w:p>
-    <w:p>
-      <w:pPr>
-        <w:rPr>
-          <w:lang w:val="pt-PT"/>
-        </w:rPr>
-      </w:pPr>
-      <w:r>
-        <w:rPr>
-          <w:lang w:val="pt-PT"/>
-        </w:rPr>
-        <w:t>Inicialmente, a</w:t>
-      </w:r>
-      <w:r>
-        <w:rPr>
-          <w:lang w:val="pt-PT"/>
-        </w:rPr>
-        <w:t>pós uma primeira pesquisa sobre qual o tema a implementar no sistema, determinamos que esta área precisa de uma reformulação na divulgaç</w:t>
-      </w:r>
-      <w:r>
-        <w:rPr>
-          <w:lang w:val="pt-PT"/>
-        </w:rPr>
-        <w:t>ão dos serviços e seus trabalhadores. Através destes atrasos evidentes na modernização desta área conseguimos identificar as principais necessidades dos clientes e desta forma, implementar um serviço capaz de satisfazer os seus desejos.</w:t>
-      </w:r>
-    </w:p>
-    <w:p>
-      <w:pPr>
-        <w:rPr>
-          <w:lang w:val="pt-PT"/>
-        </w:rPr>
-      </w:pPr>
-    </w:p>
-    <w:p>
-      <w:pPr>
-        <w:rPr>
-          <w:lang w:val="pt-PT"/>
-        </w:rPr>
-      </w:pPr>
-      <w:r>
-        <w:rPr>
-          <w:lang w:val="pt-PT"/>
-        </w:rPr>
-        <w:t>Esta recolha da informação permite-nos avançar para a fundamentação do caso de estudo, as motivações e objetivos e a identificação do projecto, dando assim uma “cara” inicial ao nosso sistema. Esta compreensão detalhada de como se comporta o sistema permite uma idealização e implementação mais eficazes.</w:t>
-      </w:r>
-    </w:p>
-    <w:p>
-      <w:pPr>
-        <w:rPr>
-          <w:lang w:val="pt-PT"/>
-        </w:rPr>
-      </w:pPr>
-    </w:p>
-    <w:p>
-      <w:pPr>
-        <w:rPr>
-          <w:lang w:val="pt-PT"/>
-        </w:rPr>
-      </w:pPr>
-      <w:r>
-        <w:rPr>
-          <w:lang w:val="pt-PT"/>
-        </w:rPr>
-        <w:t>Posteriormente, fizemos uma avaliação sobre possíveis parceiros onde recolhemos informações detalhadas sobre o tipo de produtos que podemos oferecer, tornado assim o nosso produto o mais detalhado</w:t>
-      </w:r>
-      <w:r>
-        <w:rPr>
-          <w:lang w:val="pt-PT"/>
-        </w:rPr>
-        <w:t xml:space="preserve"> e flexível possível na oferta de serviços aos clientes. Estas parcerias com empresas de renome na industria da construção civil permite-nos, à partida, dar notabilidade e visibilidade inicial que sozinhos não íamos conseguir com a mesma rapidez.</w:t>
-      </w:r>
-    </w:p>
-    <w:p>
-      <w:pPr>
-        <w:rPr>
-          <w:lang w:val="pt-PT"/>
-        </w:rPr>
-      </w:pPr>
-    </w:p>
-    <w:p>
-      <w:pPr>
-        <w:rPr>
-          <w:lang w:val="pt-PT"/>
-        </w:rPr>
-      </w:pPr>
-      <w:r>
-        <w:rPr>
-          <w:lang w:val="pt-PT"/>
-        </w:rPr>
-        <w:t>Terminados estes pontos, desenvolvemos uma maquete, o plano de desenvolvimento e um conjunto de medidas de sucesso do sistema. Através destas ferramentas detalhamos a estruturação da aplicação tendo, desta maneira, uma melhor perceção das áreas onde cada elemento do grupo se ia focar, oferecendo assim uma ponte para o plano de desenvolvimento.</w:t>
-      </w:r>
-    </w:p>
-    <w:p>
-      <w:pPr>
-        <w:rPr>
-          <w:lang w:val="pt-PT"/>
-        </w:rPr>
-      </w:pPr>
-      <w:r>
-        <w:rPr>
-          <w:lang w:val="pt-PT"/>
-        </w:rPr>
-        <w:t>Com este plano foi possível ter uma melhor perceção das tarefas a implementar no futuro, da divisão do trabalho e, por fim, das datas a cumprir pelo grupo de trabalho, de maneira a levar esta aplicação às medidas de sucesso estipuladas!</w:t>
-      </w:r>
-    </w:p>
-    <w:p>
-      <w:pPr>
-        <w:rPr>
-          <w:lang w:val="pt-PT"/>
-        </w:rPr>
-      </w:pPr>
-    </w:p>
-    <w:p>
-      <w:pPr>
-        <w:rPr>
-          <w:lang w:val="pt-PT"/>
-        </w:rPr>
-      </w:pPr>
-      <w:r>
-        <w:rPr>
-          <w:lang w:val="pt-PT"/>
-        </w:rPr>
-        <w:t xml:space="preserve">O próximo passo consiste na modelação do sistema, através do uso de diagramas UML. Com o intuito de </w:t>
-      </w:r>
-      <w:r>
-        <w:rPr>
-          <w:lang w:val="pt-PT"/>
-        </w:rPr>
-        <w:t xml:space="preserve">uma melhor estruturação dos diagramas, será realizada uma análise de requisitos. Esta análise, para </w:t>
-      </w:r>
-      <w:r>
-        <w:rPr>
-          <w:lang w:val="pt-PT"/>
-        </w:rPr>
-        <w:t xml:space="preserve">além </w:t>
-      </w:r>
-      <w:r>
-        <w:rPr>
-          <w:lang w:val="pt-PT"/>
-        </w:rPr>
-        <w:t>de nos ajudar a compreender m</w:t>
-      </w:r>
-      <w:r>
-        <w:rPr>
-          <w:lang w:val="pt-PT"/>
-        </w:rPr>
-        <w:t>elhor o funcionamento da aplicação</w:t>
-      </w:r>
-      <w:r>
-        <w:rPr>
-          <w:lang w:val="pt-PT"/>
-        </w:rPr>
-        <w:t xml:space="preserve">, é crucial para a correta </w:t>
-      </w:r>
-      <w:r>
-        <w:rPr>
-          <w:lang w:val="pt-PT"/>
-        </w:rPr>
-        <w:t>implementação</w:t>
-      </w:r>
-      <w:r>
-        <w:rPr>
-          <w:lang w:val="pt-PT"/>
-        </w:rPr>
-        <w:t xml:space="preserve"> do sistema de base de dados que o sistema deve suportar.</w:t>
-      </w:r>
-    </w:p>
-    <w:p>
-      <w:pPr>
-        <w:rPr>
-          <w:lang w:val="pt-PT"/>
-        </w:rPr>
-      </w:pPr>
-    </w:p>
-    <w:p>
-      <w:pPr>
-        <w:rPr>
-          <w:lang w:val="pt-PT"/>
-        </w:rPr>
-      </w:pPr>
-      <w:r>
-        <w:rPr>
-          <w:lang w:val="pt-PT"/>
-        </w:rPr>
-        <w:t xml:space="preserve">Por </w:t>
-      </w:r>
-      <w:r>
-        <w:rPr>
-          <w:lang w:val="pt-PT"/>
-        </w:rPr>
-        <w:t>ultimo</w:t>
-      </w:r>
-      <w:r>
-        <w:rPr>
-          <w:lang w:val="pt-PT"/>
-        </w:rPr>
-        <w:t xml:space="preserve">, a terceira fase do projeto consiste na </w:t>
-      </w:r>
-      <w:r>
-        <w:rPr>
-          <w:lang w:val="pt-PT"/>
-        </w:rPr>
-        <w:t>implementação</w:t>
-      </w:r>
-      <w:r>
-        <w:rPr>
-          <w:lang w:val="pt-PT"/>
-        </w:rPr>
-        <w:t xml:space="preserve"> da aplicação onde introduzimos todos os conhecimentos teóricos efetuados até então. É, por isso, o “sumo” do nosso trabalho.</w:t>
+        <w:t>Assim, procedeu-se à devida separação dos mesmos em requisitos de utilizador e de sistema, sendo estes últimos divididos ainda em requisitos funcionais e não funcionais. Esta organização permitiu compreender melhor as funcionalidades que o sistema deve implementar.</w:t>
+      </w:r>
+    </w:p>
+    <w:p>
+      <w:pPr>
+        <w:rPr>
+          <w:lang w:val="pt-PT"/>
+        </w:rPr>
+      </w:pPr>
+    </w:p>
+    <w:p>
+      <w:pPr>
+        <w:rPr>
+          <w:lang w:val="pt-PT"/>
+        </w:rPr>
+      </w:pPr>
+      <w:r>
+        <w:rPr>
+          <w:lang w:val="pt-PT"/>
+        </w:rPr>
+        <w:t xml:space="preserve">Em seguida, procedeu-se à elaboração dos modelos em UML onde foram desenvolvidos vários diagramas que permitiram interpretar aspetos fundamentais que o sistema deve implementar. Deste modo, foi elaborado um diagrama de </w:t>
+      </w:r>
+      <w:r>
+        <w:rPr>
+          <w:i/>
+          <w:lang w:val="pt-PT"/>
+        </w:rPr>
+        <w:t>Use Case</w:t>
+      </w:r>
+      <w:r>
+        <w:rPr>
+          <w:lang w:val="pt-PT"/>
+        </w:rPr>
+        <w:t xml:space="preserve"> que permite visualizar as funcionalidades a implementar e quais os utilizadores que irão usufruir das mesmas. Os diagramas de sequência permitiram ter uma perceção dos comportamentos entre os utilizadores e o sistema, bem como o ordenamento temporal das mensagens trocadas entre estes. Por fim, o diagrama de classes</w:t>
+      </w:r>
+      <w:r>
+        <w:rPr>
+          <w:lang w:val="pt-PT"/>
+        </w:rPr>
+        <w:t xml:space="preserve"> </w:t>
+      </w:r>
+      <w:r>
+        <w:rPr>
+          <w:lang w:val="pt-PT"/>
+        </w:rPr>
+        <w:t>foi útil para obter uma perspetiva sobre a arquitetura do sistema a desenvolver.</w:t>
+      </w:r>
+    </w:p>
+    <w:p>
+      <w:pPr>
+        <w:rPr>
+          <w:rFonts w:cs="Arial"/>
+          <w:szCs w:val="20"/>
+          <w:lang w:val="pt-PT"/>
+        </w:rPr>
+      </w:pPr>
+    </w:p>
+    <w:p>
+      <w:pPr>
+        <w:rPr>
+          <w:lang w:val="pt-PT"/>
+        </w:rPr>
+      </w:pPr>
+      <w:r>
+        <w:rPr>
+          <w:lang w:val="pt-PT"/>
+        </w:rPr>
+        <w:t>Após desenvolvidos os modelos, procedeu-se ao desenvolvimento da base de dados de acordo com o levantamento de requisitos. Deste modo, o primeiro passo foi identificar as entidades, os atributos e os relacionamentos, que permitiram a construção do modelo conceptual. Em seguida, procedeu-se à passagem para o modelo lógico, onde verificamos se o modelo evitava redundâncias.</w:t>
+      </w:r>
+    </w:p>
+    <w:p>
+      <w:pPr>
+        <w:rPr>
+          <w:lang w:val="pt-PT"/>
+        </w:rPr>
+      </w:pPr>
+    </w:p>
+    <w:p>
+      <w:pPr>
+        <w:rPr>
+          <w:lang w:val="pt-PT"/>
+        </w:rPr>
+      </w:pPr>
+      <w:r>
+        <w:rPr>
+          <w:lang w:val="pt-PT"/>
+        </w:rPr>
+        <w:lastRenderedPageBreak/>
+        <w:t xml:space="preserve">Por último, foram contruídos os </w:t>
+      </w:r>
+      <w:r>
+        <w:rPr>
+          <w:i/>
+          <w:lang w:val="pt-PT"/>
+        </w:rPr>
+        <w:t>mockups</w:t>
+      </w:r>
+      <w:r>
+        <w:rPr>
+          <w:lang w:val="pt-PT"/>
+        </w:rPr>
+        <w:t xml:space="preserve"> que permitem ter uma perceção da </w:t>
+      </w:r>
+      <w:r>
+        <w:rPr>
+          <w:i/>
+          <w:lang w:val="pt-PT"/>
+        </w:rPr>
+        <w:t>interface</w:t>
+      </w:r>
+      <w:r>
+        <w:rPr>
+          <w:lang w:val="pt-PT"/>
+        </w:rPr>
+        <w:t xml:space="preserve"> que o sistema irá respeitar.</w:t>
+      </w:r>
+    </w:p>
+    <w:p>
+      <w:pPr>
+        <w:rPr>
+          <w:lang w:val="pt-PT"/>
+        </w:rPr>
+      </w:pPr>
+    </w:p>
+    <w:p>
+      <w:pPr>
+        <w:rPr>
+          <w:rFonts w:cs="Arial"/>
+          <w:szCs w:val="20"/>
+          <w:lang w:val="pt-PT"/>
+        </w:rPr>
+      </w:pPr>
+      <w:r>
+        <w:rPr>
+          <w:rFonts w:cs="Arial"/>
+          <w:szCs w:val="20"/>
+          <w:lang w:val="pt-PT"/>
+        </w:rPr>
+        <w:t xml:space="preserve">A </w:t>
+      </w:r>
+      <w:r>
+        <w:rPr>
+          <w:rFonts w:cs="Arial"/>
+          <w:szCs w:val="20"/>
+          <w:lang w:val="pt-PT"/>
+        </w:rPr>
+        <w:t>terceira fase do projeto consiste na implementação da aplicação nos testes que nos permitem verificar a sua operacionalidade.</w:t>
       </w:r>
     </w:p>
     <w:p>
@@ -33280,29 +33184,116 @@
       <w:pPr>
         <w:rPr>
           <w:rFonts w:ascii="Calibri" w:hAnsi="Calibri"/>
+        </w:rPr>
+      </w:pPr>
+      <w:r>
+        <w:rPr>
+          <w:rFonts w:ascii="Calibri" w:hAnsi="Calibri"/>
+          <w:b/>
+        </w:rPr>
+        <w:t>IDE</w:t>
+      </w:r>
+      <w:r>
+        <w:rPr>
+          <w:rFonts w:ascii="Calibri" w:hAnsi="Calibri"/>
+        </w:rPr>
+        <w:tab/>
+      </w:r>
+      <w:r>
+        <w:rPr>
+          <w:rFonts w:ascii="Calibri" w:hAnsi="Calibri"/>
+        </w:rPr>
+        <w:t>On-Line Analytical Processing</w:t>
+      </w:r>
+    </w:p>
+    <w:p>
+      <w:pPr>
+        <w:rPr>
+          <w:rFonts w:cs="Arial"/>
+          <w:i/>
+          <w:lang w:val="pt-PT"/>
+        </w:rPr>
+      </w:pPr>
+      <w:r>
+        <w:rPr>
+          <w:rFonts w:ascii="Calibri" w:hAnsi="Calibri"/>
+          <w:b/>
+          <w:lang w:val="pt-PT"/>
+        </w:rPr>
+        <w:t>SBD</w:t>
+      </w:r>
+      <w:r>
+        <w:rPr>
+          <w:rFonts w:ascii="Calibri" w:hAnsi="Calibri"/>
           <w:i/>
           <w:iCs/>
-        </w:rPr>
-      </w:pPr>
+          <w:lang w:val="pt-PT"/>
+        </w:rPr>
+        <w:tab/>
+      </w:r>
       <w:r>
         <w:rPr>
           <w:rFonts w:ascii="Calibri" w:hAnsi="Calibri"/>
           <w:b/>
-        </w:rPr>
-        <w:t>IDE</w:t>
+          <w:iCs/>
+          <w:lang w:val="pt-PT"/>
+        </w:rPr>
+        <w:t>S</w:t>
       </w:r>
       <w:r>
         <w:rPr>
           <w:rFonts w:ascii="Calibri" w:hAnsi="Calibri"/>
-        </w:rPr>
-        <w:tab/>
+          <w:iCs/>
+          <w:lang w:val="pt-PT"/>
+        </w:rPr>
+        <w:t xml:space="preserve">istema de </w:t>
       </w:r>
       <w:r>
         <w:rPr>
           <w:rFonts w:ascii="Calibri" w:hAnsi="Calibri"/>
-        </w:rPr>
-        <w:t>On-Line Analytical Processing</w:t>
-      </w:r>
+          <w:b/>
+          <w:iCs/>
+          <w:lang w:val="pt-PT"/>
+        </w:rPr>
+        <w:t>B</w:t>
+      </w:r>
+      <w:r>
+        <w:rPr>
+          <w:rFonts w:ascii="Calibri" w:hAnsi="Calibri"/>
+          <w:iCs/>
+          <w:lang w:val="pt-PT"/>
+        </w:rPr>
+        <w:t xml:space="preserve">ase de </w:t>
+      </w:r>
+      <w:r>
+        <w:rPr>
+          <w:rFonts w:ascii="Calibri" w:hAnsi="Calibri"/>
+          <w:b/>
+          <w:iCs/>
+          <w:lang w:val="pt-PT"/>
+        </w:rPr>
+        <w:t>D</w:t>
+      </w:r>
+      <w:r>
+        <w:rPr>
+          <w:rFonts w:ascii="Calibri" w:hAnsi="Calibri"/>
+          <w:iCs/>
+          <w:lang w:val="pt-PT"/>
+        </w:rPr>
+        <w:t>ados</w:t>
+      </w:r>
+      <w:bookmarkStart w:id="74" w:name="_GoBack"/>
+      <w:bookmarkEnd w:id="74"/>
+    </w:p>
+    <w:p>
+      <w:pPr>
+        <w:rPr>
+          <w:rFonts w:ascii="Calibri" w:hAnsi="Calibri"/>
+          <w:i/>
+          <w:iCs/>
+          <w:lang w:val="pt-PT"/>
+        </w:rPr>
+      </w:pPr>
     </w:p>
     <w:p>
       <w:pPr>
@@ -39981,7 +39972,7 @@
 </file>
 
 <file path=customXml/itemProps1.xml><?xml version="1.0" encoding="utf-8"?>
-<ds:datastoreItem xmlns:ds="http://schemas.openxmlformats.org/officeDocument/2006/customXml" ds:itemID="{0BC64EEF-5A8A-B848-BAE7-F402359E94F8}">
+<ds:datastoreItem xmlns:ds="http://schemas.openxmlformats.org/officeDocument/2006/customXml" ds:itemID="{28C44EE6-2FB3-B042-8896-668446AE3C5D}">
   <ds:schemaRefs>
     <ds:schemaRef ds:uri="http://schemas.openxmlformats.org/officeDocument/2006/bibliography"/>
   </ds:schemaRefs>

</xml_diff>